<commit_message>
added zero inflated model analysis, and got rid of the non-native guilds graphs.
</commit_message>
<xml_diff>
--- a/Exploratory-Analysis.docx
+++ b/Exploratory-Analysis.docx
@@ -42,7 +42,27 @@
     </w:p>
     <w:p>
       <w:pPr>
-        <w:pStyle w:val="Heading2"/>
+        <w:pStyle w:val="Author"/>
+      </w:pPr>
+      <w:r>
+        <w:t xml:space="preserve">Josie</w:t>
+      </w:r>
+      <w:r>
+        <w:t xml:space="preserve"> </w:t>
+      </w:r>
+      <w:r>
+        <w:t xml:space="preserve">C.</w:t>
+      </w:r>
+      <w:r>
+        <w:t xml:space="preserve"> </w:t>
+      </w:r>
+      <w:r>
+        <w:t xml:space="preserve">Lesage</w:t>
+      </w:r>
+    </w:p>
+    <w:p>
+      <w:pPr>
+        <w:pStyle w:val="Heading1"/>
       </w:pPr>
       <w:bookmarkStart w:id="20" w:name="background"/>
       <w:r>
@@ -98,58 +118,344 @@
     </w:p>
     <w:p>
       <w:pPr>
+        <w:pStyle w:val="Heading3"/>
+      </w:pPr>
+      <w:bookmarkStart w:id="21" w:name="questions"/>
+      <w:r>
+        <w:t xml:space="preserve">Questions</w:t>
+      </w:r>
+      <w:bookmarkEnd w:id="21"/>
+    </w:p>
+    <w:p>
+      <w:pPr>
+        <w:pStyle w:val="FirstParagraph"/>
+      </w:pPr>
+      <w:r>
+        <w:rPr>
+          <w:b/>
+        </w:rPr>
+        <w:t xml:space="preserve">This study addresses the following questions:</w:t>
+      </w:r>
+      <w:r>
+        <w:br w:type="textWrapping"/>
+      </w:r>
+      <w:r>
+        <w:t xml:space="preserve">1. Will island-planted plots have the same native cover as full-planted plots after several years?, and Will island planted plots spread outside of their planted areas?</w:t>
+      </w:r>
+      <w:r>
+        <w:br w:type="textWrapping"/>
+      </w:r>
+      <w:r>
+        <w:t xml:space="preserve">2. Does annual mowing benefit native species cover for either grasses or forbs?</w:t>
+      </w:r>
+      <w:r>
+        <w:br w:type="textWrapping"/>
+      </w:r>
+      <w:r>
+        <w:t xml:space="preserve">3. Does mulching affect native cover in the long-term/how long does the mulching effect last?</w:t>
+      </w:r>
+      <w:r>
+        <w:br w:type="textWrapping"/>
+      </w:r>
+      <w:r>
+        <w:t xml:space="preserve">4. Of the species planted, which were most successful in the long term?</w:t>
+      </w:r>
+    </w:p>
+    <w:p>
+      <w:pPr>
+        <w:pStyle w:val="Heading1"/>
+      </w:pPr>
+      <w:bookmarkStart w:id="22" w:name="data-structure"/>
+      <w:r>
+        <w:t xml:space="preserve">Data Structure</w:t>
+      </w:r>
+      <w:bookmarkEnd w:id="22"/>
+    </w:p>
+    <w:p>
+      <w:pPr>
+        <w:pStyle w:val="FirstParagraph"/>
+      </w:pPr>
+      <w:r>
+        <w:t xml:space="preserve">Before I begin the analysis, I need to take a look at the data’s structure – the data is certainly zero-inflated, but is it over-dispersed? A look at the data structure will help me select the best model for the data.</w:t>
+      </w:r>
+    </w:p>
+    <w:p>
+      <w:pPr>
         <w:pStyle w:val="BodyText"/>
       </w:pPr>
       <w:r>
-        <w:rPr>
-          <w:b/>
-        </w:rPr>
-        <w:t xml:space="preserve">This study addresses the following questions:</w:t>
-      </w:r>
-      <w:r>
-        <w:br w:type="textWrapping"/>
-      </w:r>
-      <w:r>
-        <w:t xml:space="preserve">1. Will island-planted plots have the same native cover as full-planted plots after several years?, and Will island planted plots spread outside of their planted areas?</w:t>
-      </w:r>
-      <w:r>
-        <w:br w:type="textWrapping"/>
-      </w:r>
-      <w:r>
-        <w:t xml:space="preserve">2. Does annual mowing benefit native species cover for either grasses or forbs?</w:t>
-      </w:r>
-      <w:r>
-        <w:br w:type="textWrapping"/>
-      </w:r>
-      <w:r>
-        <w:t xml:space="preserve">3. Does mulching affect native cover in the long-term/how long does the mulching effect last?</w:t>
-      </w:r>
-      <w:r>
-        <w:br w:type="textWrapping"/>
-      </w:r>
-      <w:r>
-        <w:t xml:space="preserve">4. Of the species planted, which were most successful in the long term?</w:t>
-      </w:r>
-    </w:p>
-    <w:p>
-      <w:pPr>
-        <w:pStyle w:val="Heading2"/>
-      </w:pPr>
-      <w:bookmarkStart w:id="21" w:name="question-1"/>
-      <w:r>
-        <w:t xml:space="preserve">Question 1:</w:t>
-      </w:r>
-      <w:bookmarkEnd w:id="21"/>
+        <w:t xml:space="preserve">The replicated sampling unit differs for different questions. For the first question (how do treatments vary?), the replicate is a single plot, so I will average the individual samples to the plot level. Additionally, I’ll need to separate forbs and grasses in the analysis, since they were planted in separate areas. I’ll use</w:t>
+      </w:r>
+      <w:r>
+        <w:t xml:space="preserve"> </w:t>
+      </w:r>
+      <w:r>
+        <w:t xml:space="preserve">“</w:t>
+      </w:r>
+      <w:r>
+        <w:t xml:space="preserve">F</w:t>
+      </w:r>
+      <w:r>
+        <w:t xml:space="preserve">”</w:t>
+      </w:r>
+      <w:r>
+        <w:t xml:space="preserve"> </w:t>
+      </w:r>
+      <w:r>
+        <w:t xml:space="preserve">to denote forbs, and</w:t>
+      </w:r>
+      <w:r>
+        <w:t xml:space="preserve"> </w:t>
+      </w:r>
+      <w:r>
+        <w:t xml:space="preserve">“</w:t>
+      </w:r>
+      <w:r>
+        <w:t xml:space="preserve">G</w:t>
+      </w:r>
+      <w:r>
+        <w:t xml:space="preserve">”</w:t>
+      </w:r>
+      <w:r>
+        <w:t xml:space="preserve"> </w:t>
+      </w:r>
+      <w:r>
+        <w:t xml:space="preserve">for grasses.</w:t>
+      </w:r>
+    </w:p>
+    <w:p>
+      <w:pPr>
+        <w:pStyle w:val="Heading3"/>
+      </w:pPr>
+      <w:bookmarkStart w:id="23" w:name="variables-and-values"/>
+      <w:r>
+        <w:t xml:space="preserve">Variables and values</w:t>
+      </w:r>
+      <w:bookmarkEnd w:id="23"/>
+    </w:p>
+    <w:p>
+      <w:pPr>
+        <w:pStyle w:val="SourceCode"/>
+      </w:pPr>
+      <w:r>
+        <w:rPr>
+          <w:rStyle w:val="VerbatimChar"/>
+        </w:rPr>
+        <w:t xml:space="preserve">##       Year           Plot        Cover                    Category </w:t>
+      </w:r>
+      <w:r>
+        <w:br w:type="textWrapping"/>
+      </w:r>
+      <w:r>
+        <w:rPr>
+          <w:rStyle w:val="VerbatimChar"/>
+        </w:rPr>
+        <w:t xml:space="preserve">##  Min.   :2012   1 CIM  : 7   Min.   : 0.000   Full Mulched    :34  </w:t>
+      </w:r>
+      <w:r>
+        <w:br w:type="textWrapping"/>
+      </w:r>
+      <w:r>
+        <w:rPr>
+          <w:rStyle w:val="VerbatimChar"/>
+        </w:rPr>
+        <w:t xml:space="preserve">##  1st Qu.:2013   12 CFM : 7   1st Qu.: 4.344   Full Not Mulched:33  </w:t>
+      </w:r>
+      <w:r>
+        <w:br w:type="textWrapping"/>
+      </w:r>
+      <w:r>
+        <w:rPr>
+          <w:rStyle w:val="VerbatimChar"/>
+        </w:rPr>
+        <w:t xml:space="preserve">##  Median :2015   17 CFNM: 7   Median :14.844   Island Mulched  :33  </w:t>
+      </w:r>
+      <w:r>
+        <w:br w:type="textWrapping"/>
+      </w:r>
+      <w:r>
+        <w:rPr>
+          <w:rStyle w:val="VerbatimChar"/>
+        </w:rPr>
+        <w:t xml:space="preserve">##  Mean   :2015   18 CIM : 7   Mean   :20.105                        </w:t>
+      </w:r>
+      <w:r>
+        <w:br w:type="textWrapping"/>
+      </w:r>
+      <w:r>
+        <w:rPr>
+          <w:rStyle w:val="VerbatimChar"/>
+        </w:rPr>
+        <w:t xml:space="preserve">##  3rd Qu.:2017   2 CFM  : 7   3rd Qu.:31.615                        </w:t>
+      </w:r>
+      <w:r>
+        <w:br w:type="textWrapping"/>
+      </w:r>
+      <w:r>
+        <w:rPr>
+          <w:rStyle w:val="VerbatimChar"/>
+        </w:rPr>
+        <w:t xml:space="preserve">##  Max.   :2018   22 CFM : 7   Max.   :72.781                        </w:t>
+      </w:r>
+      <w:r>
+        <w:br w:type="textWrapping"/>
+      </w:r>
+      <w:r>
+        <w:rPr>
+          <w:rStyle w:val="VerbatimChar"/>
+        </w:rPr>
+        <w:t xml:space="preserve">##                 (Other):58                                         </w:t>
+      </w:r>
+      <w:r>
+        <w:br w:type="textWrapping"/>
+      </w:r>
+      <w:r>
+        <w:rPr>
+          <w:rStyle w:val="VerbatimChar"/>
+        </w:rPr>
+        <w:t xml:space="preserve">##     guild          </w:t>
+      </w:r>
+      <w:r>
+        <w:br w:type="textWrapping"/>
+      </w:r>
+      <w:r>
+        <w:rPr>
+          <w:rStyle w:val="VerbatimChar"/>
+        </w:rPr>
+        <w:t xml:space="preserve">##  Length:100        </w:t>
+      </w:r>
+      <w:r>
+        <w:br w:type="textWrapping"/>
+      </w:r>
+      <w:r>
+        <w:rPr>
+          <w:rStyle w:val="VerbatimChar"/>
+        </w:rPr>
+        <w:t xml:space="preserve">##  Class :character  </w:t>
+      </w:r>
+      <w:r>
+        <w:br w:type="textWrapping"/>
+      </w:r>
+      <w:r>
+        <w:rPr>
+          <w:rStyle w:val="VerbatimChar"/>
+        </w:rPr>
+        <w:t xml:space="preserve">##  Mode  :character  </w:t>
+      </w:r>
+      <w:r>
+        <w:br w:type="textWrapping"/>
+      </w:r>
+      <w:r>
+        <w:rPr>
+          <w:rStyle w:val="VerbatimChar"/>
+        </w:rPr>
+        <w:t xml:space="preserve">##                    </w:t>
+      </w:r>
+      <w:r>
+        <w:br w:type="textWrapping"/>
+      </w:r>
+      <w:r>
+        <w:rPr>
+          <w:rStyle w:val="VerbatimChar"/>
+        </w:rPr>
+        <w:t xml:space="preserve">##                    </w:t>
+      </w:r>
+      <w:r>
+        <w:br w:type="textWrapping"/>
+      </w:r>
+      <w:r>
+        <w:rPr>
+          <w:rStyle w:val="VerbatimChar"/>
+        </w:rPr>
+        <w:t xml:space="preserve">##                    </w:t>
+      </w:r>
+      <w:r>
+        <w:br w:type="textWrapping"/>
+      </w:r>
+      <w:r>
+        <w:rPr>
+          <w:rStyle w:val="VerbatimChar"/>
+        </w:rPr>
+        <w:t xml:space="preserve">## </w:t>
+      </w:r>
+    </w:p>
+    <w:p>
+      <w:pPr>
+        <w:pStyle w:val="SourceCode"/>
+      </w:pPr>
+      <w:r>
+        <w:rPr>
+          <w:rStyle w:val="VerbatimChar"/>
+        </w:rPr>
+        <w:t xml:space="preserve">## Classes 'tbl_df', 'tbl' and 'data.frame':    200 obs. of  5 variables:</w:t>
+      </w:r>
+      <w:r>
+        <w:br w:type="textWrapping"/>
+      </w:r>
+      <w:r>
+        <w:rPr>
+          <w:rStyle w:val="VerbatimChar"/>
+        </w:rPr>
+        <w:t xml:space="preserve">##  $ Year    : int  2012 2012 2012 2012 2012 2012 2012 2012 2012 2012 ...</w:t>
+      </w:r>
+      <w:r>
+        <w:br w:type="textWrapping"/>
+      </w:r>
+      <w:r>
+        <w:rPr>
+          <w:rStyle w:val="VerbatimChar"/>
+        </w:rPr>
+        <w:t xml:space="preserve">##  $ Plot    : Factor w/ 15 levels "1 CIM","12 CFM",..: 1 2 3 4 5 6 7 8 9 10 ...</w:t>
+      </w:r>
+      <w:r>
+        <w:br w:type="textWrapping"/>
+      </w:r>
+      <w:r>
+        <w:rPr>
+          <w:rStyle w:val="VerbatimChar"/>
+        </w:rPr>
+        <w:t xml:space="preserve">##  $ Cover   : num  5.62 8.12 4.38 3.44 1.88 ...</w:t>
+      </w:r>
+      <w:r>
+        <w:br w:type="textWrapping"/>
+      </w:r>
+      <w:r>
+        <w:rPr>
+          <w:rStyle w:val="VerbatimChar"/>
+        </w:rPr>
+        <w:t xml:space="preserve">##  $ Category: Factor w/ 3 levels "Full Mulched",..: 3 1 2 3 2 3 3 1 1 2 ...</w:t>
+      </w:r>
+      <w:r>
+        <w:br w:type="textWrapping"/>
+      </w:r>
+      <w:r>
+        <w:rPr>
+          <w:rStyle w:val="VerbatimChar"/>
+        </w:rPr>
+        <w:t xml:space="preserve">##  $ guild   : chr  "forb" "forb" "forb" "forb" ...</w:t>
+      </w:r>
     </w:p>
     <w:p>
       <w:pPr>
         <w:pStyle w:val="FirstParagraph"/>
       </w:pPr>
       <w:r>
-        <w:rPr>
-          <w:b/>
-        </w:rPr>
-        <w:t xml:space="preserve">1. Do island-planted plots have the same native cover as full-planted plots after 6 years?, and Will island planted plots spread outside of their planted areas?</w:t>
+        <w:t xml:space="preserve">Clearly, some of the data are missing (there should be 15 plots, 5 per category x 7 years = 35 plots per category). All of the missing plots are due to the 2014 dataset missing values. We are missing 1 FNM plot (#9), 2 FNM plots (#14, 25), and 2 IM plots (#15, 19), all from the 2014 dataset.</w:t>
+      </w:r>
+      <w:r>
+        <w:br w:type="textWrapping"/>
+      </w:r>
+      <w:r>
+        <w:t xml:space="preserve">There’s unfortunately nothing I can do about this –</w:t>
+      </w:r>
+      <w:r>
+        <w:t xml:space="preserve"> </w:t>
+      </w:r>
+      <w:r>
+        <w:rPr>
+          <w:i/>
+        </w:rPr>
+        <w:t xml:space="preserve">ask Karen about it, perhaps there is still hard copy data somewhere on file? Alternatively, we may not care, if most analyses are interested in comparisons in 2018.</w:t>
       </w:r>
     </w:p>
     <w:p>
@@ -157,12 +463,23 @@
         <w:pStyle w:val="BodyText"/>
       </w:pPr>
       <w:r>
-        <w:t xml:space="preserve">The cover of native and exotic species was fairly similar across all three treatments over time.</w:t>
-      </w:r>
-    </w:p>
-    <w:p>
-      <w:pPr>
-        <w:pStyle w:val="BodyText"/>
+        <w:t xml:space="preserve">Let’s take a look at the histogram of the data, since we’re fairly certain it’s nowhere near normal:</w:t>
+      </w:r>
+    </w:p>
+    <w:p>
+      <w:pPr>
+        <w:pStyle w:val="SourceCode"/>
+      </w:pPr>
+      <w:r>
+        <w:rPr>
+          <w:rStyle w:val="VerbatimChar"/>
+        </w:rPr>
+        <w:t xml:space="preserve">## `stat_bin()` using `bins = 30`. Pick better value with `binwidth`.</w:t>
+      </w:r>
+    </w:p>
+    <w:p>
+      <w:pPr>
+        <w:pStyle w:val="FirstParagraph"/>
       </w:pPr>
       <w:r>
         <w:drawing>
@@ -174,13 +491,13 @@
               <a:graphicData uri="http://schemas.openxmlformats.org/drawingml/2006/picture">
                 <pic:pic>
                   <pic:nvPicPr>
-                    <pic:cNvPr descr="Exploratory-Analysis_files/figure-docx/Formatting%20&amp;%20graphing%20guild-level%20data-1.png" id="0" name="Picture"/>
+                    <pic:cNvPr descr="Exploratory-Analysis_files/figure-docx/Histogram-1.png" id="0" name="Picture"/>
                     <pic:cNvPicPr>
                       <a:picLocks noChangeArrowheads="1" noChangeAspect="1"/>
                     </pic:cNvPicPr>
                   </pic:nvPicPr>
                   <pic:blipFill>
-                    <a:blip r:embed="rId22"/>
+                    <a:blip r:embed="rId24"/>
                     <a:stretch>
                       <a:fillRect/>
                     </a:stretch>
@@ -206,12 +523,423 @@
           </wp:inline>
         </w:drawing>
       </w:r>
+      <w:r>
+        <w:drawing>
+          <wp:inline>
+            <wp:extent cx="4620126" cy="3696101"/>
+            <wp:effectExtent b="0" l="0" r="0" t="0"/>
+            <wp:docPr descr="" title="" id="1" name="Picture"/>
+            <a:graphic>
+              <a:graphicData uri="http://schemas.openxmlformats.org/drawingml/2006/picture">
+                <pic:pic>
+                  <pic:nvPicPr>
+                    <pic:cNvPr descr="Exploratory-Analysis_files/figure-docx/Histogram-2.png" id="0" name="Picture"/>
+                    <pic:cNvPicPr>
+                      <a:picLocks noChangeArrowheads="1" noChangeAspect="1"/>
+                    </pic:cNvPicPr>
+                  </pic:nvPicPr>
+                  <pic:blipFill>
+                    <a:blip r:embed="rId25"/>
+                    <a:stretch>
+                      <a:fillRect/>
+                    </a:stretch>
+                  </pic:blipFill>
+                  <pic:spPr bwMode="auto">
+                    <a:xfrm>
+                      <a:off x="0" y="0"/>
+                      <a:ext cx="4620126" cy="3696101"/>
+                    </a:xfrm>
+                    <a:prstGeom prst="rect">
+                      <a:avLst/>
+                    </a:prstGeom>
+                    <a:noFill/>
+                    <a:ln w="9525">
+                      <a:noFill/>
+                      <a:headEnd/>
+                      <a:tailEnd/>
+                    </a:ln>
+                  </pic:spPr>
+                </pic:pic>
+              </a:graphicData>
+            </a:graphic>
+          </wp:inline>
+        </w:drawing>
+      </w:r>
     </w:p>
     <w:p>
       <w:pPr>
         <w:pStyle w:val="BodyText"/>
       </w:pPr>
       <w:r>
+        <w:t xml:space="preserve">Yep, about as</w:t>
+      </w:r>
+      <w:r>
+        <w:t xml:space="preserve"> </w:t>
+      </w:r>
+      <w:r>
+        <w:t xml:space="preserve">“</w:t>
+      </w:r>
+      <w:r>
+        <w:t xml:space="preserve">normal</w:t>
+      </w:r>
+      <w:r>
+        <w:t xml:space="preserve">”</w:t>
+      </w:r>
+      <w:r>
+        <w:t xml:space="preserve"> </w:t>
+      </w:r>
+      <w:r>
+        <w:t xml:space="preserve">as we expected. Clearly, we have a zero-heavy dataset. Let’s check the dispersion.</w:t>
+      </w:r>
+    </w:p>
+    <w:p>
+      <w:pPr>
+        <w:pStyle w:val="Heading3"/>
+      </w:pPr>
+      <w:bookmarkStart w:id="26" w:name="dispersion-and-variance"/>
+      <w:r>
+        <w:t xml:space="preserve">Dispersion and Variance</w:t>
+      </w:r>
+      <w:bookmarkEnd w:id="26"/>
+    </w:p>
+    <w:p>
+      <w:pPr>
+        <w:pStyle w:val="FirstParagraph"/>
+      </w:pPr>
+      <w:r>
+        <w:t xml:space="preserve">In order to know what type of statistical model to use for our data, we need to know how overdispersed the data is. Generally, data is considered</w:t>
+      </w:r>
+      <w:r>
+        <w:t xml:space="preserve"> </w:t>
+      </w:r>
+      <w:r>
+        <w:t xml:space="preserve">“</w:t>
+      </w:r>
+      <w:r>
+        <w:t xml:space="preserve">overdispersed</w:t>
+      </w:r>
+      <w:r>
+        <w:t xml:space="preserve">”</w:t>
+      </w:r>
+      <w:r>
+        <w:t xml:space="preserve"> </w:t>
+      </w:r>
+      <w:r>
+        <w:t xml:space="preserve">when</w:t>
+      </w:r>
+      <w:r>
+        <w:t xml:space="preserve"> </w:t>
+      </w:r>
+      <w:r>
+        <w:rPr>
+          <w:i/>
+        </w:rPr>
+        <w:t xml:space="preserve">d</w:t>
+      </w:r>
+      <w:r>
+        <w:t xml:space="preserve"> </w:t>
+      </w:r>
+      <w:r>
+        <w:t xml:space="preserve">(the ratio of the variance over the mean of the data). We can find the dispersion index for this data pretty easily:</w:t>
+      </w:r>
+    </w:p>
+    <w:p>
+      <w:pPr>
+        <w:pStyle w:val="SourceCode"/>
+      </w:pPr>
+      <w:r>
+        <w:rPr>
+          <w:rStyle w:val="NormalTok"/>
+        </w:rPr>
+        <w:t xml:space="preserve">disp &lt;-</w:t>
+      </w:r>
+      <w:r>
+        <w:rPr>
+          <w:rStyle w:val="StringTok"/>
+        </w:rPr>
+        <w:t xml:space="preserve"> </w:t>
+      </w:r>
+      <w:r>
+        <w:rPr>
+          <w:rStyle w:val="NormalTok"/>
+        </w:rPr>
+        <w:t xml:space="preserve">avg_guilds </w:t>
+      </w:r>
+      <w:r>
+        <w:rPr>
+          <w:rStyle w:val="OperatorTok"/>
+        </w:rPr>
+        <w:t xml:space="preserve">%&gt;%</w:t>
+      </w:r>
+      <w:r>
+        <w:br w:type="textWrapping"/>
+      </w:r>
+      <w:r>
+        <w:rPr>
+          <w:rStyle w:val="StringTok"/>
+        </w:rPr>
+        <w:t xml:space="preserve">  </w:t>
+      </w:r>
+      <w:r>
+        <w:rPr>
+          <w:rStyle w:val="KeywordTok"/>
+        </w:rPr>
+        <w:t xml:space="preserve">summarise</w:t>
+      </w:r>
+      <w:r>
+        <w:rPr>
+          <w:rStyle w:val="NormalTok"/>
+        </w:rPr>
+        <w:t xml:space="preserve">(</w:t>
+      </w:r>
+      <w:r>
+        <w:rPr>
+          <w:rStyle w:val="DataTypeTok"/>
+        </w:rPr>
+        <w:t xml:space="preserve">mean =</w:t>
+      </w:r>
+      <w:r>
+        <w:rPr>
+          <w:rStyle w:val="NormalTok"/>
+        </w:rPr>
+        <w:t xml:space="preserve"> </w:t>
+      </w:r>
+      <w:r>
+        <w:rPr>
+          <w:rStyle w:val="KeywordTok"/>
+        </w:rPr>
+        <w:t xml:space="preserve">mean</w:t>
+      </w:r>
+      <w:r>
+        <w:rPr>
+          <w:rStyle w:val="NormalTok"/>
+        </w:rPr>
+        <w:t xml:space="preserve">(Cover),</w:t>
+      </w:r>
+      <w:r>
+        <w:br w:type="textWrapping"/>
+      </w:r>
+      <w:r>
+        <w:rPr>
+          <w:rStyle w:val="NormalTok"/>
+        </w:rPr>
+        <w:t xml:space="preserve">            </w:t>
+      </w:r>
+      <w:r>
+        <w:rPr>
+          <w:rStyle w:val="DataTypeTok"/>
+        </w:rPr>
+        <w:t xml:space="preserve">var =</w:t>
+      </w:r>
+      <w:r>
+        <w:rPr>
+          <w:rStyle w:val="NormalTok"/>
+        </w:rPr>
+        <w:t xml:space="preserve"> </w:t>
+      </w:r>
+      <w:r>
+        <w:rPr>
+          <w:rStyle w:val="KeywordTok"/>
+        </w:rPr>
+        <w:t xml:space="preserve">var</w:t>
+      </w:r>
+      <w:r>
+        <w:rPr>
+          <w:rStyle w:val="NormalTok"/>
+        </w:rPr>
+        <w:t xml:space="preserve">(Cover)) </w:t>
+      </w:r>
+      <w:r>
+        <w:rPr>
+          <w:rStyle w:val="OperatorTok"/>
+        </w:rPr>
+        <w:t xml:space="preserve">%&gt;%</w:t>
+      </w:r>
+      <w:r>
+        <w:br w:type="textWrapping"/>
+      </w:r>
+      <w:r>
+        <w:rPr>
+          <w:rStyle w:val="StringTok"/>
+        </w:rPr>
+        <w:t xml:space="preserve">  </w:t>
+      </w:r>
+      <w:r>
+        <w:rPr>
+          <w:rStyle w:val="KeywordTok"/>
+        </w:rPr>
+        <w:t xml:space="preserve">mutate</w:t>
+      </w:r>
+      <w:r>
+        <w:rPr>
+          <w:rStyle w:val="NormalTok"/>
+        </w:rPr>
+        <w:t xml:space="preserve">(</w:t>
+      </w:r>
+      <w:r>
+        <w:rPr>
+          <w:rStyle w:val="DataTypeTok"/>
+        </w:rPr>
+        <w:t xml:space="preserve">d =</w:t>
+      </w:r>
+      <w:r>
+        <w:rPr>
+          <w:rStyle w:val="NormalTok"/>
+        </w:rPr>
+        <w:t xml:space="preserve"> var</w:t>
+      </w:r>
+      <w:r>
+        <w:rPr>
+          <w:rStyle w:val="OperatorTok"/>
+        </w:rPr>
+        <w:t xml:space="preserve">/</w:t>
+      </w:r>
+      <w:r>
+        <w:rPr>
+          <w:rStyle w:val="NormalTok"/>
+        </w:rPr>
+        <w:t xml:space="preserve">mean)</w:t>
+      </w:r>
+      <w:r>
+        <w:br w:type="textWrapping"/>
+      </w:r>
+      <w:r>
+        <w:br w:type="textWrapping"/>
+      </w:r>
+      <w:r>
+        <w:rPr>
+          <w:rStyle w:val="NormalTok"/>
+        </w:rPr>
+        <w:t xml:space="preserve">disp</w:t>
+      </w:r>
+    </w:p>
+    <w:p>
+      <w:pPr>
+        <w:pStyle w:val="SourceCode"/>
+      </w:pPr>
+      <w:r>
+        <w:rPr>
+          <w:rStyle w:val="VerbatimChar"/>
+        </w:rPr>
+        <w:t xml:space="preserve">## # A tibble: 1 x 3</w:t>
+      </w:r>
+      <w:r>
+        <w:br w:type="textWrapping"/>
+      </w:r>
+      <w:r>
+        <w:rPr>
+          <w:rStyle w:val="VerbatimChar"/>
+        </w:rPr>
+        <w:t xml:space="preserve">##    mean   var     d</w:t>
+      </w:r>
+      <w:r>
+        <w:br w:type="textWrapping"/>
+      </w:r>
+      <w:r>
+        <w:rPr>
+          <w:rStyle w:val="VerbatimChar"/>
+        </w:rPr>
+        <w:t xml:space="preserve">##   &lt;dbl&gt; &lt;dbl&gt; &lt;dbl&gt;</w:t>
+      </w:r>
+      <w:r>
+        <w:br w:type="textWrapping"/>
+      </w:r>
+      <w:r>
+        <w:rPr>
+          <w:rStyle w:val="VerbatimChar"/>
+        </w:rPr>
+        <w:t xml:space="preserve">## 1  15.7  266.  16.9</w:t>
+      </w:r>
+    </w:p>
+    <w:p>
+      <w:pPr>
+        <w:pStyle w:val="FirstParagraph"/>
+      </w:pPr>
+      <w:r>
+        <w:t xml:space="preserve">Very clearly, we need to use a model that best handles a large number of zeroes and overdispersed data: a zero-inflated negative bionomial distribution.</w:t>
+      </w:r>
+    </w:p>
+    <w:p>
+      <w:pPr>
+        <w:pStyle w:val="Heading2"/>
+      </w:pPr>
+      <w:bookmarkStart w:id="27" w:name="question-1"/>
+      <w:r>
+        <w:t xml:space="preserve">Question 1:</w:t>
+      </w:r>
+      <w:bookmarkEnd w:id="27"/>
+    </w:p>
+    <w:p>
+      <w:pPr>
+        <w:pStyle w:val="FirstParagraph"/>
+      </w:pPr>
+      <w:r>
+        <w:rPr>
+          <w:b/>
+        </w:rPr>
+        <w:t xml:space="preserve">1. Do island-planted plots have the same native cover as full-planted plots after 6 years?, and Will island planted plots spread outside of their planted areas?</w:t>
+      </w:r>
+    </w:p>
+    <w:p>
+      <w:pPr>
+        <w:pStyle w:val="BodyText"/>
+      </w:pPr>
+      <w:r>
+        <w:t xml:space="preserve">The cover of native and exotic species was fairly similar across all three treatments over time.</w:t>
+      </w:r>
+    </w:p>
+    <w:p>
+      <w:pPr>
+        <w:pStyle w:val="BodyText"/>
+      </w:pPr>
+      <w:r>
+        <w:drawing>
+          <wp:inline>
+            <wp:extent cx="4620126" cy="3696101"/>
+            <wp:effectExtent b="0" l="0" r="0" t="0"/>
+            <wp:docPr descr="" title="" id="1" name="Picture"/>
+            <a:graphic>
+              <a:graphicData uri="http://schemas.openxmlformats.org/drawingml/2006/picture">
+                <pic:pic>
+                  <pic:nvPicPr>
+                    <pic:cNvPr descr="Exploratory-Analysis_files/figure-docx/Formatting%20&amp;%20graphing%20guild-level%20data-1.png" id="0" name="Picture"/>
+                    <pic:cNvPicPr>
+                      <a:picLocks noChangeArrowheads="1" noChangeAspect="1"/>
+                    </pic:cNvPicPr>
+                  </pic:nvPicPr>
+                  <pic:blipFill>
+                    <a:blip r:embed="rId28"/>
+                    <a:stretch>
+                      <a:fillRect/>
+                    </a:stretch>
+                  </pic:blipFill>
+                  <pic:spPr bwMode="auto">
+                    <a:xfrm>
+                      <a:off x="0" y="0"/>
+                      <a:ext cx="4620126" cy="3696101"/>
+                    </a:xfrm>
+                    <a:prstGeom prst="rect">
+                      <a:avLst/>
+                    </a:prstGeom>
+                    <a:noFill/>
+                    <a:ln w="9525">
+                      <a:noFill/>
+                      <a:headEnd/>
+                      <a:tailEnd/>
+                    </a:ln>
+                  </pic:spPr>
+                </pic:pic>
+              </a:graphicData>
+            </a:graphic>
+          </wp:inline>
+        </w:drawing>
+      </w:r>
+    </w:p>
+    <w:p>
+      <w:pPr>
+        <w:pStyle w:val="BodyText"/>
+      </w:pPr>
+      <w:r>
         <w:t xml:space="preserve">To test whether there is a significant difference between the treatments in 2018, we will likely use a zero-inflated negative binomial model.</w:t>
       </w:r>
     </w:p>
@@ -219,31 +947,31 @@
       <w:pPr>
         <w:pStyle w:val="Heading2"/>
       </w:pPr>
-      <w:bookmarkStart w:id="23" w:name="X55e944ee55a2181bbec2561b13519872b98dd6b"/>
+      <w:bookmarkStart w:id="29" w:name="X55e944ee55a2181bbec2561b13519872b98dd6b"/>
       <w:r>
         <w:t xml:space="preserve">Question 2: Does annual mowing benefit native species cover for either grasses or forbs?</w:t>
       </w:r>
-      <w:bookmarkEnd w:id="23"/>
+      <w:bookmarkEnd w:id="29"/>
     </w:p>
     <w:p>
       <w:pPr>
         <w:pStyle w:val="Heading2"/>
       </w:pPr>
-      <w:bookmarkStart w:id="24" w:name="Xc37ac1b5d2d24fd5469b7935d1b6570347f6dd8"/>
+      <w:bookmarkStart w:id="30" w:name="Xc37ac1b5d2d24fd5469b7935d1b6570347f6dd8"/>
       <w:r>
         <w:t xml:space="preserve">Question 3: Does mulching affect native cover in the long-term/how long does the mulching effect last?</w:t>
       </w:r>
-      <w:bookmarkEnd w:id="24"/>
+      <w:bookmarkEnd w:id="30"/>
     </w:p>
     <w:p>
       <w:pPr>
         <w:pStyle w:val="Heading2"/>
       </w:pPr>
-      <w:bookmarkStart w:id="25" w:name="X7a1daf2076c2679915f717092ef8e924791b7de"/>
+      <w:bookmarkStart w:id="31" w:name="X7a1daf2076c2679915f717092ef8e924791b7de"/>
       <w:r>
         <w:t xml:space="preserve">Question 4: Of the species planted, which were most successful in the long term?</w:t>
       </w:r>
-      <w:bookmarkEnd w:id="25"/>
+      <w:bookmarkEnd w:id="31"/>
     </w:p>
     <w:sectPr/>
   </w:body>

</xml_diff>

<commit_message>
Worked on analysis, decided against zero-inflated model.
</commit_message>
<xml_diff>
--- a/Exploratory-Analysis.docx
+++ b/Exploratory-Analysis.docx
@@ -42,49 +42,150 @@
     </w:p>
     <w:p>
       <w:pPr>
-        <w:pStyle w:val="Author"/>
-      </w:pPr>
-      <w:r>
-        <w:t xml:space="preserve">Josie</w:t>
+        <w:pStyle w:val="Heading1"/>
+      </w:pPr>
+      <w:bookmarkStart w:id="20" w:name="background"/>
+      <w:r>
+        <w:t xml:space="preserve">Background</w:t>
+      </w:r>
+      <w:bookmarkEnd w:id="20"/>
+    </w:p>
+    <w:p>
+      <w:pPr>
+        <w:pStyle w:val="FirstParagraph"/>
+      </w:pPr>
+      <w:r>
+        <w:t xml:space="preserve">Restoration must balance limited resources towards the most effective outcomes, given specified targets. Removing and suppressing invasive vegetation can give introduced native species the opportunity to establish. There are a variety of techniques used to help native species establish by suppressing weeds. Initially, laying mulch can reduce the cover of weedy species. However, it is less clear how much this initial benefit affects long-term success and native cover, or whether un-mulched areas will</w:t>
       </w:r>
       <w:r>
         <w:t xml:space="preserve"> </w:t>
       </w:r>
       <w:r>
-        <w:t xml:space="preserve">C.</w:t>
+        <w:t xml:space="preserve">“</w:t>
+      </w:r>
+      <w:r>
+        <w:t xml:space="preserve">catch up</w:t>
+      </w:r>
+      <w:r>
+        <w:t xml:space="preserve">”</w:t>
       </w:r>
       <w:r>
         <w:t xml:space="preserve"> </w:t>
       </w:r>
       <w:r>
-        <w:t xml:space="preserve">Lesage</w:t>
+        <w:t xml:space="preserve">with mulched plots once species establish. Annual mowing is another technique that can be used to reduce invasive species cover, and therefore potentially benefit native species.</w:t>
+      </w:r>
+    </w:p>
+    <w:p>
+      <w:pPr>
+        <w:pStyle w:val="BodyText"/>
+      </w:pPr>
+      <w:r>
+        <w:t xml:space="preserve">In addition to the suppression of weedy invasive species, native species must be reintroduced to the system. The nucleation model of succession may provide insight into a technique to successfully restore system with reduced resource inputs. By planting target species in clumps (</w:t>
+      </w:r>
+      <w:r>
+        <w:t xml:space="preserve">“</w:t>
+      </w:r>
+      <w:r>
+        <w:t xml:space="preserve">islands</w:t>
+      </w:r>
+      <w:r>
+        <w:t xml:space="preserve">”</w:t>
+      </w:r>
+      <w:r>
+        <w:t xml:space="preserve">) as opposed to throughout the plot, we may effectively restore areas with reduced inputs. After multiple years of growth and spread, the native islands may expand, resulting over the long term in similar levels of native species cover with a lower up-front resource investment.</w:t>
+      </w:r>
+    </w:p>
+    <w:p>
+      <w:pPr>
+        <w:pStyle w:val="Heading3"/>
+      </w:pPr>
+      <w:bookmarkStart w:id="21" w:name="questions"/>
+      <w:r>
+        <w:t xml:space="preserve">Questions</w:t>
+      </w:r>
+      <w:bookmarkEnd w:id="21"/>
+    </w:p>
+    <w:p>
+      <w:pPr>
+        <w:pStyle w:val="FirstParagraph"/>
+      </w:pPr>
+      <w:r>
+        <w:rPr>
+          <w:b/>
+        </w:rPr>
+        <w:t xml:space="preserve">This study addresses the following questions:</w:t>
+      </w:r>
+      <w:r>
+        <w:br w:type="textWrapping"/>
+      </w:r>
+      <w:r>
+        <w:t xml:space="preserve">1. Will island-planted plots have the same native cover as full-planted plots after several years?, and Will island planted plots spread outside of their planted areas?</w:t>
+      </w:r>
+      <w:r>
+        <w:br w:type="textWrapping"/>
+      </w:r>
+      <w:r>
+        <w:t xml:space="preserve">2. Does annual mowing benefit native species cover for either grasses or forbs?</w:t>
+      </w:r>
+      <w:r>
+        <w:br w:type="textWrapping"/>
+      </w:r>
+      <w:r>
+        <w:t xml:space="preserve">3. Does mulching affect native cover in the long-term/how long does the mulching effect last?</w:t>
+      </w:r>
+      <w:r>
+        <w:br w:type="textWrapping"/>
+      </w:r>
+      <w:r>
+        <w:t xml:space="preserve">4. Of the species planted, which were most successful in the long term?</w:t>
       </w:r>
     </w:p>
     <w:p>
       <w:pPr>
         <w:pStyle w:val="Heading1"/>
       </w:pPr>
-      <w:bookmarkStart w:id="20" w:name="background"/>
-      <w:r>
-        <w:t xml:space="preserve">Background</w:t>
-      </w:r>
-      <w:bookmarkEnd w:id="20"/>
+      <w:bookmarkStart w:id="22" w:name="data-structure"/>
+      <w:r>
+        <w:t xml:space="preserve">Data Structure</w:t>
+      </w:r>
+      <w:bookmarkEnd w:id="22"/>
     </w:p>
     <w:p>
       <w:pPr>
         <w:pStyle w:val="FirstParagraph"/>
       </w:pPr>
       <w:r>
-        <w:t xml:space="preserve">Restoration must balance limited resources towards the most effective outcomes, given specified targets. Removing and suppressing invasive vegetation can give introduced native species the opportunity to establish. There are a variety of techniques used to help native species establish by suppressing weeds. Initially, laying mulch can reduce the cover of weedy species. However, it is less clear how much this initial benefit affects long-term success and native cover, or whether un-mulched areas will</w:t>
+        <w:t xml:space="preserve">Before I begin the analysis, I need to take a look at the data’s structure – the data is certainly zero-inflated, but is it over-dispersed? A look at the data structure will help me select the best model for the data. I’ll base this on the guide in Appendix A of</w:t>
       </w:r>
       <w:r>
         <w:t xml:space="preserve"> </w:t>
       </w:r>
       <w:r>
+        <w:rPr>
+          <w:b/>
+        </w:rPr>
+        <w:t xml:space="preserve">Mixed effects models and extensions in ecology with R: appendix walkthrough</w:t>
+      </w:r>
+      <w:r>
+        <w:t xml:space="preserve">.</w:t>
+      </w:r>
+    </w:p>
+    <w:p>
+      <w:pPr>
+        <w:pStyle w:val="BodyText"/>
+      </w:pPr>
+      <w:r>
+        <w:t xml:space="preserve">The replicated sampling unit differs for different questions. For the first question (how do treatments vary?), the replicate is a single plot, so I will average the individual samples to the plot level. Additionally, I’ll need to separate forbs and grasses in the analysis, since they were planted in separate areas. I’ll use</w:t>
+      </w:r>
+      <w:r>
+        <w:t xml:space="preserve"> </w:t>
+      </w:r>
+      <w:r>
         <w:t xml:space="preserve">“</w:t>
       </w:r>
       <w:r>
-        <w:t xml:space="preserve">catch up</w:t>
+        <w:t xml:space="preserve">F</w:t>
       </w:r>
       <w:r>
         <w:t xml:space="preserve">”</w:t>
@@ -93,374 +194,351 @@
         <w:t xml:space="preserve"> </w:t>
       </w:r>
       <w:r>
-        <w:t xml:space="preserve">with mulched plots once species establish. Annual mowing is another technique that can be used to reduce invasive species cover, and therefore potentially benefit native species.</w:t>
-      </w:r>
-    </w:p>
-    <w:p>
-      <w:pPr>
-        <w:pStyle w:val="BodyText"/>
-      </w:pPr>
-      <w:r>
-        <w:t xml:space="preserve">In addition to the suppression of weedy invasive species, native species must be reintroduced to the system. The nucleation model of succession may provide insight into a technique to successfully restore system with reduced resource inputs. By planting target species in clumps (</w:t>
+        <w:t xml:space="preserve">to denote forbs, and</w:t>
+      </w:r>
+      <w:r>
+        <w:t xml:space="preserve"> </w:t>
       </w:r>
       <w:r>
         <w:t xml:space="preserve">“</w:t>
       </w:r>
       <w:r>
-        <w:t xml:space="preserve">islands</w:t>
+        <w:t xml:space="preserve">G</w:t>
       </w:r>
       <w:r>
         <w:t xml:space="preserve">”</w:t>
       </w:r>
       <w:r>
-        <w:t xml:space="preserve">) as opposed to throughout the plot, we may effectively restore areas with reduced inputs. After multiple years of growth and spread, the native islands may expand, resulting over the long term in similar levels of native species cover with a lower up-front resource investment.</w:t>
-      </w:r>
-    </w:p>
-    <w:p>
-      <w:pPr>
-        <w:pStyle w:val="Heading3"/>
-      </w:pPr>
-      <w:bookmarkStart w:id="21" w:name="questions"/>
-      <w:r>
-        <w:t xml:space="preserve">Questions</w:t>
-      </w:r>
-      <w:bookmarkEnd w:id="21"/>
+        <w:t xml:space="preserve"> </w:t>
+      </w:r>
+      <w:r>
+        <w:t xml:space="preserve">for grasses.</w:t>
+      </w:r>
+    </w:p>
+    <w:p>
+      <w:pPr>
+        <w:pStyle w:val="Heading2"/>
+      </w:pPr>
+      <w:bookmarkStart w:id="23" w:name="selecting-revelant-data"/>
+      <w:r>
+        <w:t xml:space="preserve">Selecting Revelant Data</w:t>
+      </w:r>
+      <w:bookmarkEnd w:id="23"/>
     </w:p>
     <w:p>
       <w:pPr>
         <w:pStyle w:val="FirstParagraph"/>
       </w:pPr>
       <w:r>
-        <w:rPr>
-          <w:b/>
-        </w:rPr>
-        <w:t xml:space="preserve">This study addresses the following questions:</w:t>
-      </w:r>
-      <w:r>
-        <w:br w:type="textWrapping"/>
-      </w:r>
-      <w:r>
-        <w:t xml:space="preserve">1. Will island-planted plots have the same native cover as full-planted plots after several years?, and Will island planted plots spread outside of their planted areas?</w:t>
-      </w:r>
-      <w:r>
-        <w:br w:type="textWrapping"/>
-      </w:r>
-      <w:r>
-        <w:t xml:space="preserve">2. Does annual mowing benefit native species cover for either grasses or forbs?</w:t>
-      </w:r>
-      <w:r>
-        <w:br w:type="textWrapping"/>
-      </w:r>
-      <w:r>
-        <w:t xml:space="preserve">3. Does mulching affect native cover in the long-term/how long does the mulching effect last?</w:t>
-      </w:r>
-      <w:r>
-        <w:br w:type="textWrapping"/>
-      </w:r>
-      <w:r>
-        <w:t xml:space="preserve">4. Of the species planted, which were most successful in the long term?</w:t>
-      </w:r>
-    </w:p>
-    <w:p>
-      <w:pPr>
-        <w:pStyle w:val="Heading1"/>
-      </w:pPr>
-      <w:bookmarkStart w:id="22" w:name="data-structure"/>
-      <w:r>
-        <w:t xml:space="preserve">Data Structure</w:t>
-      </w:r>
-      <w:bookmarkEnd w:id="22"/>
+        <w:t xml:space="preserve">We have only 2 remaining datacleanup steps before we can examine the data structure:</w:t>
+      </w:r>
+      <w:r>
+        <w:t xml:space="preserve"> </w:t>
+      </w:r>
+      <w:r>
+        <w:t xml:space="preserve">1. we need to look at forbs only in the forb planted plots, and only grass in the grass planted plots.</w:t>
+      </w:r>
+      <w:r>
+        <w:t xml:space="preserve"> </w:t>
+      </w:r>
+      <w:r>
+        <w:t xml:space="preserve">2. we need to average the cover of each guild over the multiple samples from a single plot.</w:t>
+      </w:r>
+    </w:p>
+    <w:p>
+      <w:pPr>
+        <w:pStyle w:val="SourceCode"/>
+      </w:pPr>
+      <w:r>
+        <w:rPr>
+          <w:rStyle w:val="VerbatimChar"/>
+        </w:rPr>
+        <w:t xml:space="preserve">##       Year           Plot        Cover                    Category </w:t>
+      </w:r>
+      <w:r>
+        <w:br w:type="textWrapping"/>
+      </w:r>
+      <w:r>
+        <w:rPr>
+          <w:rStyle w:val="VerbatimChar"/>
+        </w:rPr>
+        <w:t xml:space="preserve">##  Min.   :2012   1 CIM  : 7   Min.   : 0.000   Full Mulched    :34  </w:t>
+      </w:r>
+      <w:r>
+        <w:br w:type="textWrapping"/>
+      </w:r>
+      <w:r>
+        <w:rPr>
+          <w:rStyle w:val="VerbatimChar"/>
+        </w:rPr>
+        <w:t xml:space="preserve">##  1st Qu.:2013   12 CFM : 7   1st Qu.: 4.344   Full Not Mulched:33  </w:t>
+      </w:r>
+      <w:r>
+        <w:br w:type="textWrapping"/>
+      </w:r>
+      <w:r>
+        <w:rPr>
+          <w:rStyle w:val="VerbatimChar"/>
+        </w:rPr>
+        <w:t xml:space="preserve">##  Median :2015   17 CFNM: 7   Median :14.844   Island Mulched  :33  </w:t>
+      </w:r>
+      <w:r>
+        <w:br w:type="textWrapping"/>
+      </w:r>
+      <w:r>
+        <w:rPr>
+          <w:rStyle w:val="VerbatimChar"/>
+        </w:rPr>
+        <w:t xml:space="preserve">##  Mean   :2015   18 CIM : 7   Mean   :20.105                        </w:t>
+      </w:r>
+      <w:r>
+        <w:br w:type="textWrapping"/>
+      </w:r>
+      <w:r>
+        <w:rPr>
+          <w:rStyle w:val="VerbatimChar"/>
+        </w:rPr>
+        <w:t xml:space="preserve">##  3rd Qu.:2017   2 CFM  : 7   3rd Qu.:31.615                        </w:t>
+      </w:r>
+      <w:r>
+        <w:br w:type="textWrapping"/>
+      </w:r>
+      <w:r>
+        <w:rPr>
+          <w:rStyle w:val="VerbatimChar"/>
+        </w:rPr>
+        <w:t xml:space="preserve">##  Max.   :2018   22 CFM : 7   Max.   :72.781                        </w:t>
+      </w:r>
+      <w:r>
+        <w:br w:type="textWrapping"/>
+      </w:r>
+      <w:r>
+        <w:rPr>
+          <w:rStyle w:val="VerbatimChar"/>
+        </w:rPr>
+        <w:t xml:space="preserve">##                 (Other):58                                         </w:t>
+      </w:r>
+      <w:r>
+        <w:br w:type="textWrapping"/>
+      </w:r>
+      <w:r>
+        <w:rPr>
+          <w:rStyle w:val="VerbatimChar"/>
+        </w:rPr>
+        <w:t xml:space="preserve">##     guild          </w:t>
+      </w:r>
+      <w:r>
+        <w:br w:type="textWrapping"/>
+      </w:r>
+      <w:r>
+        <w:rPr>
+          <w:rStyle w:val="VerbatimChar"/>
+        </w:rPr>
+        <w:t xml:space="preserve">##  Length:100        </w:t>
+      </w:r>
+      <w:r>
+        <w:br w:type="textWrapping"/>
+      </w:r>
+      <w:r>
+        <w:rPr>
+          <w:rStyle w:val="VerbatimChar"/>
+        </w:rPr>
+        <w:t xml:space="preserve">##  Class :character  </w:t>
+      </w:r>
+      <w:r>
+        <w:br w:type="textWrapping"/>
+      </w:r>
+      <w:r>
+        <w:rPr>
+          <w:rStyle w:val="VerbatimChar"/>
+        </w:rPr>
+        <w:t xml:space="preserve">##  Mode  :character  </w:t>
+      </w:r>
+      <w:r>
+        <w:br w:type="textWrapping"/>
+      </w:r>
+      <w:r>
+        <w:rPr>
+          <w:rStyle w:val="VerbatimChar"/>
+        </w:rPr>
+        <w:t xml:space="preserve">##                    </w:t>
+      </w:r>
+      <w:r>
+        <w:br w:type="textWrapping"/>
+      </w:r>
+      <w:r>
+        <w:rPr>
+          <w:rStyle w:val="VerbatimChar"/>
+        </w:rPr>
+        <w:t xml:space="preserve">##                    </w:t>
+      </w:r>
+      <w:r>
+        <w:br w:type="textWrapping"/>
+      </w:r>
+      <w:r>
+        <w:rPr>
+          <w:rStyle w:val="VerbatimChar"/>
+        </w:rPr>
+        <w:t xml:space="preserve">##                    </w:t>
+      </w:r>
+      <w:r>
+        <w:br w:type="textWrapping"/>
+      </w:r>
+      <w:r>
+        <w:rPr>
+          <w:rStyle w:val="VerbatimChar"/>
+        </w:rPr>
+        <w:t xml:space="preserve">## </w:t>
+      </w:r>
+    </w:p>
+    <w:p>
+      <w:pPr>
+        <w:pStyle w:val="SourceCode"/>
+      </w:pPr>
+      <w:r>
+        <w:rPr>
+          <w:rStyle w:val="VerbatimChar"/>
+        </w:rPr>
+        <w:t xml:space="preserve">## Classes 'tbl_df', 'tbl' and 'data.frame':    100 obs. of  5 variables:</w:t>
+      </w:r>
+      <w:r>
+        <w:br w:type="textWrapping"/>
+      </w:r>
+      <w:r>
+        <w:rPr>
+          <w:rStyle w:val="VerbatimChar"/>
+        </w:rPr>
+        <w:t xml:space="preserve">##  $ Year    : int  2012 2012 2012 2012 2012 2012 2012 2012 2012 2012 ...</w:t>
+      </w:r>
+      <w:r>
+        <w:br w:type="textWrapping"/>
+      </w:r>
+      <w:r>
+        <w:rPr>
+          <w:rStyle w:val="VerbatimChar"/>
+        </w:rPr>
+        <w:t xml:space="preserve">##  $ Plot    : Factor w/ 15 levels "1 CIM","12 CFM",..: 1 2 3 4 5 6 7 8 9 10 ...</w:t>
+      </w:r>
+      <w:r>
+        <w:br w:type="textWrapping"/>
+      </w:r>
+      <w:r>
+        <w:rPr>
+          <w:rStyle w:val="VerbatimChar"/>
+        </w:rPr>
+        <w:t xml:space="preserve">##  $ Cover   : num  5.62 8.12 4.38 3.44 1.88 ...</w:t>
+      </w:r>
+      <w:r>
+        <w:br w:type="textWrapping"/>
+      </w:r>
+      <w:r>
+        <w:rPr>
+          <w:rStyle w:val="VerbatimChar"/>
+        </w:rPr>
+        <w:t xml:space="preserve">##  $ Category: Factor w/ 3 levels "Full Mulched",..: 3 1 2 3 2 3 3 1 1 2 ...</w:t>
+      </w:r>
+      <w:r>
+        <w:br w:type="textWrapping"/>
+      </w:r>
+      <w:r>
+        <w:rPr>
+          <w:rStyle w:val="VerbatimChar"/>
+        </w:rPr>
+        <w:t xml:space="preserve">##  $ guild   : chr  "forb" "forb" "forb" "forb" ...</w:t>
+      </w:r>
+    </w:p>
+    <w:p>
+      <w:pPr>
+        <w:pStyle w:val="SourceCode"/>
+      </w:pPr>
+      <w:r>
+        <w:rPr>
+          <w:rStyle w:val="VerbatimChar"/>
+        </w:rPr>
+        <w:t xml:space="preserve">## Classes 'tbl_df', 'tbl' and 'data.frame':    200 obs. of  5 variables:</w:t>
+      </w:r>
+      <w:r>
+        <w:br w:type="textWrapping"/>
+      </w:r>
+      <w:r>
+        <w:rPr>
+          <w:rStyle w:val="VerbatimChar"/>
+        </w:rPr>
+        <w:t xml:space="preserve">##  $ Year    : int  2012 2012 2012 2012 2012 2012 2012 2012 2012 2012 ...</w:t>
+      </w:r>
+      <w:r>
+        <w:br w:type="textWrapping"/>
+      </w:r>
+      <w:r>
+        <w:rPr>
+          <w:rStyle w:val="VerbatimChar"/>
+        </w:rPr>
+        <w:t xml:space="preserve">##  $ Plot    : Factor w/ 15 levels "1 CIM","12 CFM",..: 1 2 3 4 5 6 7 8 9 10 ...</w:t>
+      </w:r>
+      <w:r>
+        <w:br w:type="textWrapping"/>
+      </w:r>
+      <w:r>
+        <w:rPr>
+          <w:rStyle w:val="VerbatimChar"/>
+        </w:rPr>
+        <w:t xml:space="preserve">##  $ Cover   : num  5.62 8.12 4.38 3.44 1.88 ...</w:t>
+      </w:r>
+      <w:r>
+        <w:br w:type="textWrapping"/>
+      </w:r>
+      <w:r>
+        <w:rPr>
+          <w:rStyle w:val="VerbatimChar"/>
+        </w:rPr>
+        <w:t xml:space="preserve">##  $ Category: Factor w/ 3 levels "Full Mulched",..: 3 1 2 3 2 3 3 1 1 2 ...</w:t>
+      </w:r>
+      <w:r>
+        <w:br w:type="textWrapping"/>
+      </w:r>
+      <w:r>
+        <w:rPr>
+          <w:rStyle w:val="VerbatimChar"/>
+        </w:rPr>
+        <w:t xml:space="preserve">##  $ guild   : chr  "forb" "forb" "forb" "forb" ...</w:t>
+      </w:r>
     </w:p>
     <w:p>
       <w:pPr>
         <w:pStyle w:val="FirstParagraph"/>
       </w:pPr>
       <w:r>
-        <w:t xml:space="preserve">Before I begin the analysis, I need to take a look at the data’s structure – the data is certainly zero-inflated, but is it over-dispersed? A look at the data structure will help me select the best model for the data.</w:t>
-      </w:r>
-    </w:p>
-    <w:p>
-      <w:pPr>
-        <w:pStyle w:val="BodyText"/>
-      </w:pPr>
-      <w:r>
-        <w:t xml:space="preserve">The replicated sampling unit differs for different questions. For the first question (how do treatments vary?), the replicate is a single plot, so I will average the individual samples to the plot level. Additionally, I’ll need to separate forbs and grasses in the analysis, since they were planted in separate areas. I’ll use</w:t>
+        <w:t xml:space="preserve">Clearly, some of the data are missing (there should be 15 plots, 5 per category x 7 years = 35 plots per category). All of the missing plots are due to the 2014 dataset missing values. We are missing 1 FNM plot (#9), 2 FNM plots (#14, 25), and 2 IM plots (#15, 19), all from the 2014 dataset.</w:t>
+      </w:r>
+      <w:r>
+        <w:br w:type="textWrapping"/>
+      </w:r>
+      <w:r>
+        <w:t xml:space="preserve">There’s unfortunately nothing I can do about this –</w:t>
       </w:r>
       <w:r>
         <w:t xml:space="preserve"> </w:t>
       </w:r>
       <w:r>
-        <w:t xml:space="preserve">“</w:t>
-      </w:r>
-      <w:r>
-        <w:t xml:space="preserve">F</w:t>
-      </w:r>
-      <w:r>
-        <w:t xml:space="preserve">”</w:t>
-      </w:r>
-      <w:r>
-        <w:t xml:space="preserve"> </w:t>
-      </w:r>
-      <w:r>
-        <w:t xml:space="preserve">to denote forbs, and</w:t>
-      </w:r>
-      <w:r>
-        <w:t xml:space="preserve"> </w:t>
-      </w:r>
-      <w:r>
-        <w:t xml:space="preserve">“</w:t>
-      </w:r>
-      <w:r>
-        <w:t xml:space="preserve">G</w:t>
-      </w:r>
-      <w:r>
-        <w:t xml:space="preserve">”</w:t>
-      </w:r>
-      <w:r>
-        <w:t xml:space="preserve"> </w:t>
-      </w:r>
-      <w:r>
-        <w:t xml:space="preserve">for grasses.</w:t>
-      </w:r>
-    </w:p>
-    <w:p>
-      <w:pPr>
-        <w:pStyle w:val="Heading3"/>
-      </w:pPr>
-      <w:bookmarkStart w:id="23" w:name="variables-and-values"/>
-      <w:r>
-        <w:t xml:space="preserve">Variables and values</w:t>
-      </w:r>
-      <w:bookmarkEnd w:id="23"/>
-    </w:p>
-    <w:p>
-      <w:pPr>
-        <w:pStyle w:val="SourceCode"/>
-      </w:pPr>
-      <w:r>
-        <w:rPr>
-          <w:rStyle w:val="VerbatimChar"/>
-        </w:rPr>
-        <w:t xml:space="preserve">##       Year           Plot        Cover                    Category </w:t>
-      </w:r>
-      <w:r>
-        <w:br w:type="textWrapping"/>
-      </w:r>
-      <w:r>
-        <w:rPr>
-          <w:rStyle w:val="VerbatimChar"/>
-        </w:rPr>
-        <w:t xml:space="preserve">##  Min.   :2012   1 CIM  : 7   Min.   : 0.000   Full Mulched    :34  </w:t>
-      </w:r>
-      <w:r>
-        <w:br w:type="textWrapping"/>
-      </w:r>
-      <w:r>
-        <w:rPr>
-          <w:rStyle w:val="VerbatimChar"/>
-        </w:rPr>
-        <w:t xml:space="preserve">##  1st Qu.:2013   12 CFM : 7   1st Qu.: 4.344   Full Not Mulched:33  </w:t>
-      </w:r>
-      <w:r>
-        <w:br w:type="textWrapping"/>
-      </w:r>
-      <w:r>
-        <w:rPr>
-          <w:rStyle w:val="VerbatimChar"/>
-        </w:rPr>
-        <w:t xml:space="preserve">##  Median :2015   17 CFNM: 7   Median :14.844   Island Mulched  :33  </w:t>
-      </w:r>
-      <w:r>
-        <w:br w:type="textWrapping"/>
-      </w:r>
-      <w:r>
-        <w:rPr>
-          <w:rStyle w:val="VerbatimChar"/>
-        </w:rPr>
-        <w:t xml:space="preserve">##  Mean   :2015   18 CIM : 7   Mean   :20.105                        </w:t>
-      </w:r>
-      <w:r>
-        <w:br w:type="textWrapping"/>
-      </w:r>
-      <w:r>
-        <w:rPr>
-          <w:rStyle w:val="VerbatimChar"/>
-        </w:rPr>
-        <w:t xml:space="preserve">##  3rd Qu.:2017   2 CFM  : 7   3rd Qu.:31.615                        </w:t>
-      </w:r>
-      <w:r>
-        <w:br w:type="textWrapping"/>
-      </w:r>
-      <w:r>
-        <w:rPr>
-          <w:rStyle w:val="VerbatimChar"/>
-        </w:rPr>
-        <w:t xml:space="preserve">##  Max.   :2018   22 CFM : 7   Max.   :72.781                        </w:t>
-      </w:r>
-      <w:r>
-        <w:br w:type="textWrapping"/>
-      </w:r>
-      <w:r>
-        <w:rPr>
-          <w:rStyle w:val="VerbatimChar"/>
-        </w:rPr>
-        <w:t xml:space="preserve">##                 (Other):58                                         </w:t>
-      </w:r>
-      <w:r>
-        <w:br w:type="textWrapping"/>
-      </w:r>
-      <w:r>
-        <w:rPr>
-          <w:rStyle w:val="VerbatimChar"/>
-        </w:rPr>
-        <w:t xml:space="preserve">##     guild          </w:t>
-      </w:r>
-      <w:r>
-        <w:br w:type="textWrapping"/>
-      </w:r>
-      <w:r>
-        <w:rPr>
-          <w:rStyle w:val="VerbatimChar"/>
-        </w:rPr>
-        <w:t xml:space="preserve">##  Length:100        </w:t>
-      </w:r>
-      <w:r>
-        <w:br w:type="textWrapping"/>
-      </w:r>
-      <w:r>
-        <w:rPr>
-          <w:rStyle w:val="VerbatimChar"/>
-        </w:rPr>
-        <w:t xml:space="preserve">##  Class :character  </w:t>
-      </w:r>
-      <w:r>
-        <w:br w:type="textWrapping"/>
-      </w:r>
-      <w:r>
-        <w:rPr>
-          <w:rStyle w:val="VerbatimChar"/>
-        </w:rPr>
-        <w:t xml:space="preserve">##  Mode  :character  </w:t>
-      </w:r>
-      <w:r>
-        <w:br w:type="textWrapping"/>
-      </w:r>
-      <w:r>
-        <w:rPr>
-          <w:rStyle w:val="VerbatimChar"/>
-        </w:rPr>
-        <w:t xml:space="preserve">##                    </w:t>
-      </w:r>
-      <w:r>
-        <w:br w:type="textWrapping"/>
-      </w:r>
-      <w:r>
-        <w:rPr>
-          <w:rStyle w:val="VerbatimChar"/>
-        </w:rPr>
-        <w:t xml:space="preserve">##                    </w:t>
-      </w:r>
-      <w:r>
-        <w:br w:type="textWrapping"/>
-      </w:r>
-      <w:r>
-        <w:rPr>
-          <w:rStyle w:val="VerbatimChar"/>
-        </w:rPr>
-        <w:t xml:space="preserve">##                    </w:t>
-      </w:r>
-      <w:r>
-        <w:br w:type="textWrapping"/>
-      </w:r>
-      <w:r>
-        <w:rPr>
-          <w:rStyle w:val="VerbatimChar"/>
-        </w:rPr>
-        <w:t xml:space="preserve">## </w:t>
-      </w:r>
-    </w:p>
-    <w:p>
-      <w:pPr>
-        <w:pStyle w:val="SourceCode"/>
-      </w:pPr>
-      <w:r>
-        <w:rPr>
-          <w:rStyle w:val="VerbatimChar"/>
-        </w:rPr>
-        <w:t xml:space="preserve">## Classes 'tbl_df', 'tbl' and 'data.frame':    200 obs. of  5 variables:</w:t>
-      </w:r>
-      <w:r>
-        <w:br w:type="textWrapping"/>
-      </w:r>
-      <w:r>
-        <w:rPr>
-          <w:rStyle w:val="VerbatimChar"/>
-        </w:rPr>
-        <w:t xml:space="preserve">##  $ Year    : int  2012 2012 2012 2012 2012 2012 2012 2012 2012 2012 ...</w:t>
-      </w:r>
-      <w:r>
-        <w:br w:type="textWrapping"/>
-      </w:r>
-      <w:r>
-        <w:rPr>
-          <w:rStyle w:val="VerbatimChar"/>
-        </w:rPr>
-        <w:t xml:space="preserve">##  $ Plot    : Factor w/ 15 levels "1 CIM","12 CFM",..: 1 2 3 4 5 6 7 8 9 10 ...</w:t>
-      </w:r>
-      <w:r>
-        <w:br w:type="textWrapping"/>
-      </w:r>
-      <w:r>
-        <w:rPr>
-          <w:rStyle w:val="VerbatimChar"/>
-        </w:rPr>
-        <w:t xml:space="preserve">##  $ Cover   : num  5.62 8.12 4.38 3.44 1.88 ...</w:t>
-      </w:r>
-      <w:r>
-        <w:br w:type="textWrapping"/>
-      </w:r>
-      <w:r>
-        <w:rPr>
-          <w:rStyle w:val="VerbatimChar"/>
-        </w:rPr>
-        <w:t xml:space="preserve">##  $ Category: Factor w/ 3 levels "Full Mulched",..: 3 1 2 3 2 3 3 1 1 2 ...</w:t>
-      </w:r>
-      <w:r>
-        <w:br w:type="textWrapping"/>
-      </w:r>
-      <w:r>
-        <w:rPr>
-          <w:rStyle w:val="VerbatimChar"/>
-        </w:rPr>
-        <w:t xml:space="preserve">##  $ guild   : chr  "forb" "forb" "forb" "forb" ...</w:t>
-      </w:r>
+        <w:rPr>
+          <w:i/>
+        </w:rPr>
+        <w:t xml:space="preserve">Perhaps there is still hard copy data somewhere on file? Alternatively, we may not care, if most analyses are interested in comparisons in 2018.</w:t>
+      </w:r>
+    </w:p>
+    <w:p>
+      <w:pPr>
+        <w:pStyle w:val="Heading2"/>
+      </w:pPr>
+      <w:bookmarkStart w:id="24" w:name="histogram-and-dispersion"/>
+      <w:r>
+        <w:t xml:space="preserve">Histogram and dispersion</w:t>
+      </w:r>
+      <w:bookmarkEnd w:id="24"/>
     </w:p>
     <w:p>
       <w:pPr>
         <w:pStyle w:val="FirstParagraph"/>
-      </w:pPr>
-      <w:r>
-        <w:t xml:space="preserve">Clearly, some of the data are missing (there should be 15 plots, 5 per category x 7 years = 35 plots per category). All of the missing plots are due to the 2014 dataset missing values. We are missing 1 FNM plot (#9), 2 FNM plots (#14, 25), and 2 IM plots (#15, 19), all from the 2014 dataset.</w:t>
-      </w:r>
-      <w:r>
-        <w:br w:type="textWrapping"/>
-      </w:r>
-      <w:r>
-        <w:t xml:space="preserve">There’s unfortunately nothing I can do about this –</w:t>
-      </w:r>
-      <w:r>
-        <w:t xml:space="preserve"> </w:t>
-      </w:r>
-      <w:r>
-        <w:rPr>
-          <w:i/>
-        </w:rPr>
-        <w:t xml:space="preserve">ask Karen about it, perhaps there is still hard copy data somewhere on file? Alternatively, we may not care, if most analyses are interested in comparisons in 2018.</w:t>
-      </w:r>
-    </w:p>
-    <w:p>
-      <w:pPr>
-        <w:pStyle w:val="BodyText"/>
       </w:pPr>
       <w:r>
         <w:t xml:space="preserve">Let’s take a look at the histogram of the data, since we’re fairly certain it’s nowhere near normal:</w:t>
@@ -492,48 +570,6 @@
                 <pic:pic>
                   <pic:nvPicPr>
                     <pic:cNvPr descr="Exploratory-Analysis_files/figure-docx/Histogram-1.png" id="0" name="Picture"/>
-                    <pic:cNvPicPr>
-                      <a:picLocks noChangeArrowheads="1" noChangeAspect="1"/>
-                    </pic:cNvPicPr>
-                  </pic:nvPicPr>
-                  <pic:blipFill>
-                    <a:blip r:embed="rId24"/>
-                    <a:stretch>
-                      <a:fillRect/>
-                    </a:stretch>
-                  </pic:blipFill>
-                  <pic:spPr bwMode="auto">
-                    <a:xfrm>
-                      <a:off x="0" y="0"/>
-                      <a:ext cx="4620126" cy="3696101"/>
-                    </a:xfrm>
-                    <a:prstGeom prst="rect">
-                      <a:avLst/>
-                    </a:prstGeom>
-                    <a:noFill/>
-                    <a:ln w="9525">
-                      <a:noFill/>
-                      <a:headEnd/>
-                      <a:tailEnd/>
-                    </a:ln>
-                  </pic:spPr>
-                </pic:pic>
-              </a:graphicData>
-            </a:graphic>
-          </wp:inline>
-        </w:drawing>
-      </w:r>
-      <w:r>
-        <w:drawing>
-          <wp:inline>
-            <wp:extent cx="4620126" cy="3696101"/>
-            <wp:effectExtent b="0" l="0" r="0" t="0"/>
-            <wp:docPr descr="" title="" id="1" name="Picture"/>
-            <a:graphic>
-              <a:graphicData uri="http://schemas.openxmlformats.org/drawingml/2006/picture">
-                <pic:pic>
-                  <pic:nvPicPr>
-                    <pic:cNvPr descr="Exploratory-Analysis_files/figure-docx/Histogram-2.png" id="0" name="Picture"/>
                     <pic:cNvPicPr>
                       <a:picLocks noChangeArrowheads="1" noChangeAspect="1"/>
                     </pic:cNvPicPr>
@@ -565,333 +601,6 @@
           </wp:inline>
         </w:drawing>
       </w:r>
-    </w:p>
-    <w:p>
-      <w:pPr>
-        <w:pStyle w:val="BodyText"/>
-      </w:pPr>
-      <w:r>
-        <w:t xml:space="preserve">Yep, about as</w:t>
-      </w:r>
-      <w:r>
-        <w:t xml:space="preserve"> </w:t>
-      </w:r>
-      <w:r>
-        <w:t xml:space="preserve">“</w:t>
-      </w:r>
-      <w:r>
-        <w:t xml:space="preserve">normal</w:t>
-      </w:r>
-      <w:r>
-        <w:t xml:space="preserve">”</w:t>
-      </w:r>
-      <w:r>
-        <w:t xml:space="preserve"> </w:t>
-      </w:r>
-      <w:r>
-        <w:t xml:space="preserve">as we expected. Clearly, we have a zero-heavy dataset. Let’s check the dispersion.</w:t>
-      </w:r>
-    </w:p>
-    <w:p>
-      <w:pPr>
-        <w:pStyle w:val="Heading3"/>
-      </w:pPr>
-      <w:bookmarkStart w:id="26" w:name="dispersion-and-variance"/>
-      <w:r>
-        <w:t xml:space="preserve">Dispersion and Variance</w:t>
-      </w:r>
-      <w:bookmarkEnd w:id="26"/>
-    </w:p>
-    <w:p>
-      <w:pPr>
-        <w:pStyle w:val="FirstParagraph"/>
-      </w:pPr>
-      <w:r>
-        <w:t xml:space="preserve">In order to know what type of statistical model to use for our data, we need to know how overdispersed the data is. Generally, data is considered</w:t>
-      </w:r>
-      <w:r>
-        <w:t xml:space="preserve"> </w:t>
-      </w:r>
-      <w:r>
-        <w:t xml:space="preserve">“</w:t>
-      </w:r>
-      <w:r>
-        <w:t xml:space="preserve">overdispersed</w:t>
-      </w:r>
-      <w:r>
-        <w:t xml:space="preserve">”</w:t>
-      </w:r>
-      <w:r>
-        <w:t xml:space="preserve"> </w:t>
-      </w:r>
-      <w:r>
-        <w:t xml:space="preserve">when</w:t>
-      </w:r>
-      <w:r>
-        <w:t xml:space="preserve"> </w:t>
-      </w:r>
-      <w:r>
-        <w:rPr>
-          <w:i/>
-        </w:rPr>
-        <w:t xml:space="preserve">d</w:t>
-      </w:r>
-      <w:r>
-        <w:t xml:space="preserve"> </w:t>
-      </w:r>
-      <w:r>
-        <w:t xml:space="preserve">(the ratio of the variance over the mean of the data). We can find the dispersion index for this data pretty easily:</w:t>
-      </w:r>
-    </w:p>
-    <w:p>
-      <w:pPr>
-        <w:pStyle w:val="SourceCode"/>
-      </w:pPr>
-      <w:r>
-        <w:rPr>
-          <w:rStyle w:val="NormalTok"/>
-        </w:rPr>
-        <w:t xml:space="preserve">disp &lt;-</w:t>
-      </w:r>
-      <w:r>
-        <w:rPr>
-          <w:rStyle w:val="StringTok"/>
-        </w:rPr>
-        <w:t xml:space="preserve"> </w:t>
-      </w:r>
-      <w:r>
-        <w:rPr>
-          <w:rStyle w:val="NormalTok"/>
-        </w:rPr>
-        <w:t xml:space="preserve">avg_guilds </w:t>
-      </w:r>
-      <w:r>
-        <w:rPr>
-          <w:rStyle w:val="OperatorTok"/>
-        </w:rPr>
-        <w:t xml:space="preserve">%&gt;%</w:t>
-      </w:r>
-      <w:r>
-        <w:br w:type="textWrapping"/>
-      </w:r>
-      <w:r>
-        <w:rPr>
-          <w:rStyle w:val="StringTok"/>
-        </w:rPr>
-        <w:t xml:space="preserve">  </w:t>
-      </w:r>
-      <w:r>
-        <w:rPr>
-          <w:rStyle w:val="KeywordTok"/>
-        </w:rPr>
-        <w:t xml:space="preserve">summarise</w:t>
-      </w:r>
-      <w:r>
-        <w:rPr>
-          <w:rStyle w:val="NormalTok"/>
-        </w:rPr>
-        <w:t xml:space="preserve">(</w:t>
-      </w:r>
-      <w:r>
-        <w:rPr>
-          <w:rStyle w:val="DataTypeTok"/>
-        </w:rPr>
-        <w:t xml:space="preserve">mean =</w:t>
-      </w:r>
-      <w:r>
-        <w:rPr>
-          <w:rStyle w:val="NormalTok"/>
-        </w:rPr>
-        <w:t xml:space="preserve"> </w:t>
-      </w:r>
-      <w:r>
-        <w:rPr>
-          <w:rStyle w:val="KeywordTok"/>
-        </w:rPr>
-        <w:t xml:space="preserve">mean</w:t>
-      </w:r>
-      <w:r>
-        <w:rPr>
-          <w:rStyle w:val="NormalTok"/>
-        </w:rPr>
-        <w:t xml:space="preserve">(Cover),</w:t>
-      </w:r>
-      <w:r>
-        <w:br w:type="textWrapping"/>
-      </w:r>
-      <w:r>
-        <w:rPr>
-          <w:rStyle w:val="NormalTok"/>
-        </w:rPr>
-        <w:t xml:space="preserve">            </w:t>
-      </w:r>
-      <w:r>
-        <w:rPr>
-          <w:rStyle w:val="DataTypeTok"/>
-        </w:rPr>
-        <w:t xml:space="preserve">var =</w:t>
-      </w:r>
-      <w:r>
-        <w:rPr>
-          <w:rStyle w:val="NormalTok"/>
-        </w:rPr>
-        <w:t xml:space="preserve"> </w:t>
-      </w:r>
-      <w:r>
-        <w:rPr>
-          <w:rStyle w:val="KeywordTok"/>
-        </w:rPr>
-        <w:t xml:space="preserve">var</w:t>
-      </w:r>
-      <w:r>
-        <w:rPr>
-          <w:rStyle w:val="NormalTok"/>
-        </w:rPr>
-        <w:t xml:space="preserve">(Cover)) </w:t>
-      </w:r>
-      <w:r>
-        <w:rPr>
-          <w:rStyle w:val="OperatorTok"/>
-        </w:rPr>
-        <w:t xml:space="preserve">%&gt;%</w:t>
-      </w:r>
-      <w:r>
-        <w:br w:type="textWrapping"/>
-      </w:r>
-      <w:r>
-        <w:rPr>
-          <w:rStyle w:val="StringTok"/>
-        </w:rPr>
-        <w:t xml:space="preserve">  </w:t>
-      </w:r>
-      <w:r>
-        <w:rPr>
-          <w:rStyle w:val="KeywordTok"/>
-        </w:rPr>
-        <w:t xml:space="preserve">mutate</w:t>
-      </w:r>
-      <w:r>
-        <w:rPr>
-          <w:rStyle w:val="NormalTok"/>
-        </w:rPr>
-        <w:t xml:space="preserve">(</w:t>
-      </w:r>
-      <w:r>
-        <w:rPr>
-          <w:rStyle w:val="DataTypeTok"/>
-        </w:rPr>
-        <w:t xml:space="preserve">d =</w:t>
-      </w:r>
-      <w:r>
-        <w:rPr>
-          <w:rStyle w:val="NormalTok"/>
-        </w:rPr>
-        <w:t xml:space="preserve"> var</w:t>
-      </w:r>
-      <w:r>
-        <w:rPr>
-          <w:rStyle w:val="OperatorTok"/>
-        </w:rPr>
-        <w:t xml:space="preserve">/</w:t>
-      </w:r>
-      <w:r>
-        <w:rPr>
-          <w:rStyle w:val="NormalTok"/>
-        </w:rPr>
-        <w:t xml:space="preserve">mean)</w:t>
-      </w:r>
-      <w:r>
-        <w:br w:type="textWrapping"/>
-      </w:r>
-      <w:r>
-        <w:br w:type="textWrapping"/>
-      </w:r>
-      <w:r>
-        <w:rPr>
-          <w:rStyle w:val="NormalTok"/>
-        </w:rPr>
-        <w:t xml:space="preserve">disp</w:t>
-      </w:r>
-    </w:p>
-    <w:p>
-      <w:pPr>
-        <w:pStyle w:val="SourceCode"/>
-      </w:pPr>
-      <w:r>
-        <w:rPr>
-          <w:rStyle w:val="VerbatimChar"/>
-        </w:rPr>
-        <w:t xml:space="preserve">## # A tibble: 1 x 3</w:t>
-      </w:r>
-      <w:r>
-        <w:br w:type="textWrapping"/>
-      </w:r>
-      <w:r>
-        <w:rPr>
-          <w:rStyle w:val="VerbatimChar"/>
-        </w:rPr>
-        <w:t xml:space="preserve">##    mean   var     d</w:t>
-      </w:r>
-      <w:r>
-        <w:br w:type="textWrapping"/>
-      </w:r>
-      <w:r>
-        <w:rPr>
-          <w:rStyle w:val="VerbatimChar"/>
-        </w:rPr>
-        <w:t xml:space="preserve">##   &lt;dbl&gt; &lt;dbl&gt; &lt;dbl&gt;</w:t>
-      </w:r>
-      <w:r>
-        <w:br w:type="textWrapping"/>
-      </w:r>
-      <w:r>
-        <w:rPr>
-          <w:rStyle w:val="VerbatimChar"/>
-        </w:rPr>
-        <w:t xml:space="preserve">## 1  15.7  266.  16.9</w:t>
-      </w:r>
-    </w:p>
-    <w:p>
-      <w:pPr>
-        <w:pStyle w:val="FirstParagraph"/>
-      </w:pPr>
-      <w:r>
-        <w:t xml:space="preserve">Very clearly, we need to use a model that best handles a large number of zeroes and overdispersed data: a zero-inflated negative bionomial distribution.</w:t>
-      </w:r>
-    </w:p>
-    <w:p>
-      <w:pPr>
-        <w:pStyle w:val="Heading2"/>
-      </w:pPr>
-      <w:bookmarkStart w:id="27" w:name="question-1"/>
-      <w:r>
-        <w:t xml:space="preserve">Question 1:</w:t>
-      </w:r>
-      <w:bookmarkEnd w:id="27"/>
-    </w:p>
-    <w:p>
-      <w:pPr>
-        <w:pStyle w:val="FirstParagraph"/>
-      </w:pPr>
-      <w:r>
-        <w:rPr>
-          <w:b/>
-        </w:rPr>
-        <w:t xml:space="preserve">1. Do island-planted plots have the same native cover as full-planted plots after 6 years?, and Will island planted plots spread outside of their planted areas?</w:t>
-      </w:r>
-    </w:p>
-    <w:p>
-      <w:pPr>
-        <w:pStyle w:val="BodyText"/>
-      </w:pPr>
-      <w:r>
-        <w:t xml:space="preserve">The cover of native and exotic species was fairly similar across all three treatments over time.</w:t>
-      </w:r>
-    </w:p>
-    <w:p>
-      <w:pPr>
-        <w:pStyle w:val="BodyText"/>
-      </w:pPr>
       <w:r>
         <w:drawing>
           <wp:inline>
@@ -902,13 +611,13 @@
               <a:graphicData uri="http://schemas.openxmlformats.org/drawingml/2006/picture">
                 <pic:pic>
                   <pic:nvPicPr>
-                    <pic:cNvPr descr="Exploratory-Analysis_files/figure-docx/Formatting%20&amp;%20graphing%20guild-level%20data-1.png" id="0" name="Picture"/>
+                    <pic:cNvPr descr="Exploratory-Analysis_files/figure-docx/Histogram-2.png" id="0" name="Picture"/>
                     <pic:cNvPicPr>
                       <a:picLocks noChangeArrowheads="1" noChangeAspect="1"/>
                     </pic:cNvPicPr>
                   </pic:nvPicPr>
                   <pic:blipFill>
-                    <a:blip r:embed="rId28"/>
+                    <a:blip r:embed="rId26"/>
                     <a:stretch>
                       <a:fillRect/>
                     </a:stretch>
@@ -940,38 +649,1473 @@
         <w:pStyle w:val="BodyText"/>
       </w:pPr>
       <w:r>
-        <w:t xml:space="preserve">To test whether there is a significant difference between the treatments in 2018, we will likely use a zero-inflated negative binomial model.</w:t>
-      </w:r>
+        <w:t xml:space="preserve">Yep, about as</w:t>
+      </w:r>
+      <w:r>
+        <w:t xml:space="preserve"> </w:t>
+      </w:r>
+      <w:r>
+        <w:t xml:space="preserve">“</w:t>
+      </w:r>
+      <w:r>
+        <w:t xml:space="preserve">normal</w:t>
+      </w:r>
+      <w:r>
+        <w:t xml:space="preserve">”</w:t>
+      </w:r>
+      <w:r>
+        <w:t xml:space="preserve"> </w:t>
+      </w:r>
+      <w:r>
+        <w:t xml:space="preserve">as we expected. Clearly, we have a zero-heavy dataset.</w:t>
+      </w:r>
+      <w:r>
+        <w:br w:type="textWrapping"/>
+      </w:r>
+      <w:r>
+        <w:t xml:space="preserve">In order to know what type of statistical model to use for our data, we need to know how overdispersed the data is. Generally, data is considered</w:t>
+      </w:r>
+      <w:r>
+        <w:t xml:space="preserve"> </w:t>
+      </w:r>
+      <w:r>
+        <w:t xml:space="preserve">“</w:t>
+      </w:r>
+      <w:r>
+        <w:t xml:space="preserve">overdispersed</w:t>
+      </w:r>
+      <w:r>
+        <w:t xml:space="preserve">”</w:t>
+      </w:r>
+      <w:r>
+        <w:t xml:space="preserve"> </w:t>
+      </w:r>
+      <w:r>
+        <w:t xml:space="preserve">when</w:t>
+      </w:r>
+      <w:r>
+        <w:t xml:space="preserve"> </w:t>
+      </w:r>
+      <w:r>
+        <w:rPr>
+          <w:i/>
+        </w:rPr>
+        <w:t xml:space="preserve">d</w:t>
+      </w:r>
+      <w:r>
+        <w:t xml:space="preserve"> </w:t>
+      </w:r>
+      <w:r>
+        <w:t xml:space="preserve">(the ratio of the variance over the mean of the data). We can find the dispersion index for this data pretty easily:</w:t>
+      </w:r>
+    </w:p>
+    <w:p>
+      <w:pPr>
+        <w:pStyle w:val="SourceCode"/>
+      </w:pPr>
+      <w:r>
+        <w:rPr>
+          <w:rStyle w:val="NormalTok"/>
+        </w:rPr>
+        <w:t xml:space="preserve">disp &lt;-</w:t>
+      </w:r>
+      <w:r>
+        <w:rPr>
+          <w:rStyle w:val="StringTok"/>
+        </w:rPr>
+        <w:t xml:space="preserve"> </w:t>
+      </w:r>
+      <w:r>
+        <w:rPr>
+          <w:rStyle w:val="NormalTok"/>
+        </w:rPr>
+        <w:t xml:space="preserve">avg_guilds </w:t>
+      </w:r>
+      <w:r>
+        <w:rPr>
+          <w:rStyle w:val="OperatorTok"/>
+        </w:rPr>
+        <w:t xml:space="preserve">%&gt;%</w:t>
+      </w:r>
+      <w:r>
+        <w:br w:type="textWrapping"/>
+      </w:r>
+      <w:r>
+        <w:rPr>
+          <w:rStyle w:val="StringTok"/>
+        </w:rPr>
+        <w:t xml:space="preserve">  </w:t>
+      </w:r>
+      <w:r>
+        <w:rPr>
+          <w:rStyle w:val="KeywordTok"/>
+        </w:rPr>
+        <w:t xml:space="preserve">summarise</w:t>
+      </w:r>
+      <w:r>
+        <w:rPr>
+          <w:rStyle w:val="NormalTok"/>
+        </w:rPr>
+        <w:t xml:space="preserve">(</w:t>
+      </w:r>
+      <w:r>
+        <w:rPr>
+          <w:rStyle w:val="DataTypeTok"/>
+        </w:rPr>
+        <w:t xml:space="preserve">mean =</w:t>
+      </w:r>
+      <w:r>
+        <w:rPr>
+          <w:rStyle w:val="NormalTok"/>
+        </w:rPr>
+        <w:t xml:space="preserve"> </w:t>
+      </w:r>
+      <w:r>
+        <w:rPr>
+          <w:rStyle w:val="KeywordTok"/>
+        </w:rPr>
+        <w:t xml:space="preserve">mean</w:t>
+      </w:r>
+      <w:r>
+        <w:rPr>
+          <w:rStyle w:val="NormalTok"/>
+        </w:rPr>
+        <w:t xml:space="preserve">(Cover),</w:t>
+      </w:r>
+      <w:r>
+        <w:br w:type="textWrapping"/>
+      </w:r>
+      <w:r>
+        <w:rPr>
+          <w:rStyle w:val="NormalTok"/>
+        </w:rPr>
+        <w:t xml:space="preserve">            </w:t>
+      </w:r>
+      <w:r>
+        <w:rPr>
+          <w:rStyle w:val="DataTypeTok"/>
+        </w:rPr>
+        <w:t xml:space="preserve">var =</w:t>
+      </w:r>
+      <w:r>
+        <w:rPr>
+          <w:rStyle w:val="NormalTok"/>
+        </w:rPr>
+        <w:t xml:space="preserve"> </w:t>
+      </w:r>
+      <w:r>
+        <w:rPr>
+          <w:rStyle w:val="KeywordTok"/>
+        </w:rPr>
+        <w:t xml:space="preserve">var</w:t>
+      </w:r>
+      <w:r>
+        <w:rPr>
+          <w:rStyle w:val="NormalTok"/>
+        </w:rPr>
+        <w:t xml:space="preserve">(Cover)) </w:t>
+      </w:r>
+      <w:r>
+        <w:rPr>
+          <w:rStyle w:val="OperatorTok"/>
+        </w:rPr>
+        <w:t xml:space="preserve">%&gt;%</w:t>
+      </w:r>
+      <w:r>
+        <w:br w:type="textWrapping"/>
+      </w:r>
+      <w:r>
+        <w:rPr>
+          <w:rStyle w:val="StringTok"/>
+        </w:rPr>
+        <w:t xml:space="preserve">  </w:t>
+      </w:r>
+      <w:r>
+        <w:rPr>
+          <w:rStyle w:val="KeywordTok"/>
+        </w:rPr>
+        <w:t xml:space="preserve">mutate</w:t>
+      </w:r>
+      <w:r>
+        <w:rPr>
+          <w:rStyle w:val="NormalTok"/>
+        </w:rPr>
+        <w:t xml:space="preserve">(</w:t>
+      </w:r>
+      <w:r>
+        <w:rPr>
+          <w:rStyle w:val="DataTypeTok"/>
+        </w:rPr>
+        <w:t xml:space="preserve">d =</w:t>
+      </w:r>
+      <w:r>
+        <w:rPr>
+          <w:rStyle w:val="NormalTok"/>
+        </w:rPr>
+        <w:t xml:space="preserve"> var</w:t>
+      </w:r>
+      <w:r>
+        <w:rPr>
+          <w:rStyle w:val="OperatorTok"/>
+        </w:rPr>
+        <w:t xml:space="preserve">/</w:t>
+      </w:r>
+      <w:r>
+        <w:rPr>
+          <w:rStyle w:val="NormalTok"/>
+        </w:rPr>
+        <w:t xml:space="preserve">mean)</w:t>
+      </w:r>
+      <w:r>
+        <w:br w:type="textWrapping"/>
+      </w:r>
+      <w:r>
+        <w:br w:type="textWrapping"/>
+      </w:r>
+      <w:r>
+        <w:rPr>
+          <w:rStyle w:val="NormalTok"/>
+        </w:rPr>
+        <w:t xml:space="preserve">disp</w:t>
+      </w:r>
+    </w:p>
+    <w:p>
+      <w:pPr>
+        <w:pStyle w:val="SourceCode"/>
+      </w:pPr>
+      <w:r>
+        <w:rPr>
+          <w:rStyle w:val="VerbatimChar"/>
+        </w:rPr>
+        <w:t xml:space="preserve">## # A tibble: 1 x 3</w:t>
+      </w:r>
+      <w:r>
+        <w:br w:type="textWrapping"/>
+      </w:r>
+      <w:r>
+        <w:rPr>
+          <w:rStyle w:val="VerbatimChar"/>
+        </w:rPr>
+        <w:t xml:space="preserve">##    mean   var     d</w:t>
+      </w:r>
+      <w:r>
+        <w:br w:type="textWrapping"/>
+      </w:r>
+      <w:r>
+        <w:rPr>
+          <w:rStyle w:val="VerbatimChar"/>
+        </w:rPr>
+        <w:t xml:space="preserve">##   &lt;dbl&gt; &lt;dbl&gt; &lt;dbl&gt;</w:t>
+      </w:r>
+      <w:r>
+        <w:br w:type="textWrapping"/>
+      </w:r>
+      <w:r>
+        <w:rPr>
+          <w:rStyle w:val="VerbatimChar"/>
+        </w:rPr>
+        <w:t xml:space="preserve">## 1  15.7  266.  16.9</w:t>
+      </w:r>
+    </w:p>
+    <w:p>
+      <w:pPr>
+        <w:pStyle w:val="FirstParagraph"/>
+      </w:pPr>
+      <w:r>
+        <w:t xml:space="preserve">Very clearly, we need to use a model that can handles a large number of zeroes and overdispersed data, but we’re also working with proportion data – not counts! So a zero-inflated negative binomial is probably not the best choice. A normal ANOVA is not robust against the overdispersion and zero-inflation in our data.</w:t>
+      </w:r>
+      <w:r>
+        <w:t xml:space="preserve"> </w:t>
+      </w:r>
+      <w:r>
+        <w:t xml:space="preserve">.</w:t>
+      </w:r>
+    </w:p>
+    <w:p>
+      <w:pPr>
+        <w:pStyle w:val="Heading1"/>
+      </w:pPr>
+      <w:bookmarkStart w:id="27" w:name="appendix-a-guidelines"/>
+      <w:r>
+        <w:t xml:space="preserve">Appendix A guidelines</w:t>
+      </w:r>
+      <w:bookmarkEnd w:id="27"/>
+    </w:p>
+    <w:p>
+      <w:pPr>
+        <w:pStyle w:val="FirstParagraph"/>
+      </w:pPr>
+      <w:r>
+        <w:rPr>
+          <w:b/>
+        </w:rPr>
+        <w:t xml:space="preserve">Mixed effects models and extensions in ecology with R</w:t>
+      </w:r>
+      <w:r>
+        <w:t xml:space="preserve"> </w:t>
+      </w:r>
+      <w:r>
+        <w:t xml:space="preserve">has an appendix with a handy data-structure guide, so it’s valuable to take a look at our data through their guide.</w:t>
+      </w:r>
+    </w:p>
+    <w:p>
+      <w:pPr>
+        <w:pStyle w:val="Heading3"/>
+      </w:pPr>
+      <w:bookmarkStart w:id="28" w:name="a.2.1-outliers"/>
+      <w:r>
+        <w:t xml:space="preserve">A.2.1: Outliers</w:t>
+      </w:r>
+      <w:bookmarkEnd w:id="28"/>
+    </w:p>
+    <w:p>
+      <w:pPr>
+        <w:pStyle w:val="FirstParagraph"/>
+      </w:pPr>
+      <w:r>
+        <w:drawing>
+          <wp:inline>
+            <wp:extent cx="4620126" cy="3696101"/>
+            <wp:effectExtent b="0" l="0" r="0" t="0"/>
+            <wp:docPr descr="" title="" id="1" name="Picture"/>
+            <a:graphic>
+              <a:graphicData uri="http://schemas.openxmlformats.org/drawingml/2006/picture">
+                <pic:pic>
+                  <pic:nvPicPr>
+                    <pic:cNvPr descr="Exploratory-Analysis_files/figure-docx/Outlier%20Check-1.png" id="0" name="Picture"/>
+                    <pic:cNvPicPr>
+                      <a:picLocks noChangeArrowheads="1" noChangeAspect="1"/>
+                    </pic:cNvPicPr>
+                  </pic:nvPicPr>
+                  <pic:blipFill>
+                    <a:blip r:embed="rId29"/>
+                    <a:stretch>
+                      <a:fillRect/>
+                    </a:stretch>
+                  </pic:blipFill>
+                  <pic:spPr bwMode="auto">
+                    <a:xfrm>
+                      <a:off x="0" y="0"/>
+                      <a:ext cx="4620126" cy="3696101"/>
+                    </a:xfrm>
+                    <a:prstGeom prst="rect">
+                      <a:avLst/>
+                    </a:prstGeom>
+                    <a:noFill/>
+                    <a:ln w="9525">
+                      <a:noFill/>
+                      <a:headEnd/>
+                      <a:tailEnd/>
+                    </a:ln>
+                  </pic:spPr>
+                </pic:pic>
+              </a:graphicData>
+            </a:graphic>
+          </wp:inline>
+        </w:drawing>
+      </w:r>
+    </w:p>
+    <w:p>
+      <w:pPr>
+        <w:pStyle w:val="BodyText"/>
+      </w:pPr>
+      <w:r>
+        <w:t xml:space="preserve">Clearly, there’s one outlier for exotic forb cover. Since our analyses might not deal with that, we can probably leave it in for now.</w:t>
+      </w:r>
+    </w:p>
+    <w:p>
+      <w:pPr>
+        <w:pStyle w:val="Heading3"/>
+      </w:pPr>
+      <w:bookmarkStart w:id="30" w:name="a.2.2-collinearity"/>
+      <w:r>
+        <w:t xml:space="preserve">A.2.2: Collinearity</w:t>
+      </w:r>
+      <w:bookmarkEnd w:id="30"/>
     </w:p>
     <w:p>
       <w:pPr>
         <w:pStyle w:val="Heading2"/>
       </w:pPr>
-      <w:bookmarkStart w:id="29" w:name="X55e944ee55a2181bbec2561b13519872b98dd6b"/>
+      <w:bookmarkStart w:id="31" w:name="question-1"/>
+      <w:r>
+        <w:t xml:space="preserve">Question 1:</w:t>
+      </w:r>
+      <w:bookmarkEnd w:id="31"/>
+    </w:p>
+    <w:p>
+      <w:pPr>
+        <w:pStyle w:val="FirstParagraph"/>
+      </w:pPr>
+      <w:r>
+        <w:rPr>
+          <w:b/>
+        </w:rPr>
+        <w:t xml:space="preserve">1. Do island-planted plots have the same native cover as full-planted plots after 6 years?, and Will island planted plots spread outside of their planted areas?</w:t>
+      </w:r>
+    </w:p>
+    <w:p>
+      <w:pPr>
+        <w:pStyle w:val="BodyText"/>
+      </w:pPr>
+      <w:r>
+        <w:t xml:space="preserve">The cover of native species was fairly similar across all three treatments over time.</w:t>
+      </w:r>
+    </w:p>
+    <w:p>
+      <w:pPr>
+        <w:pStyle w:val="BodyText"/>
+      </w:pPr>
+      <w:r>
+        <w:drawing>
+          <wp:inline>
+            <wp:extent cx="4620126" cy="3696101"/>
+            <wp:effectExtent b="0" l="0" r="0" t="0"/>
+            <wp:docPr descr="" title="" id="1" name="Picture"/>
+            <a:graphic>
+              <a:graphicData uri="http://schemas.openxmlformats.org/drawingml/2006/picture">
+                <pic:pic>
+                  <pic:nvPicPr>
+                    <pic:cNvPr descr="Exploratory-Analysis_files/figure-docx/Formatting%20&amp;%20graphing%20guild-level%20data-1.png" id="0" name="Picture"/>
+                    <pic:cNvPicPr>
+                      <a:picLocks noChangeArrowheads="1" noChangeAspect="1"/>
+                    </pic:cNvPicPr>
+                  </pic:nvPicPr>
+                  <pic:blipFill>
+                    <a:blip r:embed="rId32"/>
+                    <a:stretch>
+                      <a:fillRect/>
+                    </a:stretch>
+                  </pic:blipFill>
+                  <pic:spPr bwMode="auto">
+                    <a:xfrm>
+                      <a:off x="0" y="0"/>
+                      <a:ext cx="4620126" cy="3696101"/>
+                    </a:xfrm>
+                    <a:prstGeom prst="rect">
+                      <a:avLst/>
+                    </a:prstGeom>
+                    <a:noFill/>
+                    <a:ln w="9525">
+                      <a:noFill/>
+                      <a:headEnd/>
+                      <a:tailEnd/>
+                    </a:ln>
+                  </pic:spPr>
+                </pic:pic>
+              </a:graphicData>
+            </a:graphic>
+          </wp:inline>
+        </w:drawing>
+      </w:r>
+    </w:p>
+    <w:p>
+      <w:pPr>
+        <w:pStyle w:val="BodyText"/>
+      </w:pPr>
+      <w:r>
+        <w:t xml:space="preserve">To test whether there is a signficiant difference in treatments after 7 years, we will use a zero-inflated negative binomial model. As I understand it, this type of model has two components - first, it will tell us whether the factors affect the likelihood of a zero occurring in the data, and as well as whether categories differ after accounting for differences in the likelihood of zeros.</w:t>
+      </w:r>
+    </w:p>
+    <w:p>
+      <w:pPr>
+        <w:pStyle w:val="Heading3"/>
+      </w:pPr>
+      <w:bookmarkStart w:id="33" w:name="old-work-zero-inflated-models"/>
+      <w:r>
+        <w:t xml:space="preserve">Old work – Zero inflated models?</w:t>
+      </w:r>
+      <w:bookmarkEnd w:id="33"/>
+    </w:p>
+    <w:p>
+      <w:pPr>
+        <w:pStyle w:val="SourceCode"/>
+      </w:pPr>
+      <w:r>
+        <w:rPr>
+          <w:rStyle w:val="NormalTok"/>
+        </w:rPr>
+        <w:t xml:space="preserve">avg_F_</w:t>
+      </w:r>
+      <w:r>
+        <w:rPr>
+          <w:rStyle w:val="DecValTok"/>
+        </w:rPr>
+        <w:t xml:space="preserve">2018</w:t>
+      </w:r>
+      <w:r>
+        <w:rPr>
+          <w:rStyle w:val="NormalTok"/>
+        </w:rPr>
+        <w:t xml:space="preserve"> &lt;-</w:t>
+      </w:r>
+      <w:r>
+        <w:rPr>
+          <w:rStyle w:val="StringTok"/>
+        </w:rPr>
+        <w:t xml:space="preserve"> </w:t>
+      </w:r>
+      <w:r>
+        <w:rPr>
+          <w:rStyle w:val="NormalTok"/>
+        </w:rPr>
+        <w:t xml:space="preserve">avg_F </w:t>
+      </w:r>
+      <w:r>
+        <w:rPr>
+          <w:rStyle w:val="OperatorTok"/>
+        </w:rPr>
+        <w:t xml:space="preserve">%&gt;%</w:t>
+      </w:r>
+      <w:r>
+        <w:br w:type="textWrapping"/>
+      </w:r>
+      <w:r>
+        <w:rPr>
+          <w:rStyle w:val="StringTok"/>
+        </w:rPr>
+        <w:t xml:space="preserve">  </w:t>
+      </w:r>
+      <w:r>
+        <w:rPr>
+          <w:rStyle w:val="KeywordTok"/>
+        </w:rPr>
+        <w:t xml:space="preserve">filter</w:t>
+      </w:r>
+      <w:r>
+        <w:rPr>
+          <w:rStyle w:val="NormalTok"/>
+        </w:rPr>
+        <w:t xml:space="preserve">(Year </w:t>
+      </w:r>
+      <w:r>
+        <w:rPr>
+          <w:rStyle w:val="OperatorTok"/>
+        </w:rPr>
+        <w:t xml:space="preserve">==</w:t>
+      </w:r>
+      <w:r>
+        <w:rPr>
+          <w:rStyle w:val="StringTok"/>
+        </w:rPr>
+        <w:t xml:space="preserve"> "2018"</w:t>
+      </w:r>
+      <w:r>
+        <w:rPr>
+          <w:rStyle w:val="NormalTok"/>
+        </w:rPr>
+        <w:t xml:space="preserve">)</w:t>
+      </w:r>
+      <w:r>
+        <w:br w:type="textWrapping"/>
+      </w:r>
+      <w:r>
+        <w:br w:type="textWrapping"/>
+      </w:r>
+      <w:r>
+        <w:rPr>
+          <w:rStyle w:val="NormalTok"/>
+        </w:rPr>
+        <w:t xml:space="preserve">FZINB_Cover &lt;-</w:t>
+      </w:r>
+      <w:r>
+        <w:rPr>
+          <w:rStyle w:val="StringTok"/>
+        </w:rPr>
+        <w:t xml:space="preserve"> </w:t>
+      </w:r>
+      <w:r>
+        <w:rPr>
+          <w:rStyle w:val="KeywordTok"/>
+        </w:rPr>
+        <w:t xml:space="preserve">zeroinfl</w:t>
+      </w:r>
+      <w:r>
+        <w:rPr>
+          <w:rStyle w:val="NormalTok"/>
+        </w:rPr>
+        <w:t xml:space="preserve">(Cover </w:t>
+      </w:r>
+      <w:r>
+        <w:rPr>
+          <w:rStyle w:val="OperatorTok"/>
+        </w:rPr>
+        <w:t xml:space="preserve">~</w:t>
+      </w:r>
+      <w:r>
+        <w:rPr>
+          <w:rStyle w:val="StringTok"/>
+        </w:rPr>
+        <w:t xml:space="preserve"> </w:t>
+      </w:r>
+      <w:r>
+        <w:rPr>
+          <w:rStyle w:val="NormalTok"/>
+        </w:rPr>
+        <w:t xml:space="preserve">Category </w:t>
+      </w:r>
+      <w:r>
+        <w:rPr>
+          <w:rStyle w:val="OperatorTok"/>
+        </w:rPr>
+        <w:t xml:space="preserve">|</w:t>
+      </w:r>
+      <w:r>
+        <w:rPr>
+          <w:rStyle w:val="StringTok"/>
+        </w:rPr>
+        <w:t xml:space="preserve"> </w:t>
+      </w:r>
+      <w:r>
+        <w:rPr>
+          <w:rStyle w:val="NormalTok"/>
+        </w:rPr>
+        <w:t xml:space="preserve">Category,</w:t>
+      </w:r>
+      <w:r>
+        <w:br w:type="textWrapping"/>
+      </w:r>
+      <w:r>
+        <w:rPr>
+          <w:rStyle w:val="NormalTok"/>
+        </w:rPr>
+        <w:t xml:space="preserve">                  </w:t>
+      </w:r>
+      <w:r>
+        <w:rPr>
+          <w:rStyle w:val="DataTypeTok"/>
+        </w:rPr>
+        <w:t xml:space="preserve">data =</w:t>
+      </w:r>
+      <w:r>
+        <w:rPr>
+          <w:rStyle w:val="NormalTok"/>
+        </w:rPr>
+        <w:t xml:space="preserve"> avg_F_</w:t>
+      </w:r>
+      <w:r>
+        <w:rPr>
+          <w:rStyle w:val="DecValTok"/>
+        </w:rPr>
+        <w:t xml:space="preserve">2018</w:t>
+      </w:r>
+      <w:r>
+        <w:rPr>
+          <w:rStyle w:val="NormalTok"/>
+        </w:rPr>
+        <w:t xml:space="preserve">, </w:t>
+      </w:r>
+      <w:r>
+        <w:rPr>
+          <w:rStyle w:val="DataTypeTok"/>
+        </w:rPr>
+        <w:t xml:space="preserve">dist=</w:t>
+      </w:r>
+      <w:r>
+        <w:rPr>
+          <w:rStyle w:val="StringTok"/>
+        </w:rPr>
+        <w:t xml:space="preserve">"negbin"</w:t>
+      </w:r>
+      <w:r>
+        <w:rPr>
+          <w:rStyle w:val="NormalTok"/>
+        </w:rPr>
+        <w:t xml:space="preserve">)</w:t>
+      </w:r>
+      <w:r>
+        <w:br w:type="textWrapping"/>
+      </w:r>
+      <w:r>
+        <w:rPr>
+          <w:rStyle w:val="KeywordTok"/>
+        </w:rPr>
+        <w:t xml:space="preserve">summary</w:t>
+      </w:r>
+      <w:r>
+        <w:rPr>
+          <w:rStyle w:val="NormalTok"/>
+        </w:rPr>
+        <w:t xml:space="preserve">(FZINB_Cover)</w:t>
+      </w:r>
+    </w:p>
+    <w:p>
+      <w:pPr>
+        <w:pStyle w:val="SourceCode"/>
+      </w:pPr>
+      <w:r>
+        <w:rPr>
+          <w:rStyle w:val="VerbatimChar"/>
+        </w:rPr>
+        <w:t xml:space="preserve">## </w:t>
+      </w:r>
+      <w:r>
+        <w:br w:type="textWrapping"/>
+      </w:r>
+      <w:r>
+        <w:rPr>
+          <w:rStyle w:val="VerbatimChar"/>
+        </w:rPr>
+        <w:t xml:space="preserve">## Call:</w:t>
+      </w:r>
+      <w:r>
+        <w:br w:type="textWrapping"/>
+      </w:r>
+      <w:r>
+        <w:rPr>
+          <w:rStyle w:val="VerbatimChar"/>
+        </w:rPr>
+        <w:t xml:space="preserve">## zeroinfl(formula = Cover ~ Category | Category, data = avg_F_2018, </w:t>
+      </w:r>
+      <w:r>
+        <w:br w:type="textWrapping"/>
+      </w:r>
+      <w:r>
+        <w:rPr>
+          <w:rStyle w:val="VerbatimChar"/>
+        </w:rPr>
+        <w:t xml:space="preserve">##     dist = "negbin")</w:t>
+      </w:r>
+      <w:r>
+        <w:br w:type="textWrapping"/>
+      </w:r>
+      <w:r>
+        <w:rPr>
+          <w:rStyle w:val="VerbatimChar"/>
+        </w:rPr>
+        <w:t xml:space="preserve">## </w:t>
+      </w:r>
+      <w:r>
+        <w:br w:type="textWrapping"/>
+      </w:r>
+      <w:r>
+        <w:rPr>
+          <w:rStyle w:val="VerbatimChar"/>
+        </w:rPr>
+        <w:t xml:space="preserve">## Pearson residuals:</w:t>
+      </w:r>
+      <w:r>
+        <w:br w:type="textWrapping"/>
+      </w:r>
+      <w:r>
+        <w:rPr>
+          <w:rStyle w:val="VerbatimChar"/>
+        </w:rPr>
+        <w:t xml:space="preserve">##     Min      1Q  Median      3Q     Max </w:t>
+      </w:r>
+      <w:r>
+        <w:br w:type="textWrapping"/>
+      </w:r>
+      <w:r>
+        <w:rPr>
+          <w:rStyle w:val="VerbatimChar"/>
+        </w:rPr>
+        <w:t xml:space="preserve">## -1.3150 -0.5696 -0.2558  0.4884  1.8547 </w:t>
+      </w:r>
+      <w:r>
+        <w:br w:type="textWrapping"/>
+      </w:r>
+      <w:r>
+        <w:rPr>
+          <w:rStyle w:val="VerbatimChar"/>
+        </w:rPr>
+        <w:t xml:space="preserve">## </w:t>
+      </w:r>
+      <w:r>
+        <w:br w:type="textWrapping"/>
+      </w:r>
+      <w:r>
+        <w:rPr>
+          <w:rStyle w:val="VerbatimChar"/>
+        </w:rPr>
+        <w:t xml:space="preserve">## Count model coefficients (negbin with log link):</w:t>
+      </w:r>
+      <w:r>
+        <w:br w:type="textWrapping"/>
+      </w:r>
+      <w:r>
+        <w:rPr>
+          <w:rStyle w:val="VerbatimChar"/>
+        </w:rPr>
+        <w:t xml:space="preserve">##                           Estimate Std. Error z value Pr(&gt;|z|)    </w:t>
+      </w:r>
+      <w:r>
+        <w:br w:type="textWrapping"/>
+      </w:r>
+      <w:r>
+        <w:rPr>
+          <w:rStyle w:val="VerbatimChar"/>
+        </w:rPr>
+        <w:t xml:space="preserve">## (Intercept)               3.708683   0.229266  16.176  &lt; 2e-16 ***</w:t>
+      </w:r>
+      <w:r>
+        <w:br w:type="textWrapping"/>
+      </w:r>
+      <w:r>
+        <w:rPr>
+          <w:rStyle w:val="VerbatimChar"/>
+        </w:rPr>
+        <w:t xml:space="preserve">## CategoryFull Not Mulched -0.307486   0.326941  -0.940 0.346965    </w:t>
+      </w:r>
+      <w:r>
+        <w:br w:type="textWrapping"/>
+      </w:r>
+      <w:r>
+        <w:rPr>
+          <w:rStyle w:val="VerbatimChar"/>
+        </w:rPr>
+        <w:t xml:space="preserve">## CategoryIsland Mulched    0.004844   0.343869   0.014 0.988760    </w:t>
+      </w:r>
+      <w:r>
+        <w:br w:type="textWrapping"/>
+      </w:r>
+      <w:r>
+        <w:rPr>
+          <w:rStyle w:val="VerbatimChar"/>
+        </w:rPr>
+        <w:t xml:space="preserve">## Log(theta)                1.434204   0.421740   3.401 0.000672 ***</w:t>
+      </w:r>
+      <w:r>
+        <w:br w:type="textWrapping"/>
+      </w:r>
+      <w:r>
+        <w:rPr>
+          <w:rStyle w:val="VerbatimChar"/>
+        </w:rPr>
+        <w:t xml:space="preserve">## </w:t>
+      </w:r>
+      <w:r>
+        <w:br w:type="textWrapping"/>
+      </w:r>
+      <w:r>
+        <w:rPr>
+          <w:rStyle w:val="VerbatimChar"/>
+        </w:rPr>
+        <w:t xml:space="preserve">## Zero-inflation model coefficients (binomial with logit link):</w:t>
+      </w:r>
+      <w:r>
+        <w:br w:type="textWrapping"/>
+      </w:r>
+      <w:r>
+        <w:rPr>
+          <w:rStyle w:val="VerbatimChar"/>
+        </w:rPr>
+        <w:t xml:space="preserve">##                            Estimate Std. Error z value Pr(&gt;|z|)</w:t>
+      </w:r>
+      <w:r>
+        <w:br w:type="textWrapping"/>
+      </w:r>
+      <w:r>
+        <w:rPr>
+          <w:rStyle w:val="VerbatimChar"/>
+        </w:rPr>
+        <w:t xml:space="preserve">## (Intercept)              -2.057e+01  1.307e+04  -0.002    0.999</w:t>
+      </w:r>
+      <w:r>
+        <w:br w:type="textWrapping"/>
+      </w:r>
+      <w:r>
+        <w:rPr>
+          <w:rStyle w:val="VerbatimChar"/>
+        </w:rPr>
+        <w:t xml:space="preserve">## CategoryFull Not Mulched -3.321e-08  1.849e+04   0.000    1.000</w:t>
+      </w:r>
+      <w:r>
+        <w:br w:type="textWrapping"/>
+      </w:r>
+      <w:r>
+        <w:rPr>
+          <w:rStyle w:val="VerbatimChar"/>
+        </w:rPr>
+        <w:t xml:space="preserve">## CategoryIsland Mulched    1.918e+01  1.307e+04   0.001    0.999</w:t>
+      </w:r>
+      <w:r>
+        <w:br w:type="textWrapping"/>
+      </w:r>
+      <w:r>
+        <w:rPr>
+          <w:rStyle w:val="VerbatimChar"/>
+        </w:rPr>
+        <w:t xml:space="preserve">## ---</w:t>
+      </w:r>
+      <w:r>
+        <w:br w:type="textWrapping"/>
+      </w:r>
+      <w:r>
+        <w:rPr>
+          <w:rStyle w:val="VerbatimChar"/>
+        </w:rPr>
+        <w:t xml:space="preserve">## Signif. codes:  0 '***' 0.001 '**' 0.01 '*' 0.05 '.' 0.1 ' ' 1 </w:t>
+      </w:r>
+      <w:r>
+        <w:br w:type="textWrapping"/>
+      </w:r>
+      <w:r>
+        <w:rPr>
+          <w:rStyle w:val="VerbatimChar"/>
+        </w:rPr>
+        <w:t xml:space="preserve">## </w:t>
+      </w:r>
+      <w:r>
+        <w:br w:type="textWrapping"/>
+      </w:r>
+      <w:r>
+        <w:rPr>
+          <w:rStyle w:val="VerbatimChar"/>
+        </w:rPr>
+        <w:t xml:space="preserve">## Theta = 4.1963 </w:t>
+      </w:r>
+      <w:r>
+        <w:br w:type="textWrapping"/>
+      </w:r>
+      <w:r>
+        <w:rPr>
+          <w:rStyle w:val="VerbatimChar"/>
+        </w:rPr>
+        <w:t xml:space="preserve">## Number of iterations in BFGS optimization: 11 </w:t>
+      </w:r>
+      <w:r>
+        <w:br w:type="textWrapping"/>
+      </w:r>
+      <w:r>
+        <w:rPr>
+          <w:rStyle w:val="VerbatimChar"/>
+        </w:rPr>
+        <w:t xml:space="preserve">## Log-likelihood: -62.38 on 7 Df</w:t>
+      </w:r>
+    </w:p>
+    <w:p>
+      <w:pPr>
+        <w:pStyle w:val="FirstParagraph"/>
+      </w:pPr>
+      <w:r>
+        <w:t xml:space="preserve">According to our zero-inflated model, there is no significant effect of planting treatment on the likelihood of there being non-0 cover, or an effect on the total quantity of native forbs in 2018. However, we may want to compare this with a non-zero inflated model and compare their fits – we’ll use a Vuong test to make the comparison.</w:t>
+      </w:r>
+    </w:p>
+    <w:p>
+      <w:pPr>
+        <w:pStyle w:val="SourceCode"/>
+      </w:pPr>
+      <w:r>
+        <w:rPr>
+          <w:rStyle w:val="NormalTok"/>
+        </w:rPr>
+        <w:t xml:space="preserve">FNB &lt;-</w:t>
+      </w:r>
+      <w:r>
+        <w:rPr>
+          <w:rStyle w:val="StringTok"/>
+        </w:rPr>
+        <w:t xml:space="preserve"> </w:t>
+      </w:r>
+      <w:r>
+        <w:rPr>
+          <w:rStyle w:val="KeywordTok"/>
+        </w:rPr>
+        <w:t xml:space="preserve">glm.nb</w:t>
+      </w:r>
+      <w:r>
+        <w:rPr>
+          <w:rStyle w:val="NormalTok"/>
+        </w:rPr>
+        <w:t xml:space="preserve">(Cover </w:t>
+      </w:r>
+      <w:r>
+        <w:rPr>
+          <w:rStyle w:val="OperatorTok"/>
+        </w:rPr>
+        <w:t xml:space="preserve">~</w:t>
+      </w:r>
+      <w:r>
+        <w:rPr>
+          <w:rStyle w:val="StringTok"/>
+        </w:rPr>
+        <w:t xml:space="preserve"> </w:t>
+      </w:r>
+      <w:r>
+        <w:rPr>
+          <w:rStyle w:val="NormalTok"/>
+        </w:rPr>
+        <w:t xml:space="preserve">Category,</w:t>
+      </w:r>
+      <w:r>
+        <w:br w:type="textWrapping"/>
+      </w:r>
+      <w:r>
+        <w:rPr>
+          <w:rStyle w:val="NormalTok"/>
+        </w:rPr>
+        <w:t xml:space="preserve">                  </w:t>
+      </w:r>
+      <w:r>
+        <w:rPr>
+          <w:rStyle w:val="DataTypeTok"/>
+        </w:rPr>
+        <w:t xml:space="preserve">data =</w:t>
+      </w:r>
+      <w:r>
+        <w:rPr>
+          <w:rStyle w:val="NormalTok"/>
+        </w:rPr>
+        <w:t xml:space="preserve"> avg_F_</w:t>
+      </w:r>
+      <w:r>
+        <w:rPr>
+          <w:rStyle w:val="DecValTok"/>
+        </w:rPr>
+        <w:t xml:space="preserve">2018</w:t>
+      </w:r>
+      <w:r>
+        <w:rPr>
+          <w:rStyle w:val="NormalTok"/>
+        </w:rPr>
+        <w:t xml:space="preserve">)</w:t>
+      </w:r>
+      <w:r>
+        <w:br w:type="textWrapping"/>
+      </w:r>
+      <w:r>
+        <w:br w:type="textWrapping"/>
+      </w:r>
+      <w:r>
+        <w:rPr>
+          <w:rStyle w:val="KeywordTok"/>
+        </w:rPr>
+        <w:t xml:space="preserve">summary</w:t>
+      </w:r>
+      <w:r>
+        <w:rPr>
+          <w:rStyle w:val="NormalTok"/>
+        </w:rPr>
+        <w:t xml:space="preserve">(FNB)</w:t>
+      </w:r>
+    </w:p>
+    <w:p>
+      <w:pPr>
+        <w:pStyle w:val="SourceCode"/>
+      </w:pPr>
+      <w:r>
+        <w:rPr>
+          <w:rStyle w:val="VerbatimChar"/>
+        </w:rPr>
+        <w:t xml:space="preserve">## </w:t>
+      </w:r>
+      <w:r>
+        <w:br w:type="textWrapping"/>
+      </w:r>
+      <w:r>
+        <w:rPr>
+          <w:rStyle w:val="VerbatimChar"/>
+        </w:rPr>
+        <w:t xml:space="preserve">## Call:</w:t>
+      </w:r>
+      <w:r>
+        <w:br w:type="textWrapping"/>
+      </w:r>
+      <w:r>
+        <w:rPr>
+          <w:rStyle w:val="VerbatimChar"/>
+        </w:rPr>
+        <w:t xml:space="preserve">## glm.nb(formula = Cover ~ Category, data = avg_F_2018, init.theta = 1.852007787, </w:t>
+      </w:r>
+      <w:r>
+        <w:br w:type="textWrapping"/>
+      </w:r>
+      <w:r>
+        <w:rPr>
+          <w:rStyle w:val="VerbatimChar"/>
+        </w:rPr>
+        <w:t xml:space="preserve">##     link = log)</w:t>
+      </w:r>
+      <w:r>
+        <w:br w:type="textWrapping"/>
+      </w:r>
+      <w:r>
+        <w:rPr>
+          <w:rStyle w:val="VerbatimChar"/>
+        </w:rPr>
+        <w:t xml:space="preserve">## </w:t>
+      </w:r>
+      <w:r>
+        <w:br w:type="textWrapping"/>
+      </w:r>
+      <w:r>
+        <w:rPr>
+          <w:rStyle w:val="VerbatimChar"/>
+        </w:rPr>
+        <w:t xml:space="preserve">## Deviance Residuals: </w:t>
+      </w:r>
+      <w:r>
+        <w:br w:type="textWrapping"/>
+      </w:r>
+      <w:r>
+        <w:rPr>
+          <w:rStyle w:val="VerbatimChar"/>
+        </w:rPr>
+        <w:t xml:space="preserve">##     Min       1Q   Median       3Q      Max  </w:t>
+      </w:r>
+      <w:r>
+        <w:br w:type="textWrapping"/>
+      </w:r>
+      <w:r>
+        <w:rPr>
+          <w:rStyle w:val="VerbatimChar"/>
+        </w:rPr>
+        <w:t xml:space="preserve">## -3.2938  -0.4419  -0.1843   0.3760   1.2039  </w:t>
+      </w:r>
+      <w:r>
+        <w:br w:type="textWrapping"/>
+      </w:r>
+      <w:r>
+        <w:rPr>
+          <w:rStyle w:val="VerbatimChar"/>
+        </w:rPr>
+        <w:t xml:space="preserve">## </w:t>
+      </w:r>
+      <w:r>
+        <w:br w:type="textWrapping"/>
+      </w:r>
+      <w:r>
+        <w:rPr>
+          <w:rStyle w:val="VerbatimChar"/>
+        </w:rPr>
+        <w:t xml:space="preserve">## Coefficients:</w:t>
+      </w:r>
+      <w:r>
+        <w:br w:type="textWrapping"/>
+      </w:r>
+      <w:r>
+        <w:rPr>
+          <w:rStyle w:val="VerbatimChar"/>
+        </w:rPr>
+        <w:t xml:space="preserve">##                          Estimate Std. Error z value Pr(&gt;|z|)    </w:t>
+      </w:r>
+      <w:r>
+        <w:br w:type="textWrapping"/>
+      </w:r>
+      <w:r>
+        <w:rPr>
+          <w:rStyle w:val="VerbatimChar"/>
+        </w:rPr>
+        <w:t xml:space="preserve">## (Intercept)                3.7087     0.3360  11.038   &lt;2e-16 ***</w:t>
+      </w:r>
+      <w:r>
+        <w:br w:type="textWrapping"/>
+      </w:r>
+      <w:r>
+        <w:rPr>
+          <w:rStyle w:val="VerbatimChar"/>
+        </w:rPr>
+        <w:t xml:space="preserve">## CategoryFull Not Mulched  -0.3075     0.4770  -0.645    0.519    </w:t>
+      </w:r>
+      <w:r>
+        <w:br w:type="textWrapping"/>
+      </w:r>
+      <w:r>
+        <w:rPr>
+          <w:rStyle w:val="VerbatimChar"/>
+        </w:rPr>
+        <w:t xml:space="preserve">## CategoryIsland Mulched    -0.2183     0.4764  -0.458    0.647    </w:t>
+      </w:r>
+      <w:r>
+        <w:br w:type="textWrapping"/>
+      </w:r>
+      <w:r>
+        <w:rPr>
+          <w:rStyle w:val="VerbatimChar"/>
+        </w:rPr>
+        <w:t xml:space="preserve">## ---</w:t>
+      </w:r>
+      <w:r>
+        <w:br w:type="textWrapping"/>
+      </w:r>
+      <w:r>
+        <w:rPr>
+          <w:rStyle w:val="VerbatimChar"/>
+        </w:rPr>
+        <w:t xml:space="preserve">## Signif. codes:  0 '***' 0.001 '**' 0.01 '*' 0.05 '.' 0.1 ' ' 1</w:t>
+      </w:r>
+      <w:r>
+        <w:br w:type="textWrapping"/>
+      </w:r>
+      <w:r>
+        <w:rPr>
+          <w:rStyle w:val="VerbatimChar"/>
+        </w:rPr>
+        <w:t xml:space="preserve">## </w:t>
+      </w:r>
+      <w:r>
+        <w:br w:type="textWrapping"/>
+      </w:r>
+      <w:r>
+        <w:rPr>
+          <w:rStyle w:val="VerbatimChar"/>
+        </w:rPr>
+        <w:t xml:space="preserve">## (Dispersion parameter for Negative Binomial(1.852) family taken to be 1)</w:t>
+      </w:r>
+      <w:r>
+        <w:br w:type="textWrapping"/>
+      </w:r>
+      <w:r>
+        <w:rPr>
+          <w:rStyle w:val="VerbatimChar"/>
+        </w:rPr>
+        <w:t xml:space="preserve">## </w:t>
+      </w:r>
+      <w:r>
+        <w:br w:type="textWrapping"/>
+      </w:r>
+      <w:r>
+        <w:rPr>
+          <w:rStyle w:val="VerbatimChar"/>
+        </w:rPr>
+        <w:t xml:space="preserve">##     Null deviance: 18.767  on 14  degrees of freedom</w:t>
+      </w:r>
+      <w:r>
+        <w:br w:type="textWrapping"/>
+      </w:r>
+      <w:r>
+        <w:rPr>
+          <w:rStyle w:val="VerbatimChar"/>
+        </w:rPr>
+        <w:t xml:space="preserve">## Residual deviance: 18.319  on 12  degrees of freedom</w:t>
+      </w:r>
+      <w:r>
+        <w:br w:type="textWrapping"/>
+      </w:r>
+      <w:r>
+        <w:rPr>
+          <w:rStyle w:val="VerbatimChar"/>
+        </w:rPr>
+        <w:t xml:space="preserve">## AIC: 142.34</w:t>
+      </w:r>
+      <w:r>
+        <w:br w:type="textWrapping"/>
+      </w:r>
+      <w:r>
+        <w:rPr>
+          <w:rStyle w:val="VerbatimChar"/>
+        </w:rPr>
+        <w:t xml:space="preserve">## </w:t>
+      </w:r>
+      <w:r>
+        <w:br w:type="textWrapping"/>
+      </w:r>
+      <w:r>
+        <w:rPr>
+          <w:rStyle w:val="VerbatimChar"/>
+        </w:rPr>
+        <w:t xml:space="preserve">## Number of Fisher Scoring iterations: 1</w:t>
+      </w:r>
+      <w:r>
+        <w:br w:type="textWrapping"/>
+      </w:r>
+      <w:r>
+        <w:rPr>
+          <w:rStyle w:val="VerbatimChar"/>
+        </w:rPr>
+        <w:t xml:space="preserve">## </w:t>
+      </w:r>
+      <w:r>
+        <w:br w:type="textWrapping"/>
+      </w:r>
+      <w:r>
+        <w:rPr>
+          <w:rStyle w:val="VerbatimChar"/>
+        </w:rPr>
+        <w:t xml:space="preserve">## </w:t>
+      </w:r>
+      <w:r>
+        <w:br w:type="textWrapping"/>
+      </w:r>
+      <w:r>
+        <w:rPr>
+          <w:rStyle w:val="VerbatimChar"/>
+        </w:rPr>
+        <w:t xml:space="preserve">##               Theta:  1.852 </w:t>
+      </w:r>
+      <w:r>
+        <w:br w:type="textWrapping"/>
+      </w:r>
+      <w:r>
+        <w:rPr>
+          <w:rStyle w:val="VerbatimChar"/>
+        </w:rPr>
+        <w:t xml:space="preserve">##           Std. Err.:  0.755 </w:t>
+      </w:r>
+      <w:r>
+        <w:br w:type="textWrapping"/>
+      </w:r>
+      <w:r>
+        <w:rPr>
+          <w:rStyle w:val="VerbatimChar"/>
+        </w:rPr>
+        <w:t xml:space="preserve">## </w:t>
+      </w:r>
+      <w:r>
+        <w:br w:type="textWrapping"/>
+      </w:r>
+      <w:r>
+        <w:rPr>
+          <w:rStyle w:val="VerbatimChar"/>
+        </w:rPr>
+        <w:t xml:space="preserve">##  2 x log-likelihood:  -134.343</w:t>
+      </w:r>
+    </w:p>
+    <w:p>
+      <w:pPr>
+        <w:pStyle w:val="SourceCode"/>
+      </w:pPr>
+      <w:r>
+        <w:rPr>
+          <w:rStyle w:val="KeywordTok"/>
+        </w:rPr>
+        <w:t xml:space="preserve">vuong</w:t>
+      </w:r>
+      <w:r>
+        <w:rPr>
+          <w:rStyle w:val="NormalTok"/>
+        </w:rPr>
+        <w:t xml:space="preserve">(FZINB_Cover, FNB)</w:t>
+      </w:r>
+    </w:p>
+    <w:p>
+      <w:pPr>
+        <w:pStyle w:val="SourceCode"/>
+      </w:pPr>
+      <w:r>
+        <w:rPr>
+          <w:rStyle w:val="VerbatimChar"/>
+        </w:rPr>
+        <w:t xml:space="preserve">## Vuong Non-Nested Hypothesis Test-Statistic: </w:t>
+      </w:r>
+      <w:r>
+        <w:br w:type="textWrapping"/>
+      </w:r>
+      <w:r>
+        <w:rPr>
+          <w:rStyle w:val="VerbatimChar"/>
+        </w:rPr>
+        <w:t xml:space="preserve">## (test-statistic is asymptotically distributed N(0,1) under the</w:t>
+      </w:r>
+      <w:r>
+        <w:br w:type="textWrapping"/>
+      </w:r>
+      <w:r>
+        <w:rPr>
+          <w:rStyle w:val="VerbatimChar"/>
+        </w:rPr>
+        <w:t xml:space="preserve">##  null that the models are indistinguishible)</w:t>
+      </w:r>
+      <w:r>
+        <w:br w:type="textWrapping"/>
+      </w:r>
+      <w:r>
+        <w:rPr>
+          <w:rStyle w:val="VerbatimChar"/>
+        </w:rPr>
+        <w:t xml:space="preserve">## -------------------------------------------------------------</w:t>
+      </w:r>
+      <w:r>
+        <w:br w:type="textWrapping"/>
+      </w:r>
+      <w:r>
+        <w:rPr>
+          <w:rStyle w:val="VerbatimChar"/>
+        </w:rPr>
+        <w:t xml:space="preserve">##               Vuong z-statistic             H_A p-value</w:t>
+      </w:r>
+      <w:r>
+        <w:br w:type="textWrapping"/>
+      </w:r>
+      <w:r>
+        <w:rPr>
+          <w:rStyle w:val="VerbatimChar"/>
+        </w:rPr>
+        <w:t xml:space="preserve">## Raw                   1.0750153 model1 &gt; model2 0.14118</w:t>
+      </w:r>
+      <w:r>
+        <w:br w:type="textWrapping"/>
+      </w:r>
+      <w:r>
+        <w:rPr>
+          <w:rStyle w:val="VerbatimChar"/>
+        </w:rPr>
+        <w:t xml:space="preserve">## AIC-corrected         0.4015369 model1 &gt; model2 0.34401</w:t>
+      </w:r>
+      <w:r>
+        <w:br w:type="textWrapping"/>
+      </w:r>
+      <w:r>
+        <w:rPr>
+          <w:rStyle w:val="VerbatimChar"/>
+        </w:rPr>
+        <w:t xml:space="preserve">## BIC-corrected         0.1631087 model1 &gt; model2 0.43522</w:t>
+      </w:r>
+    </w:p>
+    <w:p>
+      <w:pPr>
+        <w:pStyle w:val="Heading4"/>
+      </w:pPr>
+      <w:bookmarkStart w:id="34" w:name="X1a92ff63adb87e991624e01637e013b9ff5405e"/>
+      <w:r>
+        <w:t xml:space="preserve">Parameter Estimation through Bootstrapping</w:t>
+      </w:r>
+      <w:bookmarkEnd w:id="34"/>
+    </w:p>
+    <w:p>
+      <w:pPr>
+        <w:pStyle w:val="Heading3"/>
+      </w:pPr>
+      <w:bookmarkStart w:id="35" w:name="grasses"/>
+      <w:r>
+        <w:t xml:space="preserve">Grasses</w:t>
+      </w:r>
+      <w:bookmarkEnd w:id="35"/>
+    </w:p>
+    <w:p>
+      <w:pPr>
+        <w:pStyle w:val="FirstParagraph"/>
+      </w:pPr>
+      <w:r>
+        <w:t xml:space="preserve">.</w:t>
+      </w:r>
+      <w:r>
+        <w:br w:type="textWrapping"/>
+      </w:r>
+      <w:r>
+        <w:t xml:space="preserve">.</w:t>
+      </w:r>
+    </w:p>
+    <w:p>
+      <w:pPr>
+        <w:pStyle w:val="Heading2"/>
+      </w:pPr>
+      <w:bookmarkStart w:id="36" w:name="X55e944ee55a2181bbec2561b13519872b98dd6b"/>
       <w:r>
         <w:t xml:space="preserve">Question 2: Does annual mowing benefit native species cover for either grasses or forbs?</w:t>
       </w:r>
-      <w:bookmarkEnd w:id="29"/>
+      <w:bookmarkEnd w:id="36"/>
     </w:p>
     <w:p>
       <w:pPr>
         <w:pStyle w:val="Heading2"/>
       </w:pPr>
-      <w:bookmarkStart w:id="30" w:name="Xc37ac1b5d2d24fd5469b7935d1b6570347f6dd8"/>
+      <w:bookmarkStart w:id="37" w:name="Xc37ac1b5d2d24fd5469b7935d1b6570347f6dd8"/>
       <w:r>
         <w:t xml:space="preserve">Question 3: Does mulching affect native cover in the long-term/how long does the mulching effect last?</w:t>
       </w:r>
-      <w:bookmarkEnd w:id="30"/>
+      <w:bookmarkEnd w:id="37"/>
     </w:p>
     <w:p>
       <w:pPr>
         <w:pStyle w:val="Heading2"/>
       </w:pPr>
-      <w:bookmarkStart w:id="31" w:name="X7a1daf2076c2679915f717092ef8e924791b7de"/>
+      <w:bookmarkStart w:id="38" w:name="X7a1daf2076c2679915f717092ef8e924791b7de"/>
       <w:r>
         <w:t xml:space="preserve">Question 4: Of the species planted, which were most successful in the long term?</w:t>
       </w:r>
-      <w:bookmarkEnd w:id="31"/>
+      <w:bookmarkEnd w:id="38"/>
     </w:p>
     <w:sectPr/>
   </w:body>

</xml_diff>

<commit_message>
Whatever I did yesterday
</commit_message>
<xml_diff>
--- a/Exploratory-Analysis.docx
+++ b/Exploratory-Analysis.docx
@@ -253,133 +253,133 @@
         <w:rPr>
           <w:rStyle w:val="VerbatimChar"/>
         </w:rPr>
-        <w:t xml:space="preserve">##       Year           Plot        Cover                    Category </w:t>
-      </w:r>
-      <w:r>
-        <w:br w:type="textWrapping"/>
-      </w:r>
-      <w:r>
-        <w:rPr>
-          <w:rStyle w:val="VerbatimChar"/>
-        </w:rPr>
-        <w:t xml:space="preserve">##  Min.   :2012   1 CIM  : 7   Min.   : 0.000   Full Mulched    :34  </w:t>
-      </w:r>
-      <w:r>
-        <w:br w:type="textWrapping"/>
-      </w:r>
-      <w:r>
-        <w:rPr>
-          <w:rStyle w:val="VerbatimChar"/>
-        </w:rPr>
-        <w:t xml:space="preserve">##  1st Qu.:2013   12 CFM : 7   1st Qu.: 4.344   Full Not Mulched:33  </w:t>
-      </w:r>
-      <w:r>
-        <w:br w:type="textWrapping"/>
-      </w:r>
-      <w:r>
-        <w:rPr>
-          <w:rStyle w:val="VerbatimChar"/>
-        </w:rPr>
-        <w:t xml:space="preserve">##  Median :2015   17 CFNM: 7   Median :14.844   Island Mulched  :33  </w:t>
-      </w:r>
-      <w:r>
-        <w:br w:type="textWrapping"/>
-      </w:r>
-      <w:r>
-        <w:rPr>
-          <w:rStyle w:val="VerbatimChar"/>
-        </w:rPr>
-        <w:t xml:space="preserve">##  Mean   :2015   18 CIM : 7   Mean   :20.105                        </w:t>
-      </w:r>
-      <w:r>
-        <w:br w:type="textWrapping"/>
-      </w:r>
-      <w:r>
-        <w:rPr>
-          <w:rStyle w:val="VerbatimChar"/>
-        </w:rPr>
-        <w:t xml:space="preserve">##  3rd Qu.:2017   2 CFM  : 7   3rd Qu.:31.615                        </w:t>
-      </w:r>
-      <w:r>
-        <w:br w:type="textWrapping"/>
-      </w:r>
-      <w:r>
-        <w:rPr>
-          <w:rStyle w:val="VerbatimChar"/>
-        </w:rPr>
-        <w:t xml:space="preserve">##  Max.   :2018   22 CFM : 7   Max.   :72.781                        </w:t>
-      </w:r>
-      <w:r>
-        <w:br w:type="textWrapping"/>
-      </w:r>
-      <w:r>
-        <w:rPr>
-          <w:rStyle w:val="VerbatimChar"/>
-        </w:rPr>
-        <w:t xml:space="preserve">##                 (Other):58                                         </w:t>
-      </w:r>
-      <w:r>
-        <w:br w:type="textWrapping"/>
-      </w:r>
-      <w:r>
-        <w:rPr>
-          <w:rStyle w:val="VerbatimChar"/>
-        </w:rPr>
-        <w:t xml:space="preserve">##     guild          </w:t>
-      </w:r>
-      <w:r>
-        <w:br w:type="textWrapping"/>
-      </w:r>
-      <w:r>
-        <w:rPr>
-          <w:rStyle w:val="VerbatimChar"/>
-        </w:rPr>
-        <w:t xml:space="preserve">##  Length:100        </w:t>
-      </w:r>
-      <w:r>
-        <w:br w:type="textWrapping"/>
-      </w:r>
-      <w:r>
-        <w:rPr>
-          <w:rStyle w:val="VerbatimChar"/>
-        </w:rPr>
-        <w:t xml:space="preserve">##  Class :character  </w:t>
-      </w:r>
-      <w:r>
-        <w:br w:type="textWrapping"/>
-      </w:r>
-      <w:r>
-        <w:rPr>
-          <w:rStyle w:val="VerbatimChar"/>
-        </w:rPr>
-        <w:t xml:space="preserve">##  Mode  :character  </w:t>
-      </w:r>
-      <w:r>
-        <w:br w:type="textWrapping"/>
-      </w:r>
-      <w:r>
-        <w:rPr>
-          <w:rStyle w:val="VerbatimChar"/>
-        </w:rPr>
-        <w:t xml:space="preserve">##                    </w:t>
-      </w:r>
-      <w:r>
-        <w:br w:type="textWrapping"/>
-      </w:r>
-      <w:r>
-        <w:rPr>
-          <w:rStyle w:val="VerbatimChar"/>
-        </w:rPr>
-        <w:t xml:space="preserve">##                    </w:t>
-      </w:r>
-      <w:r>
-        <w:br w:type="textWrapping"/>
-      </w:r>
-      <w:r>
-        <w:rPr>
-          <w:rStyle w:val="VerbatimChar"/>
-        </w:rPr>
-        <w:t xml:space="preserve">##                    </w:t>
+        <w:t xml:space="preserve">##       Year           Plot        Cover                   Category </w:t>
+      </w:r>
+      <w:r>
+        <w:br w:type="textWrapping"/>
+      </w:r>
+      <w:r>
+        <w:rPr>
+          <w:rStyle w:val="VerbatimChar"/>
+        </w:rPr>
+        <w:t xml:space="preserve">##  Min.   :2013   1 CIM  :12   Min.   : 0.00   Full Mulched    :57  </w:t>
+      </w:r>
+      <w:r>
+        <w:br w:type="textWrapping"/>
+      </w:r>
+      <w:r>
+        <w:rPr>
+          <w:rStyle w:val="VerbatimChar"/>
+        </w:rPr>
+        <w:t xml:space="preserve">##  1st Qu.:2014   12 CFM :12   1st Qu.: 3.75   Full Not Mulched:56  </w:t>
+      </w:r>
+      <w:r>
+        <w:br w:type="textWrapping"/>
+      </w:r>
+      <w:r>
+        <w:rPr>
+          <w:rStyle w:val="VerbatimChar"/>
+        </w:rPr>
+        <w:t xml:space="preserve">##  Median :2016   17 CFNM:12   Median :16.67   Island Mulched  :56  </w:t>
+      </w:r>
+      <w:r>
+        <w:br w:type="textWrapping"/>
+      </w:r>
+      <w:r>
+        <w:rPr>
+          <w:rStyle w:val="VerbatimChar"/>
+        </w:rPr>
+        <w:t xml:space="preserve">##  Mean   :2016   18 CIM :12   Mean   :23.26                        </w:t>
+      </w:r>
+      <w:r>
+        <w:br w:type="textWrapping"/>
+      </w:r>
+      <w:r>
+        <w:rPr>
+          <w:rStyle w:val="VerbatimChar"/>
+        </w:rPr>
+        <w:t xml:space="preserve">##  3rd Qu.:2017   2 CFM  :12   3rd Qu.:37.50                        </w:t>
+      </w:r>
+      <w:r>
+        <w:br w:type="textWrapping"/>
+      </w:r>
+      <w:r>
+        <w:rPr>
+          <w:rStyle w:val="VerbatimChar"/>
+        </w:rPr>
+        <w:t xml:space="preserve">##  Max.   :2018   22 CFM :12   Max.   :76.88                        </w:t>
+      </w:r>
+      <w:r>
+        <w:br w:type="textWrapping"/>
+      </w:r>
+      <w:r>
+        <w:rPr>
+          <w:rStyle w:val="VerbatimChar"/>
+        </w:rPr>
+        <w:t xml:space="preserve">##                 (Other):97                                        </w:t>
+      </w:r>
+      <w:r>
+        <w:br w:type="textWrapping"/>
+      </w:r>
+      <w:r>
+        <w:rPr>
+          <w:rStyle w:val="VerbatimChar"/>
+        </w:rPr>
+        <w:t xml:space="preserve">##  Mowing.treatment    guild          </w:t>
+      </w:r>
+      <w:r>
+        <w:br w:type="textWrapping"/>
+      </w:r>
+      <w:r>
+        <w:rPr>
+          <w:rStyle w:val="VerbatimChar"/>
+        </w:rPr>
+        <w:t xml:space="preserve">##  Mowed  :84       Length:169        </w:t>
+      </w:r>
+      <w:r>
+        <w:br w:type="textWrapping"/>
+      </w:r>
+      <w:r>
+        <w:rPr>
+          <w:rStyle w:val="VerbatimChar"/>
+        </w:rPr>
+        <w:t xml:space="preserve">##  None   : 0       Class :character  </w:t>
+      </w:r>
+      <w:r>
+        <w:br w:type="textWrapping"/>
+      </w:r>
+      <w:r>
+        <w:rPr>
+          <w:rStyle w:val="VerbatimChar"/>
+        </w:rPr>
+        <w:t xml:space="preserve">##  Unmowed:85       Mode  :character  </w:t>
+      </w:r>
+      <w:r>
+        <w:br w:type="textWrapping"/>
+      </w:r>
+      <w:r>
+        <w:rPr>
+          <w:rStyle w:val="VerbatimChar"/>
+        </w:rPr>
+        <w:t xml:space="preserve">##                                     </w:t>
+      </w:r>
+      <w:r>
+        <w:br w:type="textWrapping"/>
+      </w:r>
+      <w:r>
+        <w:rPr>
+          <w:rStyle w:val="VerbatimChar"/>
+        </w:rPr>
+        <w:t xml:space="preserve">##                                     </w:t>
+      </w:r>
+      <w:r>
+        <w:br w:type="textWrapping"/>
+      </w:r>
+      <w:r>
+        <w:rPr>
+          <w:rStyle w:val="VerbatimChar"/>
+        </w:rPr>
+        <w:t xml:space="preserve">##                                     </w:t>
       </w:r>
       <w:r>
         <w:br w:type="textWrapping"/>
@@ -399,52 +399,61 @@
         <w:rPr>
           <w:rStyle w:val="VerbatimChar"/>
         </w:rPr>
-        <w:t xml:space="preserve">## Classes 'tbl_df', 'tbl' and 'data.frame':    100 obs. of  5 variables:</w:t>
-      </w:r>
-      <w:r>
-        <w:br w:type="textWrapping"/>
-      </w:r>
-      <w:r>
-        <w:rPr>
-          <w:rStyle w:val="VerbatimChar"/>
-        </w:rPr>
-        <w:t xml:space="preserve">##  $ Year    : int  2012 2012 2012 2012 2012 2012 2012 2012 2012 2012 ...</w:t>
-      </w:r>
-      <w:r>
-        <w:br w:type="textWrapping"/>
-      </w:r>
-      <w:r>
-        <w:rPr>
-          <w:rStyle w:val="VerbatimChar"/>
-        </w:rPr>
-        <w:t xml:space="preserve">##  $ Plot    : Factor w/ 15 levels "1 CIM","12 CFM",..: 1 2 3 4 5 6 7 8 9 10 ...</w:t>
-      </w:r>
-      <w:r>
-        <w:br w:type="textWrapping"/>
-      </w:r>
-      <w:r>
-        <w:rPr>
-          <w:rStyle w:val="VerbatimChar"/>
-        </w:rPr>
-        <w:t xml:space="preserve">##  $ Cover   : num  5.62 8.12 4.38 3.44 1.88 ...</w:t>
-      </w:r>
-      <w:r>
-        <w:br w:type="textWrapping"/>
-      </w:r>
-      <w:r>
-        <w:rPr>
-          <w:rStyle w:val="VerbatimChar"/>
-        </w:rPr>
-        <w:t xml:space="preserve">##  $ Category: Factor w/ 3 levels "Full Mulched",..: 3 1 2 3 2 3 3 1 1 2 ...</w:t>
-      </w:r>
-      <w:r>
-        <w:br w:type="textWrapping"/>
-      </w:r>
-      <w:r>
-        <w:rPr>
-          <w:rStyle w:val="VerbatimChar"/>
-        </w:rPr>
-        <w:t xml:space="preserve">##  $ guild   : chr  "forb" "forb" "forb" "forb" ...</w:t>
+        <w:t xml:space="preserve">## Classes 'tbl_df', 'tbl' and 'data.frame':    169 obs. of  6 variables:</w:t>
+      </w:r>
+      <w:r>
+        <w:br w:type="textWrapping"/>
+      </w:r>
+      <w:r>
+        <w:rPr>
+          <w:rStyle w:val="VerbatimChar"/>
+        </w:rPr>
+        <w:t xml:space="preserve">##  $ Year            : int  2013 2013 2013 2013 2013 2013 2013 2013 2013 2013 ...</w:t>
+      </w:r>
+      <w:r>
+        <w:br w:type="textWrapping"/>
+      </w:r>
+      <w:r>
+        <w:rPr>
+          <w:rStyle w:val="VerbatimChar"/>
+        </w:rPr>
+        <w:t xml:space="preserve">##  $ Plot            : Factor w/ 15 levels "1 CIM","12 CFM",..: 1 1 2 2 3 3 4 4 5 5 ...</w:t>
+      </w:r>
+      <w:r>
+        <w:br w:type="textWrapping"/>
+      </w:r>
+      <w:r>
+        <w:rPr>
+          <w:rStyle w:val="VerbatimChar"/>
+        </w:rPr>
+        <w:t xml:space="preserve">##  $ Cover           : num  23.3 43.3 16.7 13.3 0 ...</w:t>
+      </w:r>
+      <w:r>
+        <w:br w:type="textWrapping"/>
+      </w:r>
+      <w:r>
+        <w:rPr>
+          <w:rStyle w:val="VerbatimChar"/>
+        </w:rPr>
+        <w:t xml:space="preserve">##  $ Category        : Factor w/ 3 levels "Full Mulched",..: 3 3 1 1 2 2 3 3 2 2 ...</w:t>
+      </w:r>
+      <w:r>
+        <w:br w:type="textWrapping"/>
+      </w:r>
+      <w:r>
+        <w:rPr>
+          <w:rStyle w:val="VerbatimChar"/>
+        </w:rPr>
+        <w:t xml:space="preserve">##  $ Mowing.treatment: Factor w/ 3 levels "Mowed","None",..: 1 3 1 3 1 3 1 3 1 3 ...</w:t>
+      </w:r>
+      <w:r>
+        <w:br w:type="textWrapping"/>
+      </w:r>
+      <w:r>
+        <w:rPr>
+          <w:rStyle w:val="VerbatimChar"/>
+        </w:rPr>
+        <w:t xml:space="preserve">##  $ guild           : chr  "forb" "forb" "forb" "forb" ...</w:t>
       </w:r>
     </w:p>
     <w:p>
@@ -455,52 +464,61 @@
         <w:rPr>
           <w:rStyle w:val="VerbatimChar"/>
         </w:rPr>
-        <w:t xml:space="preserve">## Classes 'tbl_df', 'tbl' and 'data.frame':    200 obs. of  5 variables:</w:t>
-      </w:r>
-      <w:r>
-        <w:br w:type="textWrapping"/>
-      </w:r>
-      <w:r>
-        <w:rPr>
-          <w:rStyle w:val="VerbatimChar"/>
-        </w:rPr>
-        <w:t xml:space="preserve">##  $ Year    : int  2012 2012 2012 2012 2012 2012 2012 2012 2012 2012 ...</w:t>
-      </w:r>
-      <w:r>
-        <w:br w:type="textWrapping"/>
-      </w:r>
-      <w:r>
-        <w:rPr>
-          <w:rStyle w:val="VerbatimChar"/>
-        </w:rPr>
-        <w:t xml:space="preserve">##  $ Plot    : Factor w/ 15 levels "1 CIM","12 CFM",..: 1 2 3 4 5 6 7 8 9 10 ...</w:t>
-      </w:r>
-      <w:r>
-        <w:br w:type="textWrapping"/>
-      </w:r>
-      <w:r>
-        <w:rPr>
-          <w:rStyle w:val="VerbatimChar"/>
-        </w:rPr>
-        <w:t xml:space="preserve">##  $ Cover   : num  5.62 8.12 4.38 3.44 1.88 ...</w:t>
-      </w:r>
-      <w:r>
-        <w:br w:type="textWrapping"/>
-      </w:r>
-      <w:r>
-        <w:rPr>
-          <w:rStyle w:val="VerbatimChar"/>
-        </w:rPr>
-        <w:t xml:space="preserve">##  $ Category: Factor w/ 3 levels "Full Mulched",..: 3 1 2 3 2 3 3 1 1 2 ...</w:t>
-      </w:r>
-      <w:r>
-        <w:br w:type="textWrapping"/>
-      </w:r>
-      <w:r>
-        <w:rPr>
-          <w:rStyle w:val="VerbatimChar"/>
-        </w:rPr>
-        <w:t xml:space="preserve">##  $ guild   : chr  "forb" "forb" "forb" "forb" ...</w:t>
+        <w:t xml:space="preserve">## Classes 'tbl_df', 'tbl' and 'data.frame':    339 obs. of  6 variables:</w:t>
+      </w:r>
+      <w:r>
+        <w:br w:type="textWrapping"/>
+      </w:r>
+      <w:r>
+        <w:rPr>
+          <w:rStyle w:val="VerbatimChar"/>
+        </w:rPr>
+        <w:t xml:space="preserve">##  $ Year            : int  2013 2013 2013 2013 2013 2013 2013 2013 2013 2013 ...</w:t>
+      </w:r>
+      <w:r>
+        <w:br w:type="textWrapping"/>
+      </w:r>
+      <w:r>
+        <w:rPr>
+          <w:rStyle w:val="VerbatimChar"/>
+        </w:rPr>
+        <w:t xml:space="preserve">##  $ Plot            : Factor w/ 15 levels "1 CIM","12 CFM",..: 1 1 2 2 3 3 4 4 5 5 ...</w:t>
+      </w:r>
+      <w:r>
+        <w:br w:type="textWrapping"/>
+      </w:r>
+      <w:r>
+        <w:rPr>
+          <w:rStyle w:val="VerbatimChar"/>
+        </w:rPr>
+        <w:t xml:space="preserve">##  $ Cover           : num  0.233 0.433 0.167 0.133 0 ...</w:t>
+      </w:r>
+      <w:r>
+        <w:br w:type="textWrapping"/>
+      </w:r>
+      <w:r>
+        <w:rPr>
+          <w:rStyle w:val="VerbatimChar"/>
+        </w:rPr>
+        <w:t xml:space="preserve">##  $ Category        : Factor w/ 3 levels "Full Mulched",..: 3 3 1 1 2 2 3 3 2 2 ...</w:t>
+      </w:r>
+      <w:r>
+        <w:br w:type="textWrapping"/>
+      </w:r>
+      <w:r>
+        <w:rPr>
+          <w:rStyle w:val="VerbatimChar"/>
+        </w:rPr>
+        <w:t xml:space="preserve">##  $ Mowing.treatment: Factor w/ 3 levels "Mowed","None",..: 1 3 1 3 1 3 1 3 1 3 ...</w:t>
+      </w:r>
+      <w:r>
+        <w:br w:type="textWrapping"/>
+      </w:r>
+      <w:r>
+        <w:rPr>
+          <w:rStyle w:val="VerbatimChar"/>
+        </w:rPr>
+        <w:t xml:space="preserve">##  $ guild           : chr  "forb" "forb" "forb" "forb" ...</w:t>
       </w:r>
     </w:p>
     <w:p>
@@ -530,9 +548,9 @@
       <w:pPr>
         <w:pStyle w:val="Heading2"/>
       </w:pPr>
-      <w:bookmarkStart w:id="24" w:name="histogram-and-dispersion"/>
-      <w:r>
-        <w:t xml:space="preserve">Histogram and dispersion</w:t>
+      <w:bookmarkStart w:id="24" w:name="histogram-dispersion-outliers"/>
+      <w:r>
+        <w:t xml:space="preserve">Histogram, dispersion, outliers</w:t>
       </w:r>
       <w:bookmarkEnd w:id="24"/>
     </w:p>
@@ -667,7 +685,7 @@
         <w:t xml:space="preserve"> </w:t>
       </w:r>
       <w:r>
-        <w:t xml:space="preserve">as we expected. Clearly, we have a zero-heavy dataset.</w:t>
+        <w:t xml:space="preserve">as we expected. Clearly, we have a skewed dataset.</w:t>
       </w:r>
       <w:r>
         <w:br w:type="textWrapping"/>
@@ -896,25 +914,25 @@
         <w:rPr>
           <w:rStyle w:val="VerbatimChar"/>
         </w:rPr>
-        <w:t xml:space="preserve">##    mean   var     d</w:t>
-      </w:r>
-      <w:r>
-        <w:br w:type="textWrapping"/>
-      </w:r>
-      <w:r>
-        <w:rPr>
-          <w:rStyle w:val="VerbatimChar"/>
-        </w:rPr>
-        <w:t xml:space="preserve">##   &lt;dbl&gt; &lt;dbl&gt; &lt;dbl&gt;</w:t>
-      </w:r>
-      <w:r>
-        <w:br w:type="textWrapping"/>
-      </w:r>
-      <w:r>
-        <w:rPr>
-          <w:rStyle w:val="VerbatimChar"/>
-        </w:rPr>
-        <w:t xml:space="preserve">## 1  15.7  266.  16.9</w:t>
+        <w:t xml:space="preserve">##    mean    var     d</w:t>
+      </w:r>
+      <w:r>
+        <w:br w:type="textWrapping"/>
+      </w:r>
+      <w:r>
+        <w:rPr>
+          <w:rStyle w:val="VerbatimChar"/>
+        </w:rPr>
+        <w:t xml:space="preserve">##   &lt;dbl&gt;  &lt;dbl&gt; &lt;dbl&gt;</w:t>
+      </w:r>
+      <w:r>
+        <w:br w:type="textWrapping"/>
+      </w:r>
+      <w:r>
+        <w:rPr>
+          <w:rStyle w:val="VerbatimChar"/>
+        </w:rPr>
+        <w:t xml:space="preserve">## 1 0.182 0.0348 0.192</w:t>
       </w:r>
     </w:p>
     <w:p>
@@ -922,56 +940,38 @@
         <w:pStyle w:val="FirstParagraph"/>
       </w:pPr>
       <w:r>
-        <w:t xml:space="preserve">Very clearly, we need to use a model that can handles a large number of zeroes and overdispersed data, but we’re also working with proportion data – not counts! So a zero-inflated negative binomial is probably not the best choice. A normal ANOVA is not robust against the overdispersion and zero-inflation in our data.</w:t>
+        <w:t xml:space="preserve">Very clearly, we need to use a model that can handle the quirks of our data: proportions, skewed, and an unbalanced comparison. A zero-inflated negative binomial is probably not the best choice. A normal ANOVA is not robust against the overdispersion in our data. We’ll settle for a GLM.</w:t>
+      </w:r>
+    </w:p>
+    <w:p>
+      <w:pPr>
+        <w:pStyle w:val="Heading3"/>
+      </w:pPr>
+      <w:bookmarkStart w:id="27" w:name="a.2.1-outliers"/>
+      <w:r>
+        <w:t xml:space="preserve">A.2.1: Outliers</w:t>
+      </w:r>
+      <w:bookmarkEnd w:id="27"/>
+    </w:p>
+    <w:p>
+      <w:pPr>
+        <w:pStyle w:val="FirstParagraph"/>
+      </w:pPr>
+      <w:r>
+        <w:rPr>
+          <w:b/>
+        </w:rPr>
+        <w:t xml:space="preserve">Mixed effects models and extensions in ecology with R</w:t>
       </w:r>
       <w:r>
         <w:t xml:space="preserve"> </w:t>
       </w:r>
       <w:r>
-        <w:t xml:space="preserve">.</w:t>
-      </w:r>
-    </w:p>
-    <w:p>
-      <w:pPr>
-        <w:pStyle w:val="Heading1"/>
-      </w:pPr>
-      <w:bookmarkStart w:id="27" w:name="appendix-a-guidelines"/>
-      <w:r>
-        <w:t xml:space="preserve">Appendix A guidelines</w:t>
-      </w:r>
-      <w:bookmarkEnd w:id="27"/>
-    </w:p>
-    <w:p>
-      <w:pPr>
-        <w:pStyle w:val="FirstParagraph"/>
-      </w:pPr>
-      <w:r>
-        <w:rPr>
-          <w:b/>
-        </w:rPr>
-        <w:t xml:space="preserve">Mixed effects models and extensions in ecology with R</w:t>
-      </w:r>
-      <w:r>
-        <w:t xml:space="preserve"> </w:t>
-      </w:r>
-      <w:r>
-        <w:t xml:space="preserve">has an appendix with a handy data-structure guide, so it’s valuable to take a look at our data through their guide.</w:t>
-      </w:r>
-    </w:p>
-    <w:p>
-      <w:pPr>
-        <w:pStyle w:val="Heading3"/>
-      </w:pPr>
-      <w:bookmarkStart w:id="28" w:name="a.2.1-outliers"/>
-      <w:r>
-        <w:t xml:space="preserve">A.2.1: Outliers</w:t>
-      </w:r>
-      <w:bookmarkEnd w:id="28"/>
-    </w:p>
-    <w:p>
-      <w:pPr>
-        <w:pStyle w:val="FirstParagraph"/>
-      </w:pPr>
+        <w:t xml:space="preserve">suggests using dot plots to check for outliers:</w:t>
+      </w:r>
+      <w:r>
+        <w:br w:type="textWrapping"/>
+      </w:r>
       <w:r>
         <w:drawing>
           <wp:inline>
@@ -988,7 +988,7 @@
                     </pic:cNvPicPr>
                   </pic:nvPicPr>
                   <pic:blipFill>
-                    <a:blip r:embed="rId29"/>
+                    <a:blip r:embed="rId28"/>
                     <a:stretch>
                       <a:fillRect/>
                     </a:stretch>
@@ -1014,57 +1014,26 @@
           </wp:inline>
         </w:drawing>
       </w:r>
-    </w:p>
-    <w:p>
-      <w:pPr>
-        <w:pStyle w:val="BodyText"/>
-      </w:pPr>
-      <w:r>
-        <w:t xml:space="preserve">Clearly, there’s one outlier for exotic forb cover. Since our analyses might not deal with that, we can probably leave it in for now.</w:t>
+      <w:r>
+        <w:t xml:space="preserve"> </w:t>
+      </w:r>
+      <w:r>
+        <w:t xml:space="preserve">There is an outlier or two for exotic species cover, but because we’ll be analyzing native species cover, we can leave those in.</w:t>
       </w:r>
     </w:p>
     <w:p>
       <w:pPr>
         <w:pStyle w:val="Heading3"/>
       </w:pPr>
-      <w:bookmarkStart w:id="30" w:name="a.2.2-collinearity"/>
-      <w:r>
-        <w:t xml:space="preserve">A.2.2: Collinearity</w:t>
-      </w:r>
-      <w:bookmarkEnd w:id="30"/>
-    </w:p>
-    <w:p>
-      <w:pPr>
-        <w:pStyle w:val="Heading2"/>
-      </w:pPr>
-      <w:bookmarkStart w:id="31" w:name="question-1"/>
-      <w:r>
-        <w:t xml:space="preserve">Question 1:</w:t>
-      </w:r>
-      <w:bookmarkEnd w:id="31"/>
+      <w:bookmarkStart w:id="29" w:name="boxplots"/>
+      <w:r>
+        <w:t xml:space="preserve">Boxplots</w:t>
+      </w:r>
+      <w:bookmarkEnd w:id="29"/>
     </w:p>
     <w:p>
       <w:pPr>
         <w:pStyle w:val="FirstParagraph"/>
-      </w:pPr>
-      <w:r>
-        <w:rPr>
-          <w:b/>
-        </w:rPr>
-        <w:t xml:space="preserve">1. Do island-planted plots have the same native cover as full-planted plots after 6 years?, and Will island planted plots spread outside of their planted areas?</w:t>
-      </w:r>
-    </w:p>
-    <w:p>
-      <w:pPr>
-        <w:pStyle w:val="BodyText"/>
-      </w:pPr>
-      <w:r>
-        <w:t xml:space="preserve">The cover of native species was fairly similar across all three treatments over time.</w:t>
-      </w:r>
-    </w:p>
-    <w:p>
-      <w:pPr>
-        <w:pStyle w:val="BodyText"/>
       </w:pPr>
       <w:r>
         <w:drawing>
@@ -1076,13 +1045,13 @@
               <a:graphicData uri="http://schemas.openxmlformats.org/drawingml/2006/picture">
                 <pic:pic>
                   <pic:nvPicPr>
-                    <pic:cNvPr descr="Exploratory-Analysis_files/figure-docx/Formatting%20&amp;%20graphing%20guild-level%20data-1.png" id="0" name="Picture"/>
+                    <pic:cNvPr descr="Exploratory-Analysis_files/figure-docx/Boxplots-1.png" id="0" name="Picture"/>
                     <pic:cNvPicPr>
                       <a:picLocks noChangeArrowheads="1" noChangeAspect="1"/>
                     </pic:cNvPicPr>
                   </pic:nvPicPr>
                   <pic:blipFill>
-                    <a:blip r:embed="rId32"/>
+                    <a:blip r:embed="rId30"/>
                     <a:stretch>
                       <a:fillRect/>
                     </a:stretch>
@@ -1108,1014 +1077,496 @@
           </wp:inline>
         </w:drawing>
       </w:r>
+      <w:r>
+        <w:drawing>
+          <wp:inline>
+            <wp:extent cx="4620126" cy="3696101"/>
+            <wp:effectExtent b="0" l="0" r="0" t="0"/>
+            <wp:docPr descr="" title="" id="1" name="Picture"/>
+            <a:graphic>
+              <a:graphicData uri="http://schemas.openxmlformats.org/drawingml/2006/picture">
+                <pic:pic>
+                  <pic:nvPicPr>
+                    <pic:cNvPr descr="Exploratory-Analysis_files/figure-docx/Boxplots-2.png" id="0" name="Picture"/>
+                    <pic:cNvPicPr>
+                      <a:picLocks noChangeArrowheads="1" noChangeAspect="1"/>
+                    </pic:cNvPicPr>
+                  </pic:nvPicPr>
+                  <pic:blipFill>
+                    <a:blip r:embed="rId31"/>
+                    <a:stretch>
+                      <a:fillRect/>
+                    </a:stretch>
+                  </pic:blipFill>
+                  <pic:spPr bwMode="auto">
+                    <a:xfrm>
+                      <a:off x="0" y="0"/>
+                      <a:ext cx="4620126" cy="3696101"/>
+                    </a:xfrm>
+                    <a:prstGeom prst="rect">
+                      <a:avLst/>
+                    </a:prstGeom>
+                    <a:noFill/>
+                    <a:ln w="9525">
+                      <a:noFill/>
+                      <a:headEnd/>
+                      <a:tailEnd/>
+                    </a:ln>
+                  </pic:spPr>
+                </pic:pic>
+              </a:graphicData>
+            </a:graphic>
+          </wp:inline>
+        </w:drawing>
+      </w:r>
     </w:p>
     <w:p>
       <w:pPr>
         <w:pStyle w:val="BodyText"/>
       </w:pPr>
       <w:r>
-        <w:t xml:space="preserve">To test whether there is a signficiant difference in treatments after 7 years, we will use a zero-inflated negative binomial model. As I understand it, this type of model has two components - first, it will tell us whether the factors affect the likelihood of a zero occurring in the data, and as well as whether categories differ after accounting for differences in the likelihood of zeros.</w:t>
+        <w:t xml:space="preserve">From the first boxplot of categories, it is fairly clear that the heterogeneity rules are being broken.</w:t>
+      </w:r>
+    </w:p>
+    <w:p>
+      <w:pPr>
+        <w:pStyle w:val="Heading1"/>
+      </w:pPr>
+      <w:bookmarkStart w:id="32" w:name="results"/>
+      <w:r>
+        <w:t xml:space="preserve">Results</w:t>
+      </w:r>
+      <w:bookmarkEnd w:id="32"/>
+    </w:p>
+    <w:p>
+      <w:pPr>
+        <w:pStyle w:val="Heading2"/>
+      </w:pPr>
+      <w:bookmarkStart w:id="33" w:name="question-1"/>
+      <w:r>
+        <w:t xml:space="preserve">Question 1:</w:t>
+      </w:r>
+      <w:bookmarkEnd w:id="33"/>
+    </w:p>
+    <w:p>
+      <w:pPr>
+        <w:pStyle w:val="FirstParagraph"/>
+      </w:pPr>
+      <w:r>
+        <w:rPr>
+          <w:b/>
+        </w:rPr>
+        <w:t xml:space="preserve">1. Do island-planted plots have the same native cover as full-planted plots after 6 years?, and Will island planted plots spread outside of their planted areas?</w:t>
+      </w:r>
+    </w:p>
+    <w:p>
+      <w:pPr>
+        <w:pStyle w:val="BodyText"/>
+      </w:pPr>
+      <w:r>
+        <w:t xml:space="preserve">The cover of native species was fairly similar across all three treatments over time.</w:t>
+      </w:r>
+    </w:p>
+    <w:p>
+      <w:pPr>
+        <w:pStyle w:val="BodyText"/>
+      </w:pPr>
+      <w:r>
+        <w:drawing>
+          <wp:inline>
+            <wp:extent cx="4620126" cy="3696101"/>
+            <wp:effectExtent b="0" l="0" r="0" t="0"/>
+            <wp:docPr descr="" title="" id="1" name="Picture"/>
+            <a:graphic>
+              <a:graphicData uri="http://schemas.openxmlformats.org/drawingml/2006/picture">
+                <pic:pic>
+                  <pic:nvPicPr>
+                    <pic:cNvPr descr="Exploratory-Analysis_files/figure-docx/Formatting%20&amp;%20graphing%20guild-level%20data-1.png" id="0" name="Picture"/>
+                    <pic:cNvPicPr>
+                      <a:picLocks noChangeArrowheads="1" noChangeAspect="1"/>
+                    </pic:cNvPicPr>
+                  </pic:nvPicPr>
+                  <pic:blipFill>
+                    <a:blip r:embed="rId34"/>
+                    <a:stretch>
+                      <a:fillRect/>
+                    </a:stretch>
+                  </pic:blipFill>
+                  <pic:spPr bwMode="auto">
+                    <a:xfrm>
+                      <a:off x="0" y="0"/>
+                      <a:ext cx="4620126" cy="3696101"/>
+                    </a:xfrm>
+                    <a:prstGeom prst="rect">
+                      <a:avLst/>
+                    </a:prstGeom>
+                    <a:noFill/>
+                    <a:ln w="9525">
+                      <a:noFill/>
+                      <a:headEnd/>
+                      <a:tailEnd/>
+                    </a:ln>
+                  </pic:spPr>
+                </pic:pic>
+              </a:graphicData>
+            </a:graphic>
+          </wp:inline>
+        </w:drawing>
+      </w:r>
+    </w:p>
+    <w:p>
+      <w:pPr>
+        <w:pStyle w:val="BodyText"/>
+      </w:pPr>
+      <w:r>
+        <w:t xml:space="preserve">To test whether there is a signficiant difference in treatments after 7 years, we will use a GLM on only the 2018 data.</w:t>
+      </w:r>
+    </w:p>
+    <w:p>
+      <w:pPr>
+        <w:pStyle w:val="BodyText"/>
+      </w:pPr>
+      <w:r>
+        <w:t xml:space="preserve">The zero-inflated model is not the correct model to use because it is based on count data - which our data are not.</w:t>
+      </w:r>
+      <w:r>
+        <w:br w:type="textWrapping"/>
+      </w:r>
+      <w:r>
+        <w:t xml:space="preserve">I am running a generalized linear model with a quasibinomial structure, given that our data are proportion data and slightly overdispersed.</w:t>
+      </w:r>
+    </w:p>
+    <w:p>
+      <w:pPr>
+        <w:pStyle w:val="SourceCode"/>
+      </w:pPr>
+      <w:r>
+        <w:rPr>
+          <w:rStyle w:val="VerbatimChar"/>
+        </w:rPr>
+        <w:t xml:space="preserve">## </w:t>
+      </w:r>
+      <w:r>
+        <w:br w:type="textWrapping"/>
+      </w:r>
+      <w:r>
+        <w:rPr>
+          <w:rStyle w:val="VerbatimChar"/>
+        </w:rPr>
+        <w:t xml:space="preserve">## Call:</w:t>
+      </w:r>
+      <w:r>
+        <w:br w:type="textWrapping"/>
+      </w:r>
+      <w:r>
+        <w:rPr>
+          <w:rStyle w:val="VerbatimChar"/>
+        </w:rPr>
+        <w:t xml:space="preserve">## glm(formula = Cover ~ Category * Year, family = quasibinomial, </w:t>
+      </w:r>
+      <w:r>
+        <w:br w:type="textWrapping"/>
+      </w:r>
+      <w:r>
+        <w:rPr>
+          <w:rStyle w:val="VerbatimChar"/>
+        </w:rPr>
+        <w:t xml:space="preserve">##     data = F2018)</w:t>
+      </w:r>
+      <w:r>
+        <w:br w:type="textWrapping"/>
+      </w:r>
+      <w:r>
+        <w:rPr>
+          <w:rStyle w:val="VerbatimChar"/>
+        </w:rPr>
+        <w:t xml:space="preserve">## </w:t>
+      </w:r>
+      <w:r>
+        <w:br w:type="textWrapping"/>
+      </w:r>
+      <w:r>
+        <w:rPr>
+          <w:rStyle w:val="VerbatimChar"/>
+        </w:rPr>
+        <w:t xml:space="preserve">## Deviance Residuals: </w:t>
+      </w:r>
+      <w:r>
+        <w:br w:type="textWrapping"/>
+      </w:r>
+      <w:r>
+        <w:rPr>
+          <w:rStyle w:val="VerbatimChar"/>
+        </w:rPr>
+        <w:t xml:space="preserve">##     Min       1Q   Median       3Q      Max  </w:t>
+      </w:r>
+      <w:r>
+        <w:br w:type="textWrapping"/>
+      </w:r>
+      <w:r>
+        <w:rPr>
+          <w:rStyle w:val="VerbatimChar"/>
+        </w:rPr>
+        <w:t xml:space="preserve">## -0.9609  -0.4105  -0.1003   0.2491   1.0035  </w:t>
+      </w:r>
+      <w:r>
+        <w:br w:type="textWrapping"/>
+      </w:r>
+      <w:r>
+        <w:rPr>
+          <w:rStyle w:val="VerbatimChar"/>
+        </w:rPr>
+        <w:t xml:space="preserve">## </w:t>
+      </w:r>
+      <w:r>
+        <w:br w:type="textWrapping"/>
+      </w:r>
+      <w:r>
+        <w:rPr>
+          <w:rStyle w:val="VerbatimChar"/>
+        </w:rPr>
+        <w:t xml:space="preserve">## Coefficients:</w:t>
+      </w:r>
+      <w:r>
+        <w:br w:type="textWrapping"/>
+      </w:r>
+      <w:r>
+        <w:rPr>
+          <w:rStyle w:val="VerbatimChar"/>
+        </w:rPr>
+        <w:t xml:space="preserve">##                                 Estimate Std. Error t value Pr(&gt;|t|)    </w:t>
+      </w:r>
+      <w:r>
+        <w:br w:type="textWrapping"/>
+      </w:r>
+      <w:r>
+        <w:rPr>
+          <w:rStyle w:val="VerbatimChar"/>
+        </w:rPr>
+        <w:t xml:space="preserve">## (Intercept)                   -619.69754  163.11418  -3.799 0.000205 ***</w:t>
+      </w:r>
+      <w:r>
+        <w:br w:type="textWrapping"/>
+      </w:r>
+      <w:r>
+        <w:rPr>
+          <w:rStyle w:val="VerbatimChar"/>
+        </w:rPr>
+        <w:t xml:space="preserve">## CategoryFull Not Mulched      -170.60120  287.48942  -0.593 0.553724    </w:t>
+      </w:r>
+      <w:r>
+        <w:br w:type="textWrapping"/>
+      </w:r>
+      <w:r>
+        <w:rPr>
+          <w:rStyle w:val="VerbatimChar"/>
+        </w:rPr>
+        <w:t xml:space="preserve">## CategoryIsland Mulched         103.86094  237.85553   0.437 0.662939    </w:t>
+      </w:r>
+      <w:r>
+        <w:br w:type="textWrapping"/>
+      </w:r>
+      <w:r>
+        <w:rPr>
+          <w:rStyle w:val="VerbatimChar"/>
+        </w:rPr>
+        <w:t xml:space="preserve">## Year                             0.30703    0.08091   3.795 0.000208 ***</w:t>
+      </w:r>
+      <w:r>
+        <w:br w:type="textWrapping"/>
+      </w:r>
+      <w:r>
+        <w:rPr>
+          <w:rStyle w:val="VerbatimChar"/>
+        </w:rPr>
+        <w:t xml:space="preserve">## CategoryFull Not Mulched:Year    0.08407    0.14259   0.590 0.556256    </w:t>
+      </w:r>
+      <w:r>
+        <w:br w:type="textWrapping"/>
+      </w:r>
+      <w:r>
+        <w:rPr>
+          <w:rStyle w:val="VerbatimChar"/>
+        </w:rPr>
+        <w:t xml:space="preserve">## CategoryIsland Mulched:Year     -0.05167    0.11799  -0.438 0.661995    </w:t>
+      </w:r>
+      <w:r>
+        <w:br w:type="textWrapping"/>
+      </w:r>
+      <w:r>
+        <w:rPr>
+          <w:rStyle w:val="VerbatimChar"/>
+        </w:rPr>
+        <w:t xml:space="preserve">## ---</w:t>
+      </w:r>
+      <w:r>
+        <w:br w:type="textWrapping"/>
+      </w:r>
+      <w:r>
+        <w:rPr>
+          <w:rStyle w:val="VerbatimChar"/>
+        </w:rPr>
+        <w:t xml:space="preserve">## Signif. codes:  0 '***' 0.001 '**' 0.01 '*' 0.05 '.' 0.1 ' ' 1</w:t>
+      </w:r>
+      <w:r>
+        <w:br w:type="textWrapping"/>
+      </w:r>
+      <w:r>
+        <w:rPr>
+          <w:rStyle w:val="VerbatimChar"/>
+        </w:rPr>
+        <w:t xml:space="preserve">## </w:t>
+      </w:r>
+      <w:r>
+        <w:br w:type="textWrapping"/>
+      </w:r>
+      <w:r>
+        <w:rPr>
+          <w:rStyle w:val="VerbatimChar"/>
+        </w:rPr>
+        <w:t xml:space="preserve">## (Dispersion parameter for quasibinomial family taken to be 0.2026536)</w:t>
+      </w:r>
+      <w:r>
+        <w:br w:type="textWrapping"/>
+      </w:r>
+      <w:r>
+        <w:rPr>
+          <w:rStyle w:val="VerbatimChar"/>
+        </w:rPr>
+        <w:t xml:space="preserve">## </w:t>
+      </w:r>
+      <w:r>
+        <w:br w:type="textWrapping"/>
+      </w:r>
+      <w:r>
+        <w:rPr>
+          <w:rStyle w:val="VerbatimChar"/>
+        </w:rPr>
+        <w:t xml:space="preserve">##     Null deviance: 48.346  on 168  degrees of freedom</w:t>
+      </w:r>
+      <w:r>
+        <w:br w:type="textWrapping"/>
+      </w:r>
+      <w:r>
+        <w:rPr>
+          <w:rStyle w:val="VerbatimChar"/>
+        </w:rPr>
+        <w:t xml:space="preserve">## Residual deviance: 35.744  on 163  degrees of freedom</w:t>
+      </w:r>
+      <w:r>
+        <w:br w:type="textWrapping"/>
+      </w:r>
+      <w:r>
+        <w:rPr>
+          <w:rStyle w:val="VerbatimChar"/>
+        </w:rPr>
+        <w:t xml:space="preserve">## AIC: NA</w:t>
+      </w:r>
+      <w:r>
+        <w:br w:type="textWrapping"/>
+      </w:r>
+      <w:r>
+        <w:rPr>
+          <w:rStyle w:val="VerbatimChar"/>
+        </w:rPr>
+        <w:t xml:space="preserve">## </w:t>
+      </w:r>
+      <w:r>
+        <w:br w:type="textWrapping"/>
+      </w:r>
+      <w:r>
+        <w:rPr>
+          <w:rStyle w:val="VerbatimChar"/>
+        </w:rPr>
+        <w:t xml:space="preserve">## Number of Fisher Scoring iterations: 5</w:t>
       </w:r>
     </w:p>
     <w:p>
       <w:pPr>
         <w:pStyle w:val="Heading3"/>
       </w:pPr>
-      <w:bookmarkStart w:id="33" w:name="old-work-zero-inflated-models"/>
-      <w:r>
-        <w:t xml:space="preserve">Old work – Zero inflated models?</w:t>
-      </w:r>
-      <w:bookmarkEnd w:id="33"/>
-    </w:p>
-    <w:p>
-      <w:pPr>
-        <w:pStyle w:val="SourceCode"/>
-      </w:pPr>
-      <w:r>
-        <w:rPr>
-          <w:rStyle w:val="NormalTok"/>
-        </w:rPr>
-        <w:t xml:space="preserve">avg_F_</w:t>
-      </w:r>
-      <w:r>
-        <w:rPr>
-          <w:rStyle w:val="DecValTok"/>
-        </w:rPr>
-        <w:t xml:space="preserve">2018</w:t>
-      </w:r>
-      <w:r>
-        <w:rPr>
-          <w:rStyle w:val="NormalTok"/>
-        </w:rPr>
-        <w:t xml:space="preserve"> &lt;-</w:t>
-      </w:r>
-      <w:r>
-        <w:rPr>
-          <w:rStyle w:val="StringTok"/>
-        </w:rPr>
-        <w:t xml:space="preserve"> </w:t>
-      </w:r>
-      <w:r>
-        <w:rPr>
-          <w:rStyle w:val="NormalTok"/>
-        </w:rPr>
-        <w:t xml:space="preserve">avg_F </w:t>
-      </w:r>
-      <w:r>
-        <w:rPr>
-          <w:rStyle w:val="OperatorTok"/>
-        </w:rPr>
-        <w:t xml:space="preserve">%&gt;%</w:t>
-      </w:r>
-      <w:r>
-        <w:br w:type="textWrapping"/>
-      </w:r>
-      <w:r>
-        <w:rPr>
-          <w:rStyle w:val="StringTok"/>
-        </w:rPr>
-        <w:t xml:space="preserve">  </w:t>
-      </w:r>
-      <w:r>
-        <w:rPr>
-          <w:rStyle w:val="KeywordTok"/>
-        </w:rPr>
-        <w:t xml:space="preserve">filter</w:t>
-      </w:r>
-      <w:r>
-        <w:rPr>
-          <w:rStyle w:val="NormalTok"/>
-        </w:rPr>
-        <w:t xml:space="preserve">(Year </w:t>
-      </w:r>
-      <w:r>
-        <w:rPr>
-          <w:rStyle w:val="OperatorTok"/>
-        </w:rPr>
-        <w:t xml:space="preserve">==</w:t>
-      </w:r>
-      <w:r>
-        <w:rPr>
-          <w:rStyle w:val="StringTok"/>
-        </w:rPr>
-        <w:t xml:space="preserve"> "2018"</w:t>
-      </w:r>
-      <w:r>
-        <w:rPr>
-          <w:rStyle w:val="NormalTok"/>
-        </w:rPr>
-        <w:t xml:space="preserve">)</w:t>
-      </w:r>
-      <w:r>
-        <w:br w:type="textWrapping"/>
-      </w:r>
-      <w:r>
-        <w:br w:type="textWrapping"/>
-      </w:r>
-      <w:r>
-        <w:rPr>
-          <w:rStyle w:val="NormalTok"/>
-        </w:rPr>
-        <w:t xml:space="preserve">FZINB_Cover &lt;-</w:t>
-      </w:r>
-      <w:r>
-        <w:rPr>
-          <w:rStyle w:val="StringTok"/>
-        </w:rPr>
-        <w:t xml:space="preserve"> </w:t>
-      </w:r>
-      <w:r>
-        <w:rPr>
-          <w:rStyle w:val="KeywordTok"/>
-        </w:rPr>
-        <w:t xml:space="preserve">zeroinfl</w:t>
-      </w:r>
-      <w:r>
-        <w:rPr>
-          <w:rStyle w:val="NormalTok"/>
-        </w:rPr>
-        <w:t xml:space="preserve">(Cover </w:t>
-      </w:r>
-      <w:r>
-        <w:rPr>
-          <w:rStyle w:val="OperatorTok"/>
-        </w:rPr>
-        <w:t xml:space="preserve">~</w:t>
-      </w:r>
-      <w:r>
-        <w:rPr>
-          <w:rStyle w:val="StringTok"/>
-        </w:rPr>
-        <w:t xml:space="preserve"> </w:t>
-      </w:r>
-      <w:r>
-        <w:rPr>
-          <w:rStyle w:val="NormalTok"/>
-        </w:rPr>
-        <w:t xml:space="preserve">Category </w:t>
-      </w:r>
-      <w:r>
-        <w:rPr>
-          <w:rStyle w:val="OperatorTok"/>
-        </w:rPr>
-        <w:t xml:space="preserve">|</w:t>
-      </w:r>
-      <w:r>
-        <w:rPr>
-          <w:rStyle w:val="StringTok"/>
-        </w:rPr>
-        <w:t xml:space="preserve"> </w:t>
-      </w:r>
-      <w:r>
-        <w:rPr>
-          <w:rStyle w:val="NormalTok"/>
-        </w:rPr>
-        <w:t xml:space="preserve">Category,</w:t>
-      </w:r>
-      <w:r>
-        <w:br w:type="textWrapping"/>
-      </w:r>
-      <w:r>
-        <w:rPr>
-          <w:rStyle w:val="NormalTok"/>
-        </w:rPr>
-        <w:t xml:space="preserve">                  </w:t>
-      </w:r>
-      <w:r>
-        <w:rPr>
-          <w:rStyle w:val="DataTypeTok"/>
-        </w:rPr>
-        <w:t xml:space="preserve">data =</w:t>
-      </w:r>
-      <w:r>
-        <w:rPr>
-          <w:rStyle w:val="NormalTok"/>
-        </w:rPr>
-        <w:t xml:space="preserve"> avg_F_</w:t>
-      </w:r>
-      <w:r>
-        <w:rPr>
-          <w:rStyle w:val="DecValTok"/>
-        </w:rPr>
-        <w:t xml:space="preserve">2018</w:t>
-      </w:r>
-      <w:r>
-        <w:rPr>
-          <w:rStyle w:val="NormalTok"/>
-        </w:rPr>
-        <w:t xml:space="preserve">, </w:t>
-      </w:r>
-      <w:r>
-        <w:rPr>
-          <w:rStyle w:val="DataTypeTok"/>
-        </w:rPr>
-        <w:t xml:space="preserve">dist=</w:t>
-      </w:r>
-      <w:r>
-        <w:rPr>
-          <w:rStyle w:val="StringTok"/>
-        </w:rPr>
-        <w:t xml:space="preserve">"negbin"</w:t>
-      </w:r>
-      <w:r>
-        <w:rPr>
-          <w:rStyle w:val="NormalTok"/>
-        </w:rPr>
-        <w:t xml:space="preserve">)</w:t>
-      </w:r>
-      <w:r>
-        <w:br w:type="textWrapping"/>
-      </w:r>
-      <w:r>
-        <w:rPr>
-          <w:rStyle w:val="KeywordTok"/>
-        </w:rPr>
-        <w:t xml:space="preserve">summary</w:t>
-      </w:r>
-      <w:r>
-        <w:rPr>
-          <w:rStyle w:val="NormalTok"/>
-        </w:rPr>
-        <w:t xml:space="preserve">(FZINB_Cover)</w:t>
-      </w:r>
-    </w:p>
-    <w:p>
-      <w:pPr>
-        <w:pStyle w:val="SourceCode"/>
-      </w:pPr>
-      <w:r>
-        <w:rPr>
-          <w:rStyle w:val="VerbatimChar"/>
-        </w:rPr>
-        <w:t xml:space="preserve">## </w:t>
-      </w:r>
-      <w:r>
-        <w:br w:type="textWrapping"/>
-      </w:r>
-      <w:r>
-        <w:rPr>
-          <w:rStyle w:val="VerbatimChar"/>
-        </w:rPr>
-        <w:t xml:space="preserve">## Call:</w:t>
-      </w:r>
-      <w:r>
-        <w:br w:type="textWrapping"/>
-      </w:r>
-      <w:r>
-        <w:rPr>
-          <w:rStyle w:val="VerbatimChar"/>
-        </w:rPr>
-        <w:t xml:space="preserve">## zeroinfl(formula = Cover ~ Category | Category, data = avg_F_2018, </w:t>
-      </w:r>
-      <w:r>
-        <w:br w:type="textWrapping"/>
-      </w:r>
-      <w:r>
-        <w:rPr>
-          <w:rStyle w:val="VerbatimChar"/>
-        </w:rPr>
-        <w:t xml:space="preserve">##     dist = "negbin")</w:t>
-      </w:r>
-      <w:r>
-        <w:br w:type="textWrapping"/>
-      </w:r>
-      <w:r>
-        <w:rPr>
-          <w:rStyle w:val="VerbatimChar"/>
-        </w:rPr>
-        <w:t xml:space="preserve">## </w:t>
-      </w:r>
-      <w:r>
-        <w:br w:type="textWrapping"/>
-      </w:r>
-      <w:r>
-        <w:rPr>
-          <w:rStyle w:val="VerbatimChar"/>
-        </w:rPr>
-        <w:t xml:space="preserve">## Pearson residuals:</w:t>
-      </w:r>
-      <w:r>
-        <w:br w:type="textWrapping"/>
-      </w:r>
-      <w:r>
-        <w:rPr>
-          <w:rStyle w:val="VerbatimChar"/>
-        </w:rPr>
-        <w:t xml:space="preserve">##     Min      1Q  Median      3Q     Max </w:t>
-      </w:r>
-      <w:r>
-        <w:br w:type="textWrapping"/>
-      </w:r>
-      <w:r>
-        <w:rPr>
-          <w:rStyle w:val="VerbatimChar"/>
-        </w:rPr>
-        <w:t xml:space="preserve">## -1.3150 -0.5696 -0.2558  0.4884  1.8547 </w:t>
-      </w:r>
-      <w:r>
-        <w:br w:type="textWrapping"/>
-      </w:r>
-      <w:r>
-        <w:rPr>
-          <w:rStyle w:val="VerbatimChar"/>
-        </w:rPr>
-        <w:t xml:space="preserve">## </w:t>
-      </w:r>
-      <w:r>
-        <w:br w:type="textWrapping"/>
-      </w:r>
-      <w:r>
-        <w:rPr>
-          <w:rStyle w:val="VerbatimChar"/>
-        </w:rPr>
-        <w:t xml:space="preserve">## Count model coefficients (negbin with log link):</w:t>
-      </w:r>
-      <w:r>
-        <w:br w:type="textWrapping"/>
-      </w:r>
-      <w:r>
-        <w:rPr>
-          <w:rStyle w:val="VerbatimChar"/>
-        </w:rPr>
-        <w:t xml:space="preserve">##                           Estimate Std. Error z value Pr(&gt;|z|)    </w:t>
-      </w:r>
-      <w:r>
-        <w:br w:type="textWrapping"/>
-      </w:r>
-      <w:r>
-        <w:rPr>
-          <w:rStyle w:val="VerbatimChar"/>
-        </w:rPr>
-        <w:t xml:space="preserve">## (Intercept)               3.708683   0.229266  16.176  &lt; 2e-16 ***</w:t>
-      </w:r>
-      <w:r>
-        <w:br w:type="textWrapping"/>
-      </w:r>
-      <w:r>
-        <w:rPr>
-          <w:rStyle w:val="VerbatimChar"/>
-        </w:rPr>
-        <w:t xml:space="preserve">## CategoryFull Not Mulched -0.307486   0.326941  -0.940 0.346965    </w:t>
-      </w:r>
-      <w:r>
-        <w:br w:type="textWrapping"/>
-      </w:r>
-      <w:r>
-        <w:rPr>
-          <w:rStyle w:val="VerbatimChar"/>
-        </w:rPr>
-        <w:t xml:space="preserve">## CategoryIsland Mulched    0.004844   0.343869   0.014 0.988760    </w:t>
-      </w:r>
-      <w:r>
-        <w:br w:type="textWrapping"/>
-      </w:r>
-      <w:r>
-        <w:rPr>
-          <w:rStyle w:val="VerbatimChar"/>
-        </w:rPr>
-        <w:t xml:space="preserve">## Log(theta)                1.434204   0.421740   3.401 0.000672 ***</w:t>
-      </w:r>
-      <w:r>
-        <w:br w:type="textWrapping"/>
-      </w:r>
-      <w:r>
-        <w:rPr>
-          <w:rStyle w:val="VerbatimChar"/>
-        </w:rPr>
-        <w:t xml:space="preserve">## </w:t>
-      </w:r>
-      <w:r>
-        <w:br w:type="textWrapping"/>
-      </w:r>
-      <w:r>
-        <w:rPr>
-          <w:rStyle w:val="VerbatimChar"/>
-        </w:rPr>
-        <w:t xml:space="preserve">## Zero-inflation model coefficients (binomial with logit link):</w:t>
-      </w:r>
-      <w:r>
-        <w:br w:type="textWrapping"/>
-      </w:r>
-      <w:r>
-        <w:rPr>
-          <w:rStyle w:val="VerbatimChar"/>
-        </w:rPr>
-        <w:t xml:space="preserve">##                            Estimate Std. Error z value Pr(&gt;|z|)</w:t>
-      </w:r>
-      <w:r>
-        <w:br w:type="textWrapping"/>
-      </w:r>
-      <w:r>
-        <w:rPr>
-          <w:rStyle w:val="VerbatimChar"/>
-        </w:rPr>
-        <w:t xml:space="preserve">## (Intercept)              -2.057e+01  1.307e+04  -0.002    0.999</w:t>
-      </w:r>
-      <w:r>
-        <w:br w:type="textWrapping"/>
-      </w:r>
-      <w:r>
-        <w:rPr>
-          <w:rStyle w:val="VerbatimChar"/>
-        </w:rPr>
-        <w:t xml:space="preserve">## CategoryFull Not Mulched -3.321e-08  1.849e+04   0.000    1.000</w:t>
-      </w:r>
-      <w:r>
-        <w:br w:type="textWrapping"/>
-      </w:r>
-      <w:r>
-        <w:rPr>
-          <w:rStyle w:val="VerbatimChar"/>
-        </w:rPr>
-        <w:t xml:space="preserve">## CategoryIsland Mulched    1.918e+01  1.307e+04   0.001    0.999</w:t>
-      </w:r>
-      <w:r>
-        <w:br w:type="textWrapping"/>
-      </w:r>
-      <w:r>
-        <w:rPr>
-          <w:rStyle w:val="VerbatimChar"/>
-        </w:rPr>
-        <w:t xml:space="preserve">## ---</w:t>
-      </w:r>
-      <w:r>
-        <w:br w:type="textWrapping"/>
-      </w:r>
-      <w:r>
-        <w:rPr>
-          <w:rStyle w:val="VerbatimChar"/>
-        </w:rPr>
-        <w:t xml:space="preserve">## Signif. codes:  0 '***' 0.001 '**' 0.01 '*' 0.05 '.' 0.1 ' ' 1 </w:t>
-      </w:r>
-      <w:r>
-        <w:br w:type="textWrapping"/>
-      </w:r>
-      <w:r>
-        <w:rPr>
-          <w:rStyle w:val="VerbatimChar"/>
-        </w:rPr>
-        <w:t xml:space="preserve">## </w:t>
-      </w:r>
-      <w:r>
-        <w:br w:type="textWrapping"/>
-      </w:r>
-      <w:r>
-        <w:rPr>
-          <w:rStyle w:val="VerbatimChar"/>
-        </w:rPr>
-        <w:t xml:space="preserve">## Theta = 4.1963 </w:t>
-      </w:r>
-      <w:r>
-        <w:br w:type="textWrapping"/>
-      </w:r>
-      <w:r>
-        <w:rPr>
-          <w:rStyle w:val="VerbatimChar"/>
-        </w:rPr>
-        <w:t xml:space="preserve">## Number of iterations in BFGS optimization: 11 </w:t>
-      </w:r>
-      <w:r>
-        <w:br w:type="textWrapping"/>
-      </w:r>
-      <w:r>
-        <w:rPr>
-          <w:rStyle w:val="VerbatimChar"/>
-        </w:rPr>
-        <w:t xml:space="preserve">## Log-likelihood: -62.38 on 7 Df</w:t>
-      </w:r>
+      <w:bookmarkStart w:id="35" w:name="checking-the-residuals"/>
+      <w:r>
+        <w:t xml:space="preserve">Checking the residuals</w:t>
+      </w:r>
+      <w:bookmarkEnd w:id="35"/>
     </w:p>
     <w:p>
       <w:pPr>
         <w:pStyle w:val="FirstParagraph"/>
       </w:pPr>
       <w:r>
-        <w:t xml:space="preserve">According to our zero-inflated model, there is no significant effect of planting treatment on the likelihood of there being non-0 cover, or an effect on the total quantity of native forbs in 2018. However, we may want to compare this with a non-zero inflated model and compare their fits – we’ll use a Vuong test to make the comparison.</w:t>
-      </w:r>
-    </w:p>
-    <w:p>
-      <w:pPr>
-        <w:pStyle w:val="SourceCode"/>
-      </w:pPr>
-      <w:r>
-        <w:rPr>
-          <w:rStyle w:val="NormalTok"/>
-        </w:rPr>
-        <w:t xml:space="preserve">FNB &lt;-</w:t>
-      </w:r>
-      <w:r>
-        <w:rPr>
-          <w:rStyle w:val="StringTok"/>
-        </w:rPr>
-        <w:t xml:space="preserve"> </w:t>
-      </w:r>
-      <w:r>
-        <w:rPr>
-          <w:rStyle w:val="KeywordTok"/>
-        </w:rPr>
-        <w:t xml:space="preserve">glm.nb</w:t>
-      </w:r>
-      <w:r>
-        <w:rPr>
-          <w:rStyle w:val="NormalTok"/>
-        </w:rPr>
-        <w:t xml:space="preserve">(Cover </w:t>
-      </w:r>
-      <w:r>
-        <w:rPr>
-          <w:rStyle w:val="OperatorTok"/>
-        </w:rPr>
-        <w:t xml:space="preserve">~</w:t>
-      </w:r>
-      <w:r>
-        <w:rPr>
-          <w:rStyle w:val="StringTok"/>
-        </w:rPr>
-        <w:t xml:space="preserve"> </w:t>
-      </w:r>
-      <w:r>
-        <w:rPr>
-          <w:rStyle w:val="NormalTok"/>
-        </w:rPr>
-        <w:t xml:space="preserve">Category,</w:t>
-      </w:r>
-      <w:r>
-        <w:br w:type="textWrapping"/>
-      </w:r>
-      <w:r>
-        <w:rPr>
-          <w:rStyle w:val="NormalTok"/>
-        </w:rPr>
-        <w:t xml:space="preserve">                  </w:t>
-      </w:r>
-      <w:r>
-        <w:rPr>
-          <w:rStyle w:val="DataTypeTok"/>
-        </w:rPr>
-        <w:t xml:space="preserve">data =</w:t>
-      </w:r>
-      <w:r>
-        <w:rPr>
-          <w:rStyle w:val="NormalTok"/>
-        </w:rPr>
-        <w:t xml:space="preserve"> avg_F_</w:t>
-      </w:r>
-      <w:r>
-        <w:rPr>
-          <w:rStyle w:val="DecValTok"/>
-        </w:rPr>
-        <w:t xml:space="preserve">2018</w:t>
-      </w:r>
-      <w:r>
-        <w:rPr>
-          <w:rStyle w:val="NormalTok"/>
-        </w:rPr>
-        <w:t xml:space="preserve">)</w:t>
-      </w:r>
-      <w:r>
-        <w:br w:type="textWrapping"/>
-      </w:r>
-      <w:r>
-        <w:br w:type="textWrapping"/>
-      </w:r>
-      <w:r>
-        <w:rPr>
-          <w:rStyle w:val="KeywordTok"/>
-        </w:rPr>
-        <w:t xml:space="preserve">summary</w:t>
-      </w:r>
-      <w:r>
-        <w:rPr>
-          <w:rStyle w:val="NormalTok"/>
-        </w:rPr>
-        <w:t xml:space="preserve">(FNB)</w:t>
-      </w:r>
-    </w:p>
-    <w:p>
-      <w:pPr>
-        <w:pStyle w:val="SourceCode"/>
-      </w:pPr>
-      <w:r>
-        <w:rPr>
-          <w:rStyle w:val="VerbatimChar"/>
-        </w:rPr>
-        <w:t xml:space="preserve">## </w:t>
-      </w:r>
-      <w:r>
-        <w:br w:type="textWrapping"/>
-      </w:r>
-      <w:r>
-        <w:rPr>
-          <w:rStyle w:val="VerbatimChar"/>
-        </w:rPr>
-        <w:t xml:space="preserve">## Call:</w:t>
-      </w:r>
-      <w:r>
-        <w:br w:type="textWrapping"/>
-      </w:r>
-      <w:r>
-        <w:rPr>
-          <w:rStyle w:val="VerbatimChar"/>
-        </w:rPr>
-        <w:t xml:space="preserve">## glm.nb(formula = Cover ~ Category, data = avg_F_2018, init.theta = 1.852007787, </w:t>
-      </w:r>
-      <w:r>
-        <w:br w:type="textWrapping"/>
-      </w:r>
-      <w:r>
-        <w:rPr>
-          <w:rStyle w:val="VerbatimChar"/>
-        </w:rPr>
-        <w:t xml:space="preserve">##     link = log)</w:t>
-      </w:r>
-      <w:r>
-        <w:br w:type="textWrapping"/>
-      </w:r>
-      <w:r>
-        <w:rPr>
-          <w:rStyle w:val="VerbatimChar"/>
-        </w:rPr>
-        <w:t xml:space="preserve">## </w:t>
-      </w:r>
-      <w:r>
-        <w:br w:type="textWrapping"/>
-      </w:r>
-      <w:r>
-        <w:rPr>
-          <w:rStyle w:val="VerbatimChar"/>
-        </w:rPr>
-        <w:t xml:space="preserve">## Deviance Residuals: </w:t>
-      </w:r>
-      <w:r>
-        <w:br w:type="textWrapping"/>
-      </w:r>
-      <w:r>
-        <w:rPr>
-          <w:rStyle w:val="VerbatimChar"/>
-        </w:rPr>
-        <w:t xml:space="preserve">##     Min       1Q   Median       3Q      Max  </w:t>
-      </w:r>
-      <w:r>
-        <w:br w:type="textWrapping"/>
-      </w:r>
-      <w:r>
-        <w:rPr>
-          <w:rStyle w:val="VerbatimChar"/>
-        </w:rPr>
-        <w:t xml:space="preserve">## -3.2938  -0.4419  -0.1843   0.3760   1.2039  </w:t>
-      </w:r>
-      <w:r>
-        <w:br w:type="textWrapping"/>
-      </w:r>
-      <w:r>
-        <w:rPr>
-          <w:rStyle w:val="VerbatimChar"/>
-        </w:rPr>
-        <w:t xml:space="preserve">## </w:t>
-      </w:r>
-      <w:r>
-        <w:br w:type="textWrapping"/>
-      </w:r>
-      <w:r>
-        <w:rPr>
-          <w:rStyle w:val="VerbatimChar"/>
-        </w:rPr>
-        <w:t xml:space="preserve">## Coefficients:</w:t>
-      </w:r>
-      <w:r>
-        <w:br w:type="textWrapping"/>
-      </w:r>
-      <w:r>
-        <w:rPr>
-          <w:rStyle w:val="VerbatimChar"/>
-        </w:rPr>
-        <w:t xml:space="preserve">##                          Estimate Std. Error z value Pr(&gt;|z|)    </w:t>
-      </w:r>
-      <w:r>
-        <w:br w:type="textWrapping"/>
-      </w:r>
-      <w:r>
-        <w:rPr>
-          <w:rStyle w:val="VerbatimChar"/>
-        </w:rPr>
-        <w:t xml:space="preserve">## (Intercept)                3.7087     0.3360  11.038   &lt;2e-16 ***</w:t>
-      </w:r>
-      <w:r>
-        <w:br w:type="textWrapping"/>
-      </w:r>
-      <w:r>
-        <w:rPr>
-          <w:rStyle w:val="VerbatimChar"/>
-        </w:rPr>
-        <w:t xml:space="preserve">## CategoryFull Not Mulched  -0.3075     0.4770  -0.645    0.519    </w:t>
-      </w:r>
-      <w:r>
-        <w:br w:type="textWrapping"/>
-      </w:r>
-      <w:r>
-        <w:rPr>
-          <w:rStyle w:val="VerbatimChar"/>
-        </w:rPr>
-        <w:t xml:space="preserve">## CategoryIsland Mulched    -0.2183     0.4764  -0.458    0.647    </w:t>
-      </w:r>
-      <w:r>
-        <w:br w:type="textWrapping"/>
-      </w:r>
-      <w:r>
-        <w:rPr>
-          <w:rStyle w:val="VerbatimChar"/>
-        </w:rPr>
-        <w:t xml:space="preserve">## ---</w:t>
-      </w:r>
-      <w:r>
-        <w:br w:type="textWrapping"/>
-      </w:r>
-      <w:r>
-        <w:rPr>
-          <w:rStyle w:val="VerbatimChar"/>
-        </w:rPr>
-        <w:t xml:space="preserve">## Signif. codes:  0 '***' 0.001 '**' 0.01 '*' 0.05 '.' 0.1 ' ' 1</w:t>
-      </w:r>
-      <w:r>
-        <w:br w:type="textWrapping"/>
-      </w:r>
-      <w:r>
-        <w:rPr>
-          <w:rStyle w:val="VerbatimChar"/>
-        </w:rPr>
-        <w:t xml:space="preserve">## </w:t>
-      </w:r>
-      <w:r>
-        <w:br w:type="textWrapping"/>
-      </w:r>
-      <w:r>
-        <w:rPr>
-          <w:rStyle w:val="VerbatimChar"/>
-        </w:rPr>
-        <w:t xml:space="preserve">## (Dispersion parameter for Negative Binomial(1.852) family taken to be 1)</w:t>
-      </w:r>
-      <w:r>
-        <w:br w:type="textWrapping"/>
-      </w:r>
-      <w:r>
-        <w:rPr>
-          <w:rStyle w:val="VerbatimChar"/>
-        </w:rPr>
-        <w:t xml:space="preserve">## </w:t>
-      </w:r>
-      <w:r>
-        <w:br w:type="textWrapping"/>
-      </w:r>
-      <w:r>
-        <w:rPr>
-          <w:rStyle w:val="VerbatimChar"/>
-        </w:rPr>
-        <w:t xml:space="preserve">##     Null deviance: 18.767  on 14  degrees of freedom</w:t>
-      </w:r>
-      <w:r>
-        <w:br w:type="textWrapping"/>
-      </w:r>
-      <w:r>
-        <w:rPr>
-          <w:rStyle w:val="VerbatimChar"/>
-        </w:rPr>
-        <w:t xml:space="preserve">## Residual deviance: 18.319  on 12  degrees of freedom</w:t>
-      </w:r>
-      <w:r>
-        <w:br w:type="textWrapping"/>
-      </w:r>
-      <w:r>
-        <w:rPr>
-          <w:rStyle w:val="VerbatimChar"/>
-        </w:rPr>
-        <w:t xml:space="preserve">## AIC: 142.34</w:t>
-      </w:r>
-      <w:r>
-        <w:br w:type="textWrapping"/>
-      </w:r>
-      <w:r>
-        <w:rPr>
-          <w:rStyle w:val="VerbatimChar"/>
-        </w:rPr>
-        <w:t xml:space="preserve">## </w:t>
-      </w:r>
-      <w:r>
-        <w:br w:type="textWrapping"/>
-      </w:r>
-      <w:r>
-        <w:rPr>
-          <w:rStyle w:val="VerbatimChar"/>
-        </w:rPr>
-        <w:t xml:space="preserve">## Number of Fisher Scoring iterations: 1</w:t>
-      </w:r>
-      <w:r>
-        <w:br w:type="textWrapping"/>
-      </w:r>
-      <w:r>
-        <w:rPr>
-          <w:rStyle w:val="VerbatimChar"/>
-        </w:rPr>
-        <w:t xml:space="preserve">## </w:t>
-      </w:r>
-      <w:r>
-        <w:br w:type="textWrapping"/>
-      </w:r>
-      <w:r>
-        <w:rPr>
-          <w:rStyle w:val="VerbatimChar"/>
-        </w:rPr>
-        <w:t xml:space="preserve">## </w:t>
-      </w:r>
-      <w:r>
-        <w:br w:type="textWrapping"/>
-      </w:r>
-      <w:r>
-        <w:rPr>
-          <w:rStyle w:val="VerbatimChar"/>
-        </w:rPr>
-        <w:t xml:space="preserve">##               Theta:  1.852 </w:t>
-      </w:r>
-      <w:r>
-        <w:br w:type="textWrapping"/>
-      </w:r>
-      <w:r>
-        <w:rPr>
-          <w:rStyle w:val="VerbatimChar"/>
-        </w:rPr>
-        <w:t xml:space="preserve">##           Std. Err.:  0.755 </w:t>
-      </w:r>
-      <w:r>
-        <w:br w:type="textWrapping"/>
-      </w:r>
-      <w:r>
-        <w:rPr>
-          <w:rStyle w:val="VerbatimChar"/>
-        </w:rPr>
-        <w:t xml:space="preserve">## </w:t>
-      </w:r>
-      <w:r>
-        <w:br w:type="textWrapping"/>
-      </w:r>
-      <w:r>
-        <w:rPr>
-          <w:rStyle w:val="VerbatimChar"/>
-        </w:rPr>
-        <w:t xml:space="preserve">##  2 x log-likelihood:  -134.343</w:t>
-      </w:r>
-    </w:p>
-    <w:p>
-      <w:pPr>
-        <w:pStyle w:val="SourceCode"/>
-      </w:pPr>
-      <w:r>
-        <w:rPr>
-          <w:rStyle w:val="KeywordTok"/>
-        </w:rPr>
-        <w:t xml:space="preserve">vuong</w:t>
-      </w:r>
-      <w:r>
-        <w:rPr>
-          <w:rStyle w:val="NormalTok"/>
-        </w:rPr>
-        <w:t xml:space="preserve">(FZINB_Cover, FNB)</w:t>
-      </w:r>
-    </w:p>
-    <w:p>
-      <w:pPr>
-        <w:pStyle w:val="SourceCode"/>
-      </w:pPr>
-      <w:r>
-        <w:rPr>
-          <w:rStyle w:val="VerbatimChar"/>
-        </w:rPr>
-        <w:t xml:space="preserve">## Vuong Non-Nested Hypothesis Test-Statistic: </w:t>
-      </w:r>
-      <w:r>
-        <w:br w:type="textWrapping"/>
-      </w:r>
-      <w:r>
-        <w:rPr>
-          <w:rStyle w:val="VerbatimChar"/>
-        </w:rPr>
-        <w:t xml:space="preserve">## (test-statistic is asymptotically distributed N(0,1) under the</w:t>
-      </w:r>
-      <w:r>
-        <w:br w:type="textWrapping"/>
-      </w:r>
-      <w:r>
-        <w:rPr>
-          <w:rStyle w:val="VerbatimChar"/>
-        </w:rPr>
-        <w:t xml:space="preserve">##  null that the models are indistinguishible)</w:t>
-      </w:r>
-      <w:r>
-        <w:br w:type="textWrapping"/>
-      </w:r>
-      <w:r>
-        <w:rPr>
-          <w:rStyle w:val="VerbatimChar"/>
-        </w:rPr>
-        <w:t xml:space="preserve">## -------------------------------------------------------------</w:t>
-      </w:r>
-      <w:r>
-        <w:br w:type="textWrapping"/>
-      </w:r>
-      <w:r>
-        <w:rPr>
-          <w:rStyle w:val="VerbatimChar"/>
-        </w:rPr>
-        <w:t xml:space="preserve">##               Vuong z-statistic             H_A p-value</w:t>
-      </w:r>
-      <w:r>
-        <w:br w:type="textWrapping"/>
-      </w:r>
-      <w:r>
-        <w:rPr>
-          <w:rStyle w:val="VerbatimChar"/>
-        </w:rPr>
-        <w:t xml:space="preserve">## Raw                   1.0750153 model1 &gt; model2 0.14118</w:t>
-      </w:r>
-      <w:r>
-        <w:br w:type="textWrapping"/>
-      </w:r>
-      <w:r>
-        <w:rPr>
-          <w:rStyle w:val="VerbatimChar"/>
-        </w:rPr>
-        <w:t xml:space="preserve">## AIC-corrected         0.4015369 model1 &gt; model2 0.34401</w:t>
-      </w:r>
-      <w:r>
-        <w:br w:type="textWrapping"/>
-      </w:r>
-      <w:r>
-        <w:rPr>
-          <w:rStyle w:val="VerbatimChar"/>
-        </w:rPr>
-        <w:t xml:space="preserve">## BIC-corrected         0.1631087 model1 &gt; model2 0.43522</w:t>
-      </w:r>
-    </w:p>
-    <w:p>
-      <w:pPr>
-        <w:pStyle w:val="Heading4"/>
-      </w:pPr>
-      <w:bookmarkStart w:id="34" w:name="X1a92ff63adb87e991624e01637e013b9ff5405e"/>
-      <w:r>
-        <w:t xml:space="preserve">Parameter Estimation through Bootstrapping</w:t>
-      </w:r>
-      <w:bookmarkEnd w:id="34"/>
-    </w:p>
-    <w:p>
-      <w:pPr>
-        <w:pStyle w:val="Heading3"/>
-      </w:pPr>
-      <w:bookmarkStart w:id="35" w:name="grasses"/>
-      <w:r>
-        <w:t xml:space="preserve">Grasses</w:t>
-      </w:r>
-      <w:bookmarkEnd w:id="35"/>
-    </w:p>
-    <w:p>
-      <w:pPr>
-        <w:pStyle w:val="FirstParagraph"/>
-      </w:pPr>
-      <w:r>
-        <w:t xml:space="preserve">.</w:t>
-      </w:r>
-      <w:r>
-        <w:br w:type="textWrapping"/>
-      </w:r>
-      <w:r>
-        <w:t xml:space="preserve">.</w:t>
+        <w:drawing>
+          <wp:inline>
+            <wp:extent cx="4620126" cy="3696101"/>
+            <wp:effectExtent b="0" l="0" r="0" t="0"/>
+            <wp:docPr descr="" title="" id="1" name="Picture"/>
+            <a:graphic>
+              <a:graphicData uri="http://schemas.openxmlformats.org/drawingml/2006/picture">
+                <pic:pic>
+                  <pic:nvPicPr>
+                    <pic:cNvPr descr="Exploratory-Analysis_files/figure-docx/Residual%20check-1.png" id="0" name="Picture"/>
+                    <pic:cNvPicPr>
+                      <a:picLocks noChangeArrowheads="1" noChangeAspect="1"/>
+                    </pic:cNvPicPr>
+                  </pic:nvPicPr>
+                  <pic:blipFill>
+                    <a:blip r:embed="rId36"/>
+                    <a:stretch>
+                      <a:fillRect/>
+                    </a:stretch>
+                  </pic:blipFill>
+                  <pic:spPr bwMode="auto">
+                    <a:xfrm>
+                      <a:off x="0" y="0"/>
+                      <a:ext cx="4620126" cy="3696101"/>
+                    </a:xfrm>
+                    <a:prstGeom prst="rect">
+                      <a:avLst/>
+                    </a:prstGeom>
+                    <a:noFill/>
+                    <a:ln w="9525">
+                      <a:noFill/>
+                      <a:headEnd/>
+                      <a:tailEnd/>
+                    </a:ln>
+                  </pic:spPr>
+                </pic:pic>
+              </a:graphicData>
+            </a:graphic>
+          </wp:inline>
+        </w:drawing>
       </w:r>
     </w:p>
     <w:p>
       <w:pPr>
         <w:pStyle w:val="Heading2"/>
       </w:pPr>
-      <w:bookmarkStart w:id="36" w:name="X55e944ee55a2181bbec2561b13519872b98dd6b"/>
+      <w:bookmarkStart w:id="37" w:name="X55e944ee55a2181bbec2561b13519872b98dd6b"/>
       <w:r>
         <w:t xml:space="preserve">Question 2: Does annual mowing benefit native species cover for either grasses or forbs?</w:t>
       </w:r>
-      <w:bookmarkEnd w:id="36"/>
+      <w:bookmarkEnd w:id="37"/>
     </w:p>
     <w:p>
       <w:pPr>
         <w:pStyle w:val="Heading2"/>
       </w:pPr>
-      <w:bookmarkStart w:id="37" w:name="Xc37ac1b5d2d24fd5469b7935d1b6570347f6dd8"/>
+      <w:bookmarkStart w:id="38" w:name="Xc37ac1b5d2d24fd5469b7935d1b6570347f6dd8"/>
       <w:r>
         <w:t xml:space="preserve">Question 3: Does mulching affect native cover in the long-term/how long does the mulching effect last?</w:t>
       </w:r>
-      <w:bookmarkEnd w:id="37"/>
+      <w:bookmarkEnd w:id="38"/>
     </w:p>
     <w:p>
       <w:pPr>
         <w:pStyle w:val="Heading2"/>
       </w:pPr>
-      <w:bookmarkStart w:id="38" w:name="X7a1daf2076c2679915f717092ef8e924791b7de"/>
+      <w:bookmarkStart w:id="39" w:name="X7a1daf2076c2679915f717092ef8e924791b7de"/>
       <w:r>
         <w:t xml:space="preserve">Question 4: Of the species planted, which were most successful in the long term?</w:t>
       </w:r>
-      <w:bookmarkEnd w:id="38"/>
+      <w:bookmarkEnd w:id="39"/>
     </w:p>
     <w:sectPr/>
   </w:body>

</xml_diff>

<commit_message>
Added updated graphs, finished GLM stuff, tidied document up a bit.
</commit_message>
<xml_diff>
--- a/Exploratory-Analysis.docx
+++ b/Exploratory-Analysis.docx
@@ -253,70 +253,70 @@
         <w:rPr>
           <w:rStyle w:val="VerbatimChar"/>
         </w:rPr>
-        <w:t xml:space="preserve">##       Year           Plot        Cover                   Category </w:t>
-      </w:r>
-      <w:r>
-        <w:br w:type="textWrapping"/>
-      </w:r>
-      <w:r>
-        <w:rPr>
-          <w:rStyle w:val="VerbatimChar"/>
-        </w:rPr>
-        <w:t xml:space="preserve">##  Min.   :2013   1 CIM  :12   Min.   : 0.00   Full Mulched    :57  </w:t>
-      </w:r>
-      <w:r>
-        <w:br w:type="textWrapping"/>
-      </w:r>
-      <w:r>
-        <w:rPr>
-          <w:rStyle w:val="VerbatimChar"/>
-        </w:rPr>
-        <w:t xml:space="preserve">##  1st Qu.:2014   12 CFM :12   1st Qu.: 3.75   Full Not Mulched:56  </w:t>
-      </w:r>
-      <w:r>
-        <w:br w:type="textWrapping"/>
-      </w:r>
-      <w:r>
-        <w:rPr>
-          <w:rStyle w:val="VerbatimChar"/>
-        </w:rPr>
-        <w:t xml:space="preserve">##  Median :2016   17 CFNM:12   Median :16.67   Island Mulched  :56  </w:t>
-      </w:r>
-      <w:r>
-        <w:br w:type="textWrapping"/>
-      </w:r>
-      <w:r>
-        <w:rPr>
-          <w:rStyle w:val="VerbatimChar"/>
-        </w:rPr>
-        <w:t xml:space="preserve">##  Mean   :2016   18 CIM :12   Mean   :23.26                        </w:t>
-      </w:r>
-      <w:r>
-        <w:br w:type="textWrapping"/>
-      </w:r>
-      <w:r>
-        <w:rPr>
-          <w:rStyle w:val="VerbatimChar"/>
-        </w:rPr>
-        <w:t xml:space="preserve">##  3rd Qu.:2017   2 CFM  :12   3rd Qu.:37.50                        </w:t>
-      </w:r>
-      <w:r>
-        <w:br w:type="textWrapping"/>
-      </w:r>
-      <w:r>
-        <w:rPr>
-          <w:rStyle w:val="VerbatimChar"/>
-        </w:rPr>
-        <w:t xml:space="preserve">##  Max.   :2018   22 CFM :12   Max.   :76.88                        </w:t>
-      </w:r>
-      <w:r>
-        <w:br w:type="textWrapping"/>
-      </w:r>
-      <w:r>
-        <w:rPr>
-          <w:rStyle w:val="VerbatimChar"/>
-        </w:rPr>
-        <w:t xml:space="preserve">##                 (Other):97                                        </w:t>
+        <w:t xml:space="preserve">##       Year           Plot         Cover                    Category </w:t>
+      </w:r>
+      <w:r>
+        <w:br w:type="textWrapping"/>
+      </w:r>
+      <w:r>
+        <w:rPr>
+          <w:rStyle w:val="VerbatimChar"/>
+        </w:rPr>
+        <w:t xml:space="preserve">##  Min.   :2012   1 CIM  : 13   Min.   : 0.000   Full Mulched    :62  </w:t>
+      </w:r>
+      <w:r>
+        <w:br w:type="textWrapping"/>
+      </w:r>
+      <w:r>
+        <w:rPr>
+          <w:rStyle w:val="VerbatimChar"/>
+        </w:rPr>
+        <w:t xml:space="preserve">##  1st Qu.:2014   12 CFM : 13   1st Qu.: 3.333   Full Not Mulched:61  </w:t>
+      </w:r>
+      <w:r>
+        <w:br w:type="textWrapping"/>
+      </w:r>
+      <w:r>
+        <w:rPr>
+          <w:rStyle w:val="VerbatimChar"/>
+        </w:rPr>
+        <w:t xml:space="preserve">##  Median :2015   17 CFNM: 13   Median :13.933   Island Mulched  :61  </w:t>
+      </w:r>
+      <w:r>
+        <w:br w:type="textWrapping"/>
+      </w:r>
+      <w:r>
+        <w:rPr>
+          <w:rStyle w:val="VerbatimChar"/>
+        </w:rPr>
+        <w:t xml:space="preserve">##  Mean   :2015   18 CIM : 13   Mean   :21.625                        </w:t>
+      </w:r>
+      <w:r>
+        <w:br w:type="textWrapping"/>
+      </w:r>
+      <w:r>
+        <w:rPr>
+          <w:rStyle w:val="VerbatimChar"/>
+        </w:rPr>
+        <w:t xml:space="preserve">##  3rd Qu.:2017   2 CFM  : 13   3rd Qu.:34.703                        </w:t>
+      </w:r>
+      <w:r>
+        <w:br w:type="textWrapping"/>
+      </w:r>
+      <w:r>
+        <w:rPr>
+          <w:rStyle w:val="VerbatimChar"/>
+        </w:rPr>
+        <w:t xml:space="preserve">##  Max.   :2018   22 CFM : 13   Max.   :76.875                        </w:t>
+      </w:r>
+      <w:r>
+        <w:br w:type="textWrapping"/>
+      </w:r>
+      <w:r>
+        <w:rPr>
+          <w:rStyle w:val="VerbatimChar"/>
+        </w:rPr>
+        <w:t xml:space="preserve">##                 (Other):106                                         </w:t>
       </w:r>
       <w:r>
         <w:br w:type="textWrapping"/>
@@ -334,16 +334,16 @@
         <w:rPr>
           <w:rStyle w:val="VerbatimChar"/>
         </w:rPr>
-        <w:t xml:space="preserve">##  Mowed  :84       Length:169        </w:t>
-      </w:r>
-      <w:r>
-        <w:br w:type="textWrapping"/>
-      </w:r>
-      <w:r>
-        <w:rPr>
-          <w:rStyle w:val="VerbatimChar"/>
-        </w:rPr>
-        <w:t xml:space="preserve">##  None   : 0       Class :character  </w:t>
+        <w:t xml:space="preserve">##  Mowed  :84       Length:184        </w:t>
+      </w:r>
+      <w:r>
+        <w:br w:type="textWrapping"/>
+      </w:r>
+      <w:r>
+        <w:rPr>
+          <w:rStyle w:val="VerbatimChar"/>
+        </w:rPr>
+        <w:t xml:space="preserve">##  None   :15       Class :character  </w:t>
       </w:r>
       <w:r>
         <w:br w:type="textWrapping"/>
@@ -399,52 +399,52 @@
         <w:rPr>
           <w:rStyle w:val="VerbatimChar"/>
         </w:rPr>
-        <w:t xml:space="preserve">## Classes 'tbl_df', 'tbl' and 'data.frame':    169 obs. of  6 variables:</w:t>
-      </w:r>
-      <w:r>
-        <w:br w:type="textWrapping"/>
-      </w:r>
-      <w:r>
-        <w:rPr>
-          <w:rStyle w:val="VerbatimChar"/>
-        </w:rPr>
-        <w:t xml:space="preserve">##  $ Year            : int  2013 2013 2013 2013 2013 2013 2013 2013 2013 2013 ...</w:t>
-      </w:r>
-      <w:r>
-        <w:br w:type="textWrapping"/>
-      </w:r>
-      <w:r>
-        <w:rPr>
-          <w:rStyle w:val="VerbatimChar"/>
-        </w:rPr>
-        <w:t xml:space="preserve">##  $ Plot            : Factor w/ 15 levels "1 CIM","12 CFM",..: 1 1 2 2 3 3 4 4 5 5 ...</w:t>
-      </w:r>
-      <w:r>
-        <w:br w:type="textWrapping"/>
-      </w:r>
-      <w:r>
-        <w:rPr>
-          <w:rStyle w:val="VerbatimChar"/>
-        </w:rPr>
-        <w:t xml:space="preserve">##  $ Cover           : num  23.3 43.3 16.7 13.3 0 ...</w:t>
-      </w:r>
-      <w:r>
-        <w:br w:type="textWrapping"/>
-      </w:r>
-      <w:r>
-        <w:rPr>
-          <w:rStyle w:val="VerbatimChar"/>
-        </w:rPr>
-        <w:t xml:space="preserve">##  $ Category        : Factor w/ 3 levels "Full Mulched",..: 3 3 1 1 2 2 3 3 2 2 ...</w:t>
-      </w:r>
-      <w:r>
-        <w:br w:type="textWrapping"/>
-      </w:r>
-      <w:r>
-        <w:rPr>
-          <w:rStyle w:val="VerbatimChar"/>
-        </w:rPr>
-        <w:t xml:space="preserve">##  $ Mowing.treatment: Factor w/ 3 levels "Mowed","None",..: 1 3 1 3 1 3 1 3 1 3 ...</w:t>
+        <w:t xml:space="preserve">## Classes 'tbl_df', 'tbl' and 'data.frame':    184 obs. of  6 variables:</w:t>
+      </w:r>
+      <w:r>
+        <w:br w:type="textWrapping"/>
+      </w:r>
+      <w:r>
+        <w:rPr>
+          <w:rStyle w:val="VerbatimChar"/>
+        </w:rPr>
+        <w:t xml:space="preserve">##  $ Year            : int  2012 2012 2012 2012 2012 2012 2012 2012 2012 2012 ...</w:t>
+      </w:r>
+      <w:r>
+        <w:br w:type="textWrapping"/>
+      </w:r>
+      <w:r>
+        <w:rPr>
+          <w:rStyle w:val="VerbatimChar"/>
+        </w:rPr>
+        <w:t xml:space="preserve">##  $ Plot            : Factor w/ 15 levels "1 CIM","12 CFM",..: 1 2 3 4 5 6 7 8 9 10 ...</w:t>
+      </w:r>
+      <w:r>
+        <w:br w:type="textWrapping"/>
+      </w:r>
+      <w:r>
+        <w:rPr>
+          <w:rStyle w:val="VerbatimChar"/>
+        </w:rPr>
+        <w:t xml:space="preserve">##  $ Cover           : num  5.62 8.12 4.38 3.44 1.88 ...</w:t>
+      </w:r>
+      <w:r>
+        <w:br w:type="textWrapping"/>
+      </w:r>
+      <w:r>
+        <w:rPr>
+          <w:rStyle w:val="VerbatimChar"/>
+        </w:rPr>
+        <w:t xml:space="preserve">##  $ Category        : Factor w/ 3 levels "Full Mulched",..: 3 1 2 3 2 3 3 1 1 2 ...</w:t>
+      </w:r>
+      <w:r>
+        <w:br w:type="textWrapping"/>
+      </w:r>
+      <w:r>
+        <w:rPr>
+          <w:rStyle w:val="VerbatimChar"/>
+        </w:rPr>
+        <w:t xml:space="preserve">##  $ Mowing.treatment: Factor w/ 3 levels "Mowed","None",..: 2 2 2 2 2 2 2 2 2 2 ...</w:t>
       </w:r>
       <w:r>
         <w:br w:type="textWrapping"/>
@@ -464,52 +464,52 @@
         <w:rPr>
           <w:rStyle w:val="VerbatimChar"/>
         </w:rPr>
-        <w:t xml:space="preserve">## Classes 'tbl_df', 'tbl' and 'data.frame':    339 obs. of  6 variables:</w:t>
-      </w:r>
-      <w:r>
-        <w:br w:type="textWrapping"/>
-      </w:r>
-      <w:r>
-        <w:rPr>
-          <w:rStyle w:val="VerbatimChar"/>
-        </w:rPr>
-        <w:t xml:space="preserve">##  $ Year            : int  2013 2013 2013 2013 2013 2013 2013 2013 2013 2013 ...</w:t>
-      </w:r>
-      <w:r>
-        <w:br w:type="textWrapping"/>
-      </w:r>
-      <w:r>
-        <w:rPr>
-          <w:rStyle w:val="VerbatimChar"/>
-        </w:rPr>
-        <w:t xml:space="preserve">##  $ Plot            : Factor w/ 15 levels "1 CIM","12 CFM",..: 1 1 2 2 3 3 4 4 5 5 ...</w:t>
-      </w:r>
-      <w:r>
-        <w:br w:type="textWrapping"/>
-      </w:r>
-      <w:r>
-        <w:rPr>
-          <w:rStyle w:val="VerbatimChar"/>
-        </w:rPr>
-        <w:t xml:space="preserve">##  $ Cover           : num  0.233 0.433 0.167 0.133 0 ...</w:t>
-      </w:r>
-      <w:r>
-        <w:br w:type="textWrapping"/>
-      </w:r>
-      <w:r>
-        <w:rPr>
-          <w:rStyle w:val="VerbatimChar"/>
-        </w:rPr>
-        <w:t xml:space="preserve">##  $ Category        : Factor w/ 3 levels "Full Mulched",..: 3 3 1 1 2 2 3 3 2 2 ...</w:t>
-      </w:r>
-      <w:r>
-        <w:br w:type="textWrapping"/>
-      </w:r>
-      <w:r>
-        <w:rPr>
-          <w:rStyle w:val="VerbatimChar"/>
-        </w:rPr>
-        <w:t xml:space="preserve">##  $ Mowing.treatment: Factor w/ 3 levels "Mowed","None",..: 1 3 1 3 1 3 1 3 1 3 ...</w:t>
+        <w:t xml:space="preserve">## Classes 'tbl_df', 'tbl' and 'data.frame':    369 obs. of  8 variables:</w:t>
+      </w:r>
+      <w:r>
+        <w:br w:type="textWrapping"/>
+      </w:r>
+      <w:r>
+        <w:rPr>
+          <w:rStyle w:val="VerbatimChar"/>
+        </w:rPr>
+        <w:t xml:space="preserve">##  $ Year            : int  2012 2012 2012 2012 2012 2012 2012 2012 2012 2012 ...</w:t>
+      </w:r>
+      <w:r>
+        <w:br w:type="textWrapping"/>
+      </w:r>
+      <w:r>
+        <w:rPr>
+          <w:rStyle w:val="VerbatimChar"/>
+        </w:rPr>
+        <w:t xml:space="preserve">##  $ Plot            : Factor w/ 15 levels "1 CIM","12 CFM",..: 1 2 3 4 5 6 7 8 9 10 ...</w:t>
+      </w:r>
+      <w:r>
+        <w:br w:type="textWrapping"/>
+      </w:r>
+      <w:r>
+        <w:rPr>
+          <w:rStyle w:val="VerbatimChar"/>
+        </w:rPr>
+        <w:t xml:space="preserve">##  $ Cover           : num  0.0563 0.0813 0.0437 0.0344 0.0187 ...</w:t>
+      </w:r>
+      <w:r>
+        <w:br w:type="textWrapping"/>
+      </w:r>
+      <w:r>
+        <w:rPr>
+          <w:rStyle w:val="VerbatimChar"/>
+        </w:rPr>
+        <w:t xml:space="preserve">##  $ Category        : Factor w/ 3 levels "Full Mulched",..: 3 1 2 3 2 3 3 1 1 2 ...</w:t>
+      </w:r>
+      <w:r>
+        <w:br w:type="textWrapping"/>
+      </w:r>
+      <w:r>
+        <w:rPr>
+          <w:rStyle w:val="VerbatimChar"/>
+        </w:rPr>
+        <w:t xml:space="preserve">##  $ Mowing.treatment: Factor w/ 3 levels "Mowed","None",..: 2 2 2 2 2 2 2 2 2 2 ...</w:t>
       </w:r>
       <w:r>
         <w:br w:type="textWrapping"/>
@@ -519,6 +519,24 @@
           <w:rStyle w:val="VerbatimChar"/>
         </w:rPr>
         <w:t xml:space="preserve">##  $ guild           : chr  "forb" "forb" "forb" "forb" ...</w:t>
+      </w:r>
+      <w:r>
+        <w:br w:type="textWrapping"/>
+      </w:r>
+      <w:r>
+        <w:rPr>
+          <w:rStyle w:val="VerbatimChar"/>
+        </w:rPr>
+        <w:t xml:space="preserve">##  $ Planting        : chr  "Island" "Full" "Full" "Island" ...</w:t>
+      </w:r>
+      <w:r>
+        <w:br w:type="textWrapping"/>
+      </w:r>
+      <w:r>
+        <w:rPr>
+          <w:rStyle w:val="VerbatimChar"/>
+        </w:rPr>
+        <w:t xml:space="preserve">##  $ Mulch           : chr  "Mulch" "Mulch" "No Mulch" "Mulch" ...</w:t>
       </w:r>
     </w:p>
     <w:p>
@@ -667,64 +685,177 @@
         <w:pStyle w:val="BodyText"/>
       </w:pPr>
       <w:r>
-        <w:t xml:space="preserve">Yep, about as</w:t>
-      </w:r>
-      <w:r>
+        <w:t xml:space="preserve">Our data isn’t normal. Here’s a table of the variance and dispersion index of our data:</w:t>
+      </w:r>
+    </w:p>
+    <w:p>
+      <w:pPr>
+        <w:pStyle w:val="SourceCode"/>
+      </w:pPr>
+      <w:r>
+        <w:rPr>
+          <w:rStyle w:val="NormalTok"/>
+        </w:rPr>
+        <w:t xml:space="preserve">disp &lt;-</w:t>
+      </w:r>
+      <w:r>
+        <w:rPr>
+          <w:rStyle w:val="StringTok"/>
+        </w:rPr>
         <w:t xml:space="preserve"> </w:t>
       </w:r>
       <w:r>
-        <w:t xml:space="preserve">“</w:t>
-      </w:r>
-      <w:r>
-        <w:t xml:space="preserve">normal</w:t>
-      </w:r>
-      <w:r>
-        <w:t xml:space="preserve">”</w:t>
-      </w:r>
-      <w:r>
+        <w:rPr>
+          <w:rStyle w:val="NormalTok"/>
+        </w:rPr>
+        <w:t xml:space="preserve">avg_guilds </w:t>
+      </w:r>
+      <w:r>
+        <w:rPr>
+          <w:rStyle w:val="OperatorTok"/>
+        </w:rPr>
+        <w:t xml:space="preserve">%&gt;%</w:t>
+      </w:r>
+      <w:r>
+        <w:br w:type="textWrapping"/>
+      </w:r>
+      <w:r>
+        <w:rPr>
+          <w:rStyle w:val="StringTok"/>
+        </w:rPr>
+        <w:t xml:space="preserve">  </w:t>
+      </w:r>
+      <w:r>
+        <w:rPr>
+          <w:rStyle w:val="KeywordTok"/>
+        </w:rPr>
+        <w:t xml:space="preserve">summarise</w:t>
+      </w:r>
+      <w:r>
+        <w:rPr>
+          <w:rStyle w:val="NormalTok"/>
+        </w:rPr>
+        <w:t xml:space="preserve">(</w:t>
+      </w:r>
+      <w:r>
+        <w:rPr>
+          <w:rStyle w:val="DataTypeTok"/>
+        </w:rPr>
+        <w:t xml:space="preserve">mean =</w:t>
+      </w:r>
+      <w:r>
+        <w:rPr>
+          <w:rStyle w:val="NormalTok"/>
+        </w:rPr>
         <w:t xml:space="preserve"> </w:t>
       </w:r>
       <w:r>
-        <w:t xml:space="preserve">as we expected. Clearly, we have a skewed dataset.</w:t>
-      </w:r>
-      <w:r>
-        <w:br w:type="textWrapping"/>
-      </w:r>
-      <w:r>
-        <w:t xml:space="preserve">In order to know what type of statistical model to use for our data, we need to know how overdispersed the data is. Generally, data is considered</w:t>
-      </w:r>
-      <w:r>
+        <w:rPr>
+          <w:rStyle w:val="KeywordTok"/>
+        </w:rPr>
+        <w:t xml:space="preserve">mean</w:t>
+      </w:r>
+      <w:r>
+        <w:rPr>
+          <w:rStyle w:val="NormalTok"/>
+        </w:rPr>
+        <w:t xml:space="preserve">(Cover),</w:t>
+      </w:r>
+      <w:r>
+        <w:br w:type="textWrapping"/>
+      </w:r>
+      <w:r>
+        <w:rPr>
+          <w:rStyle w:val="NormalTok"/>
+        </w:rPr>
+        <w:t xml:space="preserve">            </w:t>
+      </w:r>
+      <w:r>
+        <w:rPr>
+          <w:rStyle w:val="DataTypeTok"/>
+        </w:rPr>
+        <w:t xml:space="preserve">var =</w:t>
+      </w:r>
+      <w:r>
+        <w:rPr>
+          <w:rStyle w:val="NormalTok"/>
+        </w:rPr>
         <w:t xml:space="preserve"> </w:t>
       </w:r>
       <w:r>
-        <w:t xml:space="preserve">“</w:t>
-      </w:r>
-      <w:r>
-        <w:t xml:space="preserve">overdispersed</w:t>
-      </w:r>
-      <w:r>
-        <w:t xml:space="preserve">”</w:t>
-      </w:r>
-      <w:r>
-        <w:t xml:space="preserve"> </w:t>
-      </w:r>
-      <w:r>
-        <w:t xml:space="preserve">when</w:t>
-      </w:r>
-      <w:r>
-        <w:t xml:space="preserve"> </w:t>
-      </w:r>
-      <w:r>
-        <w:rPr>
-          <w:i/>
-        </w:rPr>
-        <w:t xml:space="preserve">d</w:t>
-      </w:r>
-      <w:r>
-        <w:t xml:space="preserve"> </w:t>
-      </w:r>
-      <w:r>
-        <w:t xml:space="preserve">(the ratio of the variance over the mean of the data). We can find the dispersion index for this data pretty easily:</w:t>
+        <w:rPr>
+          <w:rStyle w:val="KeywordTok"/>
+        </w:rPr>
+        <w:t xml:space="preserve">var</w:t>
+      </w:r>
+      <w:r>
+        <w:rPr>
+          <w:rStyle w:val="NormalTok"/>
+        </w:rPr>
+        <w:t xml:space="preserve">(Cover)) </w:t>
+      </w:r>
+      <w:r>
+        <w:rPr>
+          <w:rStyle w:val="OperatorTok"/>
+        </w:rPr>
+        <w:t xml:space="preserve">%&gt;%</w:t>
+      </w:r>
+      <w:r>
+        <w:br w:type="textWrapping"/>
+      </w:r>
+      <w:r>
+        <w:rPr>
+          <w:rStyle w:val="StringTok"/>
+        </w:rPr>
+        <w:t xml:space="preserve">  </w:t>
+      </w:r>
+      <w:r>
+        <w:rPr>
+          <w:rStyle w:val="KeywordTok"/>
+        </w:rPr>
+        <w:t xml:space="preserve">mutate</w:t>
+      </w:r>
+      <w:r>
+        <w:rPr>
+          <w:rStyle w:val="NormalTok"/>
+        </w:rPr>
+        <w:t xml:space="preserve">(</w:t>
+      </w:r>
+      <w:r>
+        <w:rPr>
+          <w:rStyle w:val="DataTypeTok"/>
+        </w:rPr>
+        <w:t xml:space="preserve">d =</w:t>
+      </w:r>
+      <w:r>
+        <w:rPr>
+          <w:rStyle w:val="NormalTok"/>
+        </w:rPr>
+        <w:t xml:space="preserve"> var</w:t>
+      </w:r>
+      <w:r>
+        <w:rPr>
+          <w:rStyle w:val="OperatorTok"/>
+        </w:rPr>
+        <w:t xml:space="preserve">/</w:t>
+      </w:r>
+      <w:r>
+        <w:rPr>
+          <w:rStyle w:val="NormalTok"/>
+        </w:rPr>
+        <w:t xml:space="preserve">mean)</w:t>
+      </w:r>
+      <w:r>
+        <w:br w:type="textWrapping"/>
+      </w:r>
+      <w:r>
+        <w:br w:type="textWrapping"/>
+      </w:r>
+      <w:r>
+        <w:rPr>
+          <w:rStyle w:val="NormalTok"/>
+        </w:rPr>
+        <w:t xml:space="preserve">disp</w:t>
       </w:r>
     </w:p>
     <w:p>
@@ -733,176 +864,6 @@
       </w:pPr>
       <w:r>
         <w:rPr>
-          <w:rStyle w:val="NormalTok"/>
-        </w:rPr>
-        <w:t xml:space="preserve">disp &lt;-</w:t>
-      </w:r>
-      <w:r>
-        <w:rPr>
-          <w:rStyle w:val="StringTok"/>
-        </w:rPr>
-        <w:t xml:space="preserve"> </w:t>
-      </w:r>
-      <w:r>
-        <w:rPr>
-          <w:rStyle w:val="NormalTok"/>
-        </w:rPr>
-        <w:t xml:space="preserve">avg_guilds </w:t>
-      </w:r>
-      <w:r>
-        <w:rPr>
-          <w:rStyle w:val="OperatorTok"/>
-        </w:rPr>
-        <w:t xml:space="preserve">%&gt;%</w:t>
-      </w:r>
-      <w:r>
-        <w:br w:type="textWrapping"/>
-      </w:r>
-      <w:r>
-        <w:rPr>
-          <w:rStyle w:val="StringTok"/>
-        </w:rPr>
-        <w:t xml:space="preserve">  </w:t>
-      </w:r>
-      <w:r>
-        <w:rPr>
-          <w:rStyle w:val="KeywordTok"/>
-        </w:rPr>
-        <w:t xml:space="preserve">summarise</w:t>
-      </w:r>
-      <w:r>
-        <w:rPr>
-          <w:rStyle w:val="NormalTok"/>
-        </w:rPr>
-        <w:t xml:space="preserve">(</w:t>
-      </w:r>
-      <w:r>
-        <w:rPr>
-          <w:rStyle w:val="DataTypeTok"/>
-        </w:rPr>
-        <w:t xml:space="preserve">mean =</w:t>
-      </w:r>
-      <w:r>
-        <w:rPr>
-          <w:rStyle w:val="NormalTok"/>
-        </w:rPr>
-        <w:t xml:space="preserve"> </w:t>
-      </w:r>
-      <w:r>
-        <w:rPr>
-          <w:rStyle w:val="KeywordTok"/>
-        </w:rPr>
-        <w:t xml:space="preserve">mean</w:t>
-      </w:r>
-      <w:r>
-        <w:rPr>
-          <w:rStyle w:val="NormalTok"/>
-        </w:rPr>
-        <w:t xml:space="preserve">(Cover),</w:t>
-      </w:r>
-      <w:r>
-        <w:br w:type="textWrapping"/>
-      </w:r>
-      <w:r>
-        <w:rPr>
-          <w:rStyle w:val="NormalTok"/>
-        </w:rPr>
-        <w:t xml:space="preserve">            </w:t>
-      </w:r>
-      <w:r>
-        <w:rPr>
-          <w:rStyle w:val="DataTypeTok"/>
-        </w:rPr>
-        <w:t xml:space="preserve">var =</w:t>
-      </w:r>
-      <w:r>
-        <w:rPr>
-          <w:rStyle w:val="NormalTok"/>
-        </w:rPr>
-        <w:t xml:space="preserve"> </w:t>
-      </w:r>
-      <w:r>
-        <w:rPr>
-          <w:rStyle w:val="KeywordTok"/>
-        </w:rPr>
-        <w:t xml:space="preserve">var</w:t>
-      </w:r>
-      <w:r>
-        <w:rPr>
-          <w:rStyle w:val="NormalTok"/>
-        </w:rPr>
-        <w:t xml:space="preserve">(Cover)) </w:t>
-      </w:r>
-      <w:r>
-        <w:rPr>
-          <w:rStyle w:val="OperatorTok"/>
-        </w:rPr>
-        <w:t xml:space="preserve">%&gt;%</w:t>
-      </w:r>
-      <w:r>
-        <w:br w:type="textWrapping"/>
-      </w:r>
-      <w:r>
-        <w:rPr>
-          <w:rStyle w:val="StringTok"/>
-        </w:rPr>
-        <w:t xml:space="preserve">  </w:t>
-      </w:r>
-      <w:r>
-        <w:rPr>
-          <w:rStyle w:val="KeywordTok"/>
-        </w:rPr>
-        <w:t xml:space="preserve">mutate</w:t>
-      </w:r>
-      <w:r>
-        <w:rPr>
-          <w:rStyle w:val="NormalTok"/>
-        </w:rPr>
-        <w:t xml:space="preserve">(</w:t>
-      </w:r>
-      <w:r>
-        <w:rPr>
-          <w:rStyle w:val="DataTypeTok"/>
-        </w:rPr>
-        <w:t xml:space="preserve">d =</w:t>
-      </w:r>
-      <w:r>
-        <w:rPr>
-          <w:rStyle w:val="NormalTok"/>
-        </w:rPr>
-        <w:t xml:space="preserve"> var</w:t>
-      </w:r>
-      <w:r>
-        <w:rPr>
-          <w:rStyle w:val="OperatorTok"/>
-        </w:rPr>
-        <w:t xml:space="preserve">/</w:t>
-      </w:r>
-      <w:r>
-        <w:rPr>
-          <w:rStyle w:val="NormalTok"/>
-        </w:rPr>
-        <w:t xml:space="preserve">mean)</w:t>
-      </w:r>
-      <w:r>
-        <w:br w:type="textWrapping"/>
-      </w:r>
-      <w:r>
-        <w:br w:type="textWrapping"/>
-      </w:r>
-      <w:r>
-        <w:rPr>
-          <w:rStyle w:val="NormalTok"/>
-        </w:rPr>
-        <w:t xml:space="preserve">disp</w:t>
-      </w:r>
-    </w:p>
-    <w:p>
-      <w:pPr>
-        <w:pStyle w:val="SourceCode"/>
-      </w:pPr>
-      <w:r>
-        <w:rPr>
           <w:rStyle w:val="VerbatimChar"/>
         </w:rPr>
         <w:t xml:space="preserve">## # A tibble: 1 x 3</w:t>
@@ -932,7 +893,7 @@
         <w:rPr>
           <w:rStyle w:val="VerbatimChar"/>
         </w:rPr>
-        <w:t xml:space="preserve">## 1 0.182 0.0348 0.192</w:t>
+        <w:t xml:space="preserve">## 1 0.169 0.0339 0.201</w:t>
       </w:r>
     </w:p>
     <w:p>
@@ -1142,9 +1103,9 @@
       <w:pPr>
         <w:pStyle w:val="Heading2"/>
       </w:pPr>
-      <w:bookmarkStart w:id="33" w:name="question-1"/>
-      <w:r>
-        <w:t xml:space="preserve">Question 1:</w:t>
+      <w:bookmarkStart w:id="33" w:name="questions-1-2-3"/>
+      <w:r>
+        <w:t xml:space="preserve">Questions 1, 2, &amp; 3:</w:t>
       </w:r>
       <w:bookmarkEnd w:id="33"/>
     </w:p>
@@ -1156,7 +1117,25 @@
         <w:rPr>
           <w:b/>
         </w:rPr>
-        <w:t xml:space="preserve">1. Do island-planted plots have the same native cover as full-planted plots after 6 years?, and Will island planted plots spread outside of their planted areas?</w:t>
+        <w:t xml:space="preserve">1. Do island-planted plots have the same native cover as full-planted plots after 6 years?</w:t>
+      </w:r>
+      <w:r>
+        <w:br w:type="textWrapping"/>
+      </w:r>
+      <w:r>
+        <w:rPr>
+          <w:b/>
+        </w:rPr>
+        <w:t xml:space="preserve">2. Does mulching affect native cover in the long-term/how long does the mulching effect last?</w:t>
+      </w:r>
+      <w:r>
+        <w:br w:type="textWrapping"/>
+      </w:r>
+      <w:r>
+        <w:rPr>
+          <w:b/>
+        </w:rPr>
+        <w:t xml:space="preserve">3. Does annual mowing benefit native species cover for either grasses or forbs?</w:t>
       </w:r>
     </w:p>
     <w:p>
@@ -1181,7 +1160,7 @@
               <a:graphicData uri="http://schemas.openxmlformats.org/drawingml/2006/picture">
                 <pic:pic>
                   <pic:nvPicPr>
-                    <pic:cNvPr descr="Exploratory-Analysis_files/figure-docx/Formatting%20&amp;%20graphing%20guild-level%20data-1.png" id="0" name="Picture"/>
+                    <pic:cNvPr descr="Exploratory-Analysis_files/figure-docx/Graphing%20guild-level%20data-1.png" id="0" name="Picture"/>
                     <pic:cNvPicPr>
                       <a:picLocks noChangeArrowheads="1" noChangeAspect="1"/>
                     </pic:cNvPicPr>
@@ -1238,6 +1217,14 @@
     </w:p>
     <w:p>
       <w:pPr>
+        <w:pStyle w:val="BodyText"/>
+      </w:pPr>
+      <w:r>
+        <w:t xml:space="preserve">We also suspect that our data do not have homogeneous variance, so we will allow flexible variance.</w:t>
+      </w:r>
+    </w:p>
+    <w:p>
+      <w:pPr>
         <w:pStyle w:val="SourceCode"/>
       </w:pPr>
       <w:r>
@@ -1262,7 +1249,7 @@
         <w:rPr>
           <w:rStyle w:val="VerbatimChar"/>
         </w:rPr>
-        <w:t xml:space="preserve">## glm(formula = Cover ~ Category * Year, family = quasibinomial, </w:t>
+        <w:t xml:space="preserve">## glm(formula = Cover ~ Planting * Mulch * Mowing.treatment, family = quasibinomial, </w:t>
       </w:r>
       <w:r>
         <w:br w:type="textWrapping"/>
@@ -1307,88 +1294,677 @@
         <w:rPr>
           <w:rStyle w:val="VerbatimChar"/>
         </w:rPr>
-        <w:t xml:space="preserve">## -0.9609  -0.4105  -0.1003   0.2491   1.0035  </w:t>
-      </w:r>
-      <w:r>
-        <w:br w:type="textWrapping"/>
-      </w:r>
-      <w:r>
-        <w:rPr>
-          <w:rStyle w:val="VerbatimChar"/>
-        </w:rPr>
-        <w:t xml:space="preserve">## </w:t>
-      </w:r>
-      <w:r>
-        <w:br w:type="textWrapping"/>
-      </w:r>
-      <w:r>
-        <w:rPr>
-          <w:rStyle w:val="VerbatimChar"/>
-        </w:rPr>
-        <w:t xml:space="preserve">## Coefficients:</w:t>
-      </w:r>
-      <w:r>
-        <w:br w:type="textWrapping"/>
-      </w:r>
-      <w:r>
-        <w:rPr>
-          <w:rStyle w:val="VerbatimChar"/>
-        </w:rPr>
-        <w:t xml:space="preserve">##                                 Estimate Std. Error t value Pr(&gt;|t|)    </w:t>
-      </w:r>
-      <w:r>
-        <w:br w:type="textWrapping"/>
-      </w:r>
-      <w:r>
-        <w:rPr>
-          <w:rStyle w:val="VerbatimChar"/>
-        </w:rPr>
-        <w:t xml:space="preserve">## (Intercept)                   -619.69754  163.11418  -3.799 0.000205 ***</w:t>
-      </w:r>
-      <w:r>
-        <w:br w:type="textWrapping"/>
-      </w:r>
-      <w:r>
-        <w:rPr>
-          <w:rStyle w:val="VerbatimChar"/>
-        </w:rPr>
-        <w:t xml:space="preserve">## CategoryFull Not Mulched      -170.60120  287.48942  -0.593 0.553724    </w:t>
-      </w:r>
-      <w:r>
-        <w:br w:type="textWrapping"/>
-      </w:r>
-      <w:r>
-        <w:rPr>
-          <w:rStyle w:val="VerbatimChar"/>
-        </w:rPr>
-        <w:t xml:space="preserve">## CategoryIsland Mulched         103.86094  237.85553   0.437 0.662939    </w:t>
-      </w:r>
-      <w:r>
-        <w:br w:type="textWrapping"/>
-      </w:r>
-      <w:r>
-        <w:rPr>
-          <w:rStyle w:val="VerbatimChar"/>
-        </w:rPr>
-        <w:t xml:space="preserve">## Year                             0.30703    0.08091   3.795 0.000208 ***</w:t>
-      </w:r>
-      <w:r>
-        <w:br w:type="textWrapping"/>
-      </w:r>
-      <w:r>
-        <w:rPr>
-          <w:rStyle w:val="VerbatimChar"/>
-        </w:rPr>
-        <w:t xml:space="preserve">## CategoryFull Not Mulched:Year    0.08407    0.14259   0.590 0.556256    </w:t>
-      </w:r>
-      <w:r>
-        <w:br w:type="textWrapping"/>
-      </w:r>
-      <w:r>
-        <w:rPr>
-          <w:rStyle w:val="VerbatimChar"/>
-        </w:rPr>
-        <w:t xml:space="preserve">## CategoryIsland Mulched:Year     -0.05167    0.11799  -0.438 0.661995    </w:t>
+        <w:t xml:space="preserve">## -0.9695  -0.2710  -0.1485   0.2885   0.9922  </w:t>
+      </w:r>
+      <w:r>
+        <w:br w:type="textWrapping"/>
+      </w:r>
+      <w:r>
+        <w:rPr>
+          <w:rStyle w:val="VerbatimChar"/>
+        </w:rPr>
+        <w:t xml:space="preserve">## </w:t>
+      </w:r>
+      <w:r>
+        <w:br w:type="textWrapping"/>
+      </w:r>
+      <w:r>
+        <w:rPr>
+          <w:rStyle w:val="VerbatimChar"/>
+        </w:rPr>
+        <w:t xml:space="preserve">## Coefficients: (2 not defined because of singularities)</w:t>
+      </w:r>
+      <w:r>
+        <w:br w:type="textWrapping"/>
+      </w:r>
+      <w:r>
+        <w:rPr>
+          <w:rStyle w:val="VerbatimChar"/>
+        </w:rPr>
+        <w:t xml:space="preserve">##                                                      Estimate Std. Error</w:t>
+      </w:r>
+      <w:r>
+        <w:br w:type="textWrapping"/>
+      </w:r>
+      <w:r>
+        <w:rPr>
+          <w:rStyle w:val="VerbatimChar"/>
+        </w:rPr>
+        <w:t xml:space="preserve">## (Intercept)                                          -0.38208    0.45572</w:t>
+      </w:r>
+      <w:r>
+        <w:br w:type="textWrapping"/>
+      </w:r>
+      <w:r>
+        <w:rPr>
+          <w:rStyle w:val="VerbatimChar"/>
+        </w:rPr>
+        <w:t xml:space="preserve">## PlantingIsland                                       -0.12874    0.64909</w:t>
+      </w:r>
+      <w:r>
+        <w:br w:type="textWrapping"/>
+      </w:r>
+      <w:r>
+        <w:rPr>
+          <w:rStyle w:val="VerbatimChar"/>
+        </w:rPr>
+        <w:t xml:space="preserve">## MulchNo Mulch                                        -0.26676    0.65559</w:t>
+      </w:r>
+      <w:r>
+        <w:br w:type="textWrapping"/>
+      </w:r>
+      <w:r>
+        <w:rPr>
+          <w:rStyle w:val="VerbatimChar"/>
+        </w:rPr>
+        <w:t xml:space="preserve">## Mowing.treatmentUnmowed                               0.04904    0.64310</w:t>
+      </w:r>
+      <w:r>
+        <w:br w:type="textWrapping"/>
+      </w:r>
+      <w:r>
+        <w:rPr>
+          <w:rStyle w:val="VerbatimChar"/>
+        </w:rPr>
+        <w:t xml:space="preserve">## PlantingIsland:MulchNo Mulch                               NA         NA</w:t>
+      </w:r>
+      <w:r>
+        <w:br w:type="textWrapping"/>
+      </w:r>
+      <w:r>
+        <w:rPr>
+          <w:rStyle w:val="VerbatimChar"/>
+        </w:rPr>
+        <w:t xml:space="preserve">## PlantingIsland:Mowing.treatmentUnmowed               -0.44089    0.93335</w:t>
+      </w:r>
+      <w:r>
+        <w:br w:type="textWrapping"/>
+      </w:r>
+      <w:r>
+        <w:rPr>
+          <w:rStyle w:val="VerbatimChar"/>
+        </w:rPr>
+        <w:t xml:space="preserve">## MulchNo Mulch:Mowing.treatmentUnmowed                -0.40244    0.94373</w:t>
+      </w:r>
+      <w:r>
+        <w:br w:type="textWrapping"/>
+      </w:r>
+      <w:r>
+        <w:rPr>
+          <w:rStyle w:val="VerbatimChar"/>
+        </w:rPr>
+        <w:t xml:space="preserve">## PlantingIsland:MulchNo Mulch:Mowing.treatmentUnmowed       NA         NA</w:t>
+      </w:r>
+      <w:r>
+        <w:br w:type="textWrapping"/>
+      </w:r>
+      <w:r>
+        <w:rPr>
+          <w:rStyle w:val="VerbatimChar"/>
+        </w:rPr>
+        <w:t xml:space="preserve">##                                                      t value Pr(&gt;|t|)</w:t>
+      </w:r>
+      <w:r>
+        <w:br w:type="textWrapping"/>
+      </w:r>
+      <w:r>
+        <w:rPr>
+          <w:rStyle w:val="VerbatimChar"/>
+        </w:rPr>
+        <w:t xml:space="preserve">## (Intercept)                                           -0.838    0.410</w:t>
+      </w:r>
+      <w:r>
+        <w:br w:type="textWrapping"/>
+      </w:r>
+      <w:r>
+        <w:rPr>
+          <w:rStyle w:val="VerbatimChar"/>
+        </w:rPr>
+        <w:t xml:space="preserve">## PlantingIsland                                        -0.198    0.844</w:t>
+      </w:r>
+      <w:r>
+        <w:br w:type="textWrapping"/>
+      </w:r>
+      <w:r>
+        <w:rPr>
+          <w:rStyle w:val="VerbatimChar"/>
+        </w:rPr>
+        <w:t xml:space="preserve">## MulchNo Mulch                                         -0.407    0.688</w:t>
+      </w:r>
+      <w:r>
+        <w:br w:type="textWrapping"/>
+      </w:r>
+      <w:r>
+        <w:rPr>
+          <w:rStyle w:val="VerbatimChar"/>
+        </w:rPr>
+        <w:t xml:space="preserve">## Mowing.treatmentUnmowed                                0.076    0.940</w:t>
+      </w:r>
+      <w:r>
+        <w:br w:type="textWrapping"/>
+      </w:r>
+      <w:r>
+        <w:rPr>
+          <w:rStyle w:val="VerbatimChar"/>
+        </w:rPr>
+        <w:t xml:space="preserve">## PlantingIsland:MulchNo Mulch                              NA       NA</w:t>
+      </w:r>
+      <w:r>
+        <w:br w:type="textWrapping"/>
+      </w:r>
+      <w:r>
+        <w:rPr>
+          <w:rStyle w:val="VerbatimChar"/>
+        </w:rPr>
+        <w:t xml:space="preserve">## PlantingIsland:Mowing.treatmentUnmowed                -0.472    0.641</w:t>
+      </w:r>
+      <w:r>
+        <w:br w:type="textWrapping"/>
+      </w:r>
+      <w:r>
+        <w:rPr>
+          <w:rStyle w:val="VerbatimChar"/>
+        </w:rPr>
+        <w:t xml:space="preserve">## MulchNo Mulch:Mowing.treatmentUnmowed                 -0.426    0.674</w:t>
+      </w:r>
+      <w:r>
+        <w:br w:type="textWrapping"/>
+      </w:r>
+      <w:r>
+        <w:rPr>
+          <w:rStyle w:val="VerbatimChar"/>
+        </w:rPr>
+        <w:t xml:space="preserve">## PlantingIsland:MulchNo Mulch:Mowing.treatmentUnmowed      NA       NA</w:t>
+      </w:r>
+      <w:r>
+        <w:br w:type="textWrapping"/>
+      </w:r>
+      <w:r>
+        <w:rPr>
+          <w:rStyle w:val="VerbatimChar"/>
+        </w:rPr>
+        <w:t xml:space="preserve">## </w:t>
+      </w:r>
+      <w:r>
+        <w:br w:type="textWrapping"/>
+      </w:r>
+      <w:r>
+        <w:rPr>
+          <w:rStyle w:val="VerbatimChar"/>
+        </w:rPr>
+        <w:t xml:space="preserve">## (Dispersion parameter for quasibinomial family taken to be 0.2503557)</w:t>
+      </w:r>
+      <w:r>
+        <w:br w:type="textWrapping"/>
+      </w:r>
+      <w:r>
+        <w:rPr>
+          <w:rStyle w:val="VerbatimChar"/>
+        </w:rPr>
+        <w:t xml:space="preserve">## </w:t>
+      </w:r>
+      <w:r>
+        <w:br w:type="textWrapping"/>
+      </w:r>
+      <w:r>
+        <w:rPr>
+          <w:rStyle w:val="VerbatimChar"/>
+        </w:rPr>
+        <w:t xml:space="preserve">##     Null deviance: 7.1184  on 29  degrees of freedom</w:t>
+      </w:r>
+      <w:r>
+        <w:br w:type="textWrapping"/>
+      </w:r>
+      <w:r>
+        <w:rPr>
+          <w:rStyle w:val="VerbatimChar"/>
+        </w:rPr>
+        <w:t xml:space="preserve">## Residual deviance: 6.7016  on 24  degrees of freedom</w:t>
+      </w:r>
+      <w:r>
+        <w:br w:type="textWrapping"/>
+      </w:r>
+      <w:r>
+        <w:rPr>
+          <w:rStyle w:val="VerbatimChar"/>
+        </w:rPr>
+        <w:t xml:space="preserve">## AIC: NA</w:t>
+      </w:r>
+      <w:r>
+        <w:br w:type="textWrapping"/>
+      </w:r>
+      <w:r>
+        <w:rPr>
+          <w:rStyle w:val="VerbatimChar"/>
+        </w:rPr>
+        <w:t xml:space="preserve">## </w:t>
+      </w:r>
+      <w:r>
+        <w:br w:type="textWrapping"/>
+      </w:r>
+      <w:r>
+        <w:rPr>
+          <w:rStyle w:val="VerbatimChar"/>
+        </w:rPr>
+        <w:t xml:space="preserve">## Number of Fisher Scoring iterations: 4</w:t>
+      </w:r>
+    </w:p>
+    <w:p>
+      <w:pPr>
+        <w:pStyle w:val="SourceCode"/>
+      </w:pPr>
+      <w:r>
+        <w:rPr>
+          <w:rStyle w:val="VerbatimChar"/>
+        </w:rPr>
+        <w:t xml:space="preserve">## Analysis of Deviance Table</w:t>
+      </w:r>
+      <w:r>
+        <w:br w:type="textWrapping"/>
+      </w:r>
+      <w:r>
+        <w:rPr>
+          <w:rStyle w:val="VerbatimChar"/>
+        </w:rPr>
+        <w:t xml:space="preserve">## </w:t>
+      </w:r>
+      <w:r>
+        <w:br w:type="textWrapping"/>
+      </w:r>
+      <w:r>
+        <w:rPr>
+          <w:rStyle w:val="VerbatimChar"/>
+        </w:rPr>
+        <w:t xml:space="preserve">## Model: quasibinomial, link: logit</w:t>
+      </w:r>
+      <w:r>
+        <w:br w:type="textWrapping"/>
+      </w:r>
+      <w:r>
+        <w:rPr>
+          <w:rStyle w:val="VerbatimChar"/>
+        </w:rPr>
+        <w:t xml:space="preserve">## </w:t>
+      </w:r>
+      <w:r>
+        <w:br w:type="textWrapping"/>
+      </w:r>
+      <w:r>
+        <w:rPr>
+          <w:rStyle w:val="VerbatimChar"/>
+        </w:rPr>
+        <w:t xml:space="preserve">## Response: Cover</w:t>
+      </w:r>
+      <w:r>
+        <w:br w:type="textWrapping"/>
+      </w:r>
+      <w:r>
+        <w:rPr>
+          <w:rStyle w:val="VerbatimChar"/>
+        </w:rPr>
+        <w:t xml:space="preserve">## </w:t>
+      </w:r>
+      <w:r>
+        <w:br w:type="textWrapping"/>
+      </w:r>
+      <w:r>
+        <w:rPr>
+          <w:rStyle w:val="VerbatimChar"/>
+        </w:rPr>
+        <w:t xml:space="preserve">## Terms added sequentially (first to last)</w:t>
+      </w:r>
+      <w:r>
+        <w:br w:type="textWrapping"/>
+      </w:r>
+      <w:r>
+        <w:rPr>
+          <w:rStyle w:val="VerbatimChar"/>
+        </w:rPr>
+        <w:t xml:space="preserve">## </w:t>
+      </w:r>
+      <w:r>
+        <w:br w:type="textWrapping"/>
+      </w:r>
+      <w:r>
+        <w:rPr>
+          <w:rStyle w:val="VerbatimChar"/>
+        </w:rPr>
+        <w:t xml:space="preserve">## </w:t>
+      </w:r>
+      <w:r>
+        <w:br w:type="textWrapping"/>
+      </w:r>
+      <w:r>
+        <w:rPr>
+          <w:rStyle w:val="VerbatimChar"/>
+        </w:rPr>
+        <w:t xml:space="preserve">##                                 Df Deviance Resid. Df Resid. Dev Pr(&gt;Chi)</w:t>
+      </w:r>
+      <w:r>
+        <w:br w:type="textWrapping"/>
+      </w:r>
+      <w:r>
+        <w:rPr>
+          <w:rStyle w:val="VerbatimChar"/>
+        </w:rPr>
+        <w:t xml:space="preserve">## NULL                                               29     7.1184         </w:t>
+      </w:r>
+      <w:r>
+        <w:br w:type="textWrapping"/>
+      </w:r>
+      <w:r>
+        <w:rPr>
+          <w:rStyle w:val="VerbatimChar"/>
+        </w:rPr>
+        <w:t xml:space="preserve">## Planting                         1 0.021411        28     7.0970   0.7700</w:t>
+      </w:r>
+      <w:r>
+        <w:br w:type="textWrapping"/>
+      </w:r>
+      <w:r>
+        <w:rPr>
+          <w:rStyle w:val="VerbatimChar"/>
+        </w:rPr>
+        <w:t xml:space="preserve">## Mulch                            1 0.243448        27     6.8535   0.3241</w:t>
+      </w:r>
+      <w:r>
+        <w:br w:type="textWrapping"/>
+      </w:r>
+      <w:r>
+        <w:rPr>
+          <w:rStyle w:val="VerbatimChar"/>
+        </w:rPr>
+        <w:t xml:space="preserve">## Mowing.treatment                 1 0.082549        26     6.7710   0.5658</w:t>
+      </w:r>
+      <w:r>
+        <w:br w:type="textWrapping"/>
+      </w:r>
+      <w:r>
+        <w:rPr>
+          <w:rStyle w:val="VerbatimChar"/>
+        </w:rPr>
+        <w:t xml:space="preserve">## Planting:Mulch                   0 0.000000        26     6.7710         </w:t>
+      </w:r>
+      <w:r>
+        <w:br w:type="textWrapping"/>
+      </w:r>
+      <w:r>
+        <w:rPr>
+          <w:rStyle w:val="VerbatimChar"/>
+        </w:rPr>
+        <w:t xml:space="preserve">## Planting:Mowing.treatment        1 0.023758        25     6.7472   0.7580</w:t>
+      </w:r>
+      <w:r>
+        <w:br w:type="textWrapping"/>
+      </w:r>
+      <w:r>
+        <w:rPr>
+          <w:rStyle w:val="VerbatimChar"/>
+        </w:rPr>
+        <w:t xml:space="preserve">## Mulch:Mowing.treatment           1 0.045622        24     6.7016   0.6695</w:t>
+      </w:r>
+      <w:r>
+        <w:br w:type="textWrapping"/>
+      </w:r>
+      <w:r>
+        <w:rPr>
+          <w:rStyle w:val="VerbatimChar"/>
+        </w:rPr>
+        <w:t xml:space="preserve">## Planting:Mulch:Mowing.treatment  0 0.000000        24     6.7016</w:t>
+      </w:r>
+    </w:p>
+    <w:p>
+      <w:pPr>
+        <w:pStyle w:val="SourceCode"/>
+      </w:pPr>
+      <w:r>
+        <w:rPr>
+          <w:rStyle w:val="VerbatimChar"/>
+        </w:rPr>
+        <w:t xml:space="preserve">## </w:t>
+      </w:r>
+      <w:r>
+        <w:br w:type="textWrapping"/>
+      </w:r>
+      <w:r>
+        <w:rPr>
+          <w:rStyle w:val="VerbatimChar"/>
+        </w:rPr>
+        <w:t xml:space="preserve">## Call:</w:t>
+      </w:r>
+      <w:r>
+        <w:br w:type="textWrapping"/>
+      </w:r>
+      <w:r>
+        <w:rPr>
+          <w:rStyle w:val="VerbatimChar"/>
+        </w:rPr>
+        <w:t xml:space="preserve">## glm(formula = Cover ~ Planting * Mulch * Mowing.treatment, family = quasibinomial, </w:t>
+      </w:r>
+      <w:r>
+        <w:br w:type="textWrapping"/>
+      </w:r>
+      <w:r>
+        <w:rPr>
+          <w:rStyle w:val="VerbatimChar"/>
+        </w:rPr>
+        <w:t xml:space="preserve">##     data = G2018)</w:t>
+      </w:r>
+      <w:r>
+        <w:br w:type="textWrapping"/>
+      </w:r>
+      <w:r>
+        <w:rPr>
+          <w:rStyle w:val="VerbatimChar"/>
+        </w:rPr>
+        <w:t xml:space="preserve">## </w:t>
+      </w:r>
+      <w:r>
+        <w:br w:type="textWrapping"/>
+      </w:r>
+      <w:r>
+        <w:rPr>
+          <w:rStyle w:val="VerbatimChar"/>
+        </w:rPr>
+        <w:t xml:space="preserve">## Deviance Residuals: </w:t>
+      </w:r>
+      <w:r>
+        <w:br w:type="textWrapping"/>
+      </w:r>
+      <w:r>
+        <w:rPr>
+          <w:rStyle w:val="VerbatimChar"/>
+        </w:rPr>
+        <w:t xml:space="preserve">##      Min        1Q    Median        3Q       Max  </w:t>
+      </w:r>
+      <w:r>
+        <w:br w:type="textWrapping"/>
+      </w:r>
+      <w:r>
+        <w:rPr>
+          <w:rStyle w:val="VerbatimChar"/>
+        </w:rPr>
+        <w:t xml:space="preserve">## -0.42295  -0.20910   0.00228   0.10121   0.58564  </w:t>
+      </w:r>
+      <w:r>
+        <w:br w:type="textWrapping"/>
+      </w:r>
+      <w:r>
+        <w:rPr>
+          <w:rStyle w:val="VerbatimChar"/>
+        </w:rPr>
+        <w:t xml:space="preserve">## </w:t>
+      </w:r>
+      <w:r>
+        <w:br w:type="textWrapping"/>
+      </w:r>
+      <w:r>
+        <w:rPr>
+          <w:rStyle w:val="VerbatimChar"/>
+        </w:rPr>
+        <w:t xml:space="preserve">## Coefficients: (2 not defined because of singularities)</w:t>
+      </w:r>
+      <w:r>
+        <w:br w:type="textWrapping"/>
+      </w:r>
+      <w:r>
+        <w:rPr>
+          <w:rStyle w:val="VerbatimChar"/>
+        </w:rPr>
+        <w:t xml:space="preserve">##                                                      Estimate Std. Error</w:t>
+      </w:r>
+      <w:r>
+        <w:br w:type="textWrapping"/>
+      </w:r>
+      <w:r>
+        <w:rPr>
+          <w:rStyle w:val="VerbatimChar"/>
+        </w:rPr>
+        <w:t xml:space="preserve">## (Intercept)                                           -3.0235     0.5272</w:t>
+      </w:r>
+      <w:r>
+        <w:br w:type="textWrapping"/>
+      </w:r>
+      <w:r>
+        <w:rPr>
+          <w:rStyle w:val="VerbatimChar"/>
+        </w:rPr>
+        <w:t xml:space="preserve">## PlantingIsland                                         0.4653     0.6798</w:t>
+      </w:r>
+      <w:r>
+        <w:br w:type="textWrapping"/>
+      </w:r>
+      <w:r>
+        <w:rPr>
+          <w:rStyle w:val="VerbatimChar"/>
+        </w:rPr>
+        <w:t xml:space="preserve">## MulchNo Mulch                                          0.9096     0.6370</w:t>
+      </w:r>
+      <w:r>
+        <w:br w:type="textWrapping"/>
+      </w:r>
+      <w:r>
+        <w:rPr>
+          <w:rStyle w:val="VerbatimChar"/>
+        </w:rPr>
+        <w:t xml:space="preserve">## Mowing.treatmentUnmowed                               -0.7885     0.9267</w:t>
+      </w:r>
+      <w:r>
+        <w:br w:type="textWrapping"/>
+      </w:r>
+      <w:r>
+        <w:rPr>
+          <w:rStyle w:val="VerbatimChar"/>
+        </w:rPr>
+        <w:t xml:space="preserve">## PlantingIsland:MulchNo Mulch                               NA         NA</w:t>
+      </w:r>
+      <w:r>
+        <w:br w:type="textWrapping"/>
+      </w:r>
+      <w:r>
+        <w:rPr>
+          <w:rStyle w:val="VerbatimChar"/>
+        </w:rPr>
+        <w:t xml:space="preserve">## PlantingIsland:Mowing.treatmentUnmowed                -0.5644     1.2968</w:t>
+      </w:r>
+      <w:r>
+        <w:br w:type="textWrapping"/>
+      </w:r>
+      <w:r>
+        <w:rPr>
+          <w:rStyle w:val="VerbatimChar"/>
+        </w:rPr>
+        <w:t xml:space="preserve">## MulchNo Mulch:Mowing.treatmentUnmowed                  0.7108     1.0595</w:t>
+      </w:r>
+      <w:r>
+        <w:br w:type="textWrapping"/>
+      </w:r>
+      <w:r>
+        <w:rPr>
+          <w:rStyle w:val="VerbatimChar"/>
+        </w:rPr>
+        <w:t xml:space="preserve">## PlantingIsland:MulchNo Mulch:Mowing.treatmentUnmowed       NA         NA</w:t>
+      </w:r>
+      <w:r>
+        <w:br w:type="textWrapping"/>
+      </w:r>
+      <w:r>
+        <w:rPr>
+          <w:rStyle w:val="VerbatimChar"/>
+        </w:rPr>
+        <w:t xml:space="preserve">##                                                      t value Pr(&gt;|t|)    </w:t>
+      </w:r>
+      <w:r>
+        <w:br w:type="textWrapping"/>
+      </w:r>
+      <w:r>
+        <w:rPr>
+          <w:rStyle w:val="VerbatimChar"/>
+        </w:rPr>
+        <w:t xml:space="preserve">## (Intercept)                                           -5.735 6.56e-06 ***</w:t>
+      </w:r>
+      <w:r>
+        <w:br w:type="textWrapping"/>
+      </w:r>
+      <w:r>
+        <w:rPr>
+          <w:rStyle w:val="VerbatimChar"/>
+        </w:rPr>
+        <w:t xml:space="preserve">## PlantingIsland                                         0.684    0.500    </w:t>
+      </w:r>
+      <w:r>
+        <w:br w:type="textWrapping"/>
+      </w:r>
+      <w:r>
+        <w:rPr>
+          <w:rStyle w:val="VerbatimChar"/>
+        </w:rPr>
+        <w:t xml:space="preserve">## MulchNo Mulch                                          1.428    0.166    </w:t>
+      </w:r>
+      <w:r>
+        <w:br w:type="textWrapping"/>
+      </w:r>
+      <w:r>
+        <w:rPr>
+          <w:rStyle w:val="VerbatimChar"/>
+        </w:rPr>
+        <w:t xml:space="preserve">## Mowing.treatmentUnmowed                               -0.851    0.403    </w:t>
+      </w:r>
+      <w:r>
+        <w:br w:type="textWrapping"/>
+      </w:r>
+      <w:r>
+        <w:rPr>
+          <w:rStyle w:val="VerbatimChar"/>
+        </w:rPr>
+        <w:t xml:space="preserve">## PlantingIsland:MulchNo Mulch                              NA       NA    </w:t>
+      </w:r>
+      <w:r>
+        <w:br w:type="textWrapping"/>
+      </w:r>
+      <w:r>
+        <w:rPr>
+          <w:rStyle w:val="VerbatimChar"/>
+        </w:rPr>
+        <w:t xml:space="preserve">## PlantingIsland:Mowing.treatmentUnmowed                -0.435    0.667    </w:t>
+      </w:r>
+      <w:r>
+        <w:br w:type="textWrapping"/>
+      </w:r>
+      <w:r>
+        <w:rPr>
+          <w:rStyle w:val="VerbatimChar"/>
+        </w:rPr>
+        <w:t xml:space="preserve">## MulchNo Mulch:Mowing.treatmentUnmowed                  0.671    0.509    </w:t>
+      </w:r>
+      <w:r>
+        <w:br w:type="textWrapping"/>
+      </w:r>
+      <w:r>
+        <w:rPr>
+          <w:rStyle w:val="VerbatimChar"/>
+        </w:rPr>
+        <w:t xml:space="preserve">## PlantingIsland:MulchNo Mulch:Mowing.treatmentUnmowed      NA       NA    </w:t>
       </w:r>
       <w:r>
         <w:br w:type="textWrapping"/>
@@ -1424,34 +2000,34 @@
         <w:rPr>
           <w:rStyle w:val="VerbatimChar"/>
         </w:rPr>
-        <w:t xml:space="preserve">## (Dispersion parameter for quasibinomial family taken to be 0.2026536)</w:t>
-      </w:r>
-      <w:r>
-        <w:br w:type="textWrapping"/>
-      </w:r>
-      <w:r>
-        <w:rPr>
-          <w:rStyle w:val="VerbatimChar"/>
-        </w:rPr>
-        <w:t xml:space="preserve">## </w:t>
-      </w:r>
-      <w:r>
-        <w:br w:type="textWrapping"/>
-      </w:r>
-      <w:r>
-        <w:rPr>
-          <w:rStyle w:val="VerbatimChar"/>
-        </w:rPr>
-        <w:t xml:space="preserve">##     Null deviance: 48.346  on 168  degrees of freedom</w:t>
-      </w:r>
-      <w:r>
-        <w:br w:type="textWrapping"/>
-      </w:r>
-      <w:r>
-        <w:rPr>
-          <w:rStyle w:val="VerbatimChar"/>
-        </w:rPr>
-        <w:t xml:space="preserve">## Residual deviance: 35.744  on 163  degrees of freedom</w:t>
+        <w:t xml:space="preserve">## (Dispersion parameter for quasibinomial family taken to be 0.06145429)</w:t>
+      </w:r>
+      <w:r>
+        <w:br w:type="textWrapping"/>
+      </w:r>
+      <w:r>
+        <w:rPr>
+          <w:rStyle w:val="VerbatimChar"/>
+        </w:rPr>
+        <w:t xml:space="preserve">## </w:t>
+      </w:r>
+      <w:r>
+        <w:br w:type="textWrapping"/>
+      </w:r>
+      <w:r>
+        <w:rPr>
+          <w:rStyle w:val="VerbatimChar"/>
+        </w:rPr>
+        <w:t xml:space="preserve">##     Null deviance: 2.1998  on 29  degrees of freedom</w:t>
+      </w:r>
+      <w:r>
+        <w:br w:type="textWrapping"/>
+      </w:r>
+      <w:r>
+        <w:rPr>
+          <w:rStyle w:val="VerbatimChar"/>
+        </w:rPr>
+        <w:t xml:space="preserve">## Residual deviance: 1.5194  on 24  degrees of freedom</w:t>
       </w:r>
       <w:r>
         <w:br w:type="textWrapping"/>
@@ -1478,7 +2054,270 @@
         <w:rPr>
           <w:rStyle w:val="VerbatimChar"/>
         </w:rPr>
-        <w:t xml:space="preserve">## Number of Fisher Scoring iterations: 5</w:t>
+        <w:t xml:space="preserve">## Number of Fisher Scoring iterations: 6</w:t>
+      </w:r>
+    </w:p>
+    <w:p>
+      <w:pPr>
+        <w:pStyle w:val="SourceCode"/>
+      </w:pPr>
+      <w:r>
+        <w:rPr>
+          <w:rStyle w:val="VerbatimChar"/>
+        </w:rPr>
+        <w:t xml:space="preserve">## Analysis of Deviance Table</w:t>
+      </w:r>
+      <w:r>
+        <w:br w:type="textWrapping"/>
+      </w:r>
+      <w:r>
+        <w:rPr>
+          <w:rStyle w:val="VerbatimChar"/>
+        </w:rPr>
+        <w:t xml:space="preserve">## </w:t>
+      </w:r>
+      <w:r>
+        <w:br w:type="textWrapping"/>
+      </w:r>
+      <w:r>
+        <w:rPr>
+          <w:rStyle w:val="VerbatimChar"/>
+        </w:rPr>
+        <w:t xml:space="preserve">## Model: quasibinomial, link: logit</w:t>
+      </w:r>
+      <w:r>
+        <w:br w:type="textWrapping"/>
+      </w:r>
+      <w:r>
+        <w:rPr>
+          <w:rStyle w:val="VerbatimChar"/>
+        </w:rPr>
+        <w:t xml:space="preserve">## </w:t>
+      </w:r>
+      <w:r>
+        <w:br w:type="textWrapping"/>
+      </w:r>
+      <w:r>
+        <w:rPr>
+          <w:rStyle w:val="VerbatimChar"/>
+        </w:rPr>
+        <w:t xml:space="preserve">## Response: Cover</w:t>
+      </w:r>
+      <w:r>
+        <w:br w:type="textWrapping"/>
+      </w:r>
+      <w:r>
+        <w:rPr>
+          <w:rStyle w:val="VerbatimChar"/>
+        </w:rPr>
+        <w:t xml:space="preserve">## </w:t>
+      </w:r>
+      <w:r>
+        <w:br w:type="textWrapping"/>
+      </w:r>
+      <w:r>
+        <w:rPr>
+          <w:rStyle w:val="VerbatimChar"/>
+        </w:rPr>
+        <w:t xml:space="preserve">## Terms added sequentially (first to last)</w:t>
+      </w:r>
+      <w:r>
+        <w:br w:type="textWrapping"/>
+      </w:r>
+      <w:r>
+        <w:rPr>
+          <w:rStyle w:val="VerbatimChar"/>
+        </w:rPr>
+        <w:t xml:space="preserve">## </w:t>
+      </w:r>
+      <w:r>
+        <w:br w:type="textWrapping"/>
+      </w:r>
+      <w:r>
+        <w:rPr>
+          <w:rStyle w:val="VerbatimChar"/>
+        </w:rPr>
+        <w:t xml:space="preserve">## </w:t>
+      </w:r>
+      <w:r>
+        <w:br w:type="textWrapping"/>
+      </w:r>
+      <w:r>
+        <w:rPr>
+          <w:rStyle w:val="VerbatimChar"/>
+        </w:rPr>
+        <w:t xml:space="preserve">##                                 Df Deviance Resid. Df Resid. Dev Pr(&gt;Chi)</w:t>
+      </w:r>
+      <w:r>
+        <w:br w:type="textWrapping"/>
+      </w:r>
+      <w:r>
+        <w:rPr>
+          <w:rStyle w:val="VerbatimChar"/>
+        </w:rPr>
+        <w:t xml:space="preserve">## NULL                                               29     2.1998         </w:t>
+      </w:r>
+      <w:r>
+        <w:br w:type="textWrapping"/>
+      </w:r>
+      <w:r>
+        <w:rPr>
+          <w:rStyle w:val="VerbatimChar"/>
+        </w:rPr>
+        <w:t xml:space="preserve">## Planting                         1  0.06601        28     2.1338  0.30002</w:t>
+      </w:r>
+      <w:r>
+        <w:br w:type="textWrapping"/>
+      </w:r>
+      <w:r>
+        <w:rPr>
+          <w:rStyle w:val="VerbatimChar"/>
+        </w:rPr>
+        <w:t xml:space="preserve">## Mulch                            1  0.39957        27     1.7342  0.01078</w:t>
+      </w:r>
+      <w:r>
+        <w:br w:type="textWrapping"/>
+      </w:r>
+      <w:r>
+        <w:rPr>
+          <w:rStyle w:val="VerbatimChar"/>
+        </w:rPr>
+        <w:t xml:space="preserve">## Mowing.treatment                 1  0.10539        26     1.6288  0.19036</w:t>
+      </w:r>
+      <w:r>
+        <w:br w:type="textWrapping"/>
+      </w:r>
+      <w:r>
+        <w:rPr>
+          <w:rStyle w:val="VerbatimChar"/>
+        </w:rPr>
+        <w:t xml:space="preserve">## Planting:Mulch                   0  0.00000        26     1.6288         </w:t>
+      </w:r>
+      <w:r>
+        <w:br w:type="textWrapping"/>
+      </w:r>
+      <w:r>
+        <w:rPr>
+          <w:rStyle w:val="VerbatimChar"/>
+        </w:rPr>
+        <w:t xml:space="preserve">## Planting:Mowing.treatment        1  0.08069        25     1.5482  0.25185</w:t>
+      </w:r>
+      <w:r>
+        <w:br w:type="textWrapping"/>
+      </w:r>
+      <w:r>
+        <w:rPr>
+          <w:rStyle w:val="VerbatimChar"/>
+        </w:rPr>
+        <w:t xml:space="preserve">## Mulch:Mowing.treatment           1  0.02875        24     1.5194  0.49400</w:t>
+      </w:r>
+      <w:r>
+        <w:br w:type="textWrapping"/>
+      </w:r>
+      <w:r>
+        <w:rPr>
+          <w:rStyle w:val="VerbatimChar"/>
+        </w:rPr>
+        <w:t xml:space="preserve">## Planting:Mulch:Mowing.treatment  0  0.00000        24     1.5194         </w:t>
+      </w:r>
+      <w:r>
+        <w:br w:type="textWrapping"/>
+      </w:r>
+      <w:r>
+        <w:rPr>
+          <w:rStyle w:val="VerbatimChar"/>
+        </w:rPr>
+        <w:t xml:space="preserve">##                                  </w:t>
+      </w:r>
+      <w:r>
+        <w:br w:type="textWrapping"/>
+      </w:r>
+      <w:r>
+        <w:rPr>
+          <w:rStyle w:val="VerbatimChar"/>
+        </w:rPr>
+        <w:t xml:space="preserve">## NULL                             </w:t>
+      </w:r>
+      <w:r>
+        <w:br w:type="textWrapping"/>
+      </w:r>
+      <w:r>
+        <w:rPr>
+          <w:rStyle w:val="VerbatimChar"/>
+        </w:rPr>
+        <w:t xml:space="preserve">## Planting                         </w:t>
+      </w:r>
+      <w:r>
+        <w:br w:type="textWrapping"/>
+      </w:r>
+      <w:r>
+        <w:rPr>
+          <w:rStyle w:val="VerbatimChar"/>
+        </w:rPr>
+        <w:t xml:space="preserve">## Mulch                           *</w:t>
+      </w:r>
+      <w:r>
+        <w:br w:type="textWrapping"/>
+      </w:r>
+      <w:r>
+        <w:rPr>
+          <w:rStyle w:val="VerbatimChar"/>
+        </w:rPr>
+        <w:t xml:space="preserve">## Mowing.treatment                 </w:t>
+      </w:r>
+      <w:r>
+        <w:br w:type="textWrapping"/>
+      </w:r>
+      <w:r>
+        <w:rPr>
+          <w:rStyle w:val="VerbatimChar"/>
+        </w:rPr>
+        <w:t xml:space="preserve">## Planting:Mulch                   </w:t>
+      </w:r>
+      <w:r>
+        <w:br w:type="textWrapping"/>
+      </w:r>
+      <w:r>
+        <w:rPr>
+          <w:rStyle w:val="VerbatimChar"/>
+        </w:rPr>
+        <w:t xml:space="preserve">## Planting:Mowing.treatment        </w:t>
+      </w:r>
+      <w:r>
+        <w:br w:type="textWrapping"/>
+      </w:r>
+      <w:r>
+        <w:rPr>
+          <w:rStyle w:val="VerbatimChar"/>
+        </w:rPr>
+        <w:t xml:space="preserve">## Mulch:Mowing.treatment           </w:t>
+      </w:r>
+      <w:r>
+        <w:br w:type="textWrapping"/>
+      </w:r>
+      <w:r>
+        <w:rPr>
+          <w:rStyle w:val="VerbatimChar"/>
+        </w:rPr>
+        <w:t xml:space="preserve">## Planting:Mulch:Mowing.treatment  </w:t>
+      </w:r>
+      <w:r>
+        <w:br w:type="textWrapping"/>
+      </w:r>
+      <w:r>
+        <w:rPr>
+          <w:rStyle w:val="VerbatimChar"/>
+        </w:rPr>
+        <w:t xml:space="preserve">## ---</w:t>
+      </w:r>
+      <w:r>
+        <w:br w:type="textWrapping"/>
+      </w:r>
+      <w:r>
+        <w:rPr>
+          <w:rStyle w:val="VerbatimChar"/>
+        </w:rPr>
+        <w:t xml:space="preserve">## Signif. codes:  0 '***' 0.001 '**' 0.01 '*' 0.05 '.' 0.1 ' ' 1</w:t>
       </w:r>
     </w:p>
     <w:p>
@@ -1537,36 +2376,1931 @@
           </wp:inline>
         </w:drawing>
       </w:r>
+      <w:r>
+        <w:drawing>
+          <wp:inline>
+            <wp:extent cx="4620126" cy="3696101"/>
+            <wp:effectExtent b="0" l="0" r="0" t="0"/>
+            <wp:docPr descr="" title="" id="1" name="Picture"/>
+            <a:graphic>
+              <a:graphicData uri="http://schemas.openxmlformats.org/drawingml/2006/picture">
+                <pic:pic>
+                  <pic:nvPicPr>
+                    <pic:cNvPr descr="Exploratory-Analysis_files/figure-docx/Residual%20check-2.png" id="0" name="Picture"/>
+                    <pic:cNvPicPr>
+                      <a:picLocks noChangeArrowheads="1" noChangeAspect="1"/>
+                    </pic:cNvPicPr>
+                  </pic:nvPicPr>
+                  <pic:blipFill>
+                    <a:blip r:embed="rId37"/>
+                    <a:stretch>
+                      <a:fillRect/>
+                    </a:stretch>
+                  </pic:blipFill>
+                  <pic:spPr bwMode="auto">
+                    <a:xfrm>
+                      <a:off x="0" y="0"/>
+                      <a:ext cx="4620126" cy="3696101"/>
+                    </a:xfrm>
+                    <a:prstGeom prst="rect">
+                      <a:avLst/>
+                    </a:prstGeom>
+                    <a:noFill/>
+                    <a:ln w="9525">
+                      <a:noFill/>
+                      <a:headEnd/>
+                      <a:tailEnd/>
+                    </a:ln>
+                  </pic:spPr>
+                </pic:pic>
+              </a:graphicData>
+            </a:graphic>
+          </wp:inline>
+        </w:drawing>
+      </w:r>
+      <w:r>
+        <w:drawing>
+          <wp:inline>
+            <wp:extent cx="4620126" cy="3696101"/>
+            <wp:effectExtent b="0" l="0" r="0" t="0"/>
+            <wp:docPr descr="" title="" id="1" name="Picture"/>
+            <a:graphic>
+              <a:graphicData uri="http://schemas.openxmlformats.org/drawingml/2006/picture">
+                <pic:pic>
+                  <pic:nvPicPr>
+                    <pic:cNvPr descr="Exploratory-Analysis_files/figure-docx/Residual%20check-3.png" id="0" name="Picture"/>
+                    <pic:cNvPicPr>
+                      <a:picLocks noChangeArrowheads="1" noChangeAspect="1"/>
+                    </pic:cNvPicPr>
+                  </pic:nvPicPr>
+                  <pic:blipFill>
+                    <a:blip r:embed="rId38"/>
+                    <a:stretch>
+                      <a:fillRect/>
+                    </a:stretch>
+                  </pic:blipFill>
+                  <pic:spPr bwMode="auto">
+                    <a:xfrm>
+                      <a:off x="0" y="0"/>
+                      <a:ext cx="4620126" cy="3696101"/>
+                    </a:xfrm>
+                    <a:prstGeom prst="rect">
+                      <a:avLst/>
+                    </a:prstGeom>
+                    <a:noFill/>
+                    <a:ln w="9525">
+                      <a:noFill/>
+                      <a:headEnd/>
+                      <a:tailEnd/>
+                    </a:ln>
+                  </pic:spPr>
+                </pic:pic>
+              </a:graphicData>
+            </a:graphic>
+          </wp:inline>
+        </w:drawing>
+      </w:r>
+      <w:r>
+        <w:drawing>
+          <wp:inline>
+            <wp:extent cx="4620126" cy="3696101"/>
+            <wp:effectExtent b="0" l="0" r="0" t="0"/>
+            <wp:docPr descr="" title="" id="1" name="Picture"/>
+            <a:graphic>
+              <a:graphicData uri="http://schemas.openxmlformats.org/drawingml/2006/picture">
+                <pic:pic>
+                  <pic:nvPicPr>
+                    <pic:cNvPr descr="Exploratory-Analysis_files/figure-docx/Residual%20check-4.png" id="0" name="Picture"/>
+                    <pic:cNvPicPr>
+                      <a:picLocks noChangeArrowheads="1" noChangeAspect="1"/>
+                    </pic:cNvPicPr>
+                  </pic:nvPicPr>
+                  <pic:blipFill>
+                    <a:blip r:embed="rId39"/>
+                    <a:stretch>
+                      <a:fillRect/>
+                    </a:stretch>
+                  </pic:blipFill>
+                  <pic:spPr bwMode="auto">
+                    <a:xfrm>
+                      <a:off x="0" y="0"/>
+                      <a:ext cx="4620126" cy="3696101"/>
+                    </a:xfrm>
+                    <a:prstGeom prst="rect">
+                      <a:avLst/>
+                    </a:prstGeom>
+                    <a:noFill/>
+                    <a:ln w="9525">
+                      <a:noFill/>
+                      <a:headEnd/>
+                      <a:tailEnd/>
+                    </a:ln>
+                  </pic:spPr>
+                </pic:pic>
+              </a:graphicData>
+            </a:graphic>
+          </wp:inline>
+        </w:drawing>
+      </w:r>
+    </w:p>
+    <w:p>
+      <w:pPr>
+        <w:pStyle w:val="Heading3"/>
+      </w:pPr>
+      <w:bookmarkStart w:id="40" w:name="curiosity-about-2017"/>
+      <w:r>
+        <w:t xml:space="preserve">Curiosity about 2017</w:t>
+      </w:r>
+      <w:bookmarkEnd w:id="40"/>
+    </w:p>
+    <w:p>
+      <w:pPr>
+        <w:pStyle w:val="FirstParagraph"/>
+      </w:pPr>
+      <w:r>
+        <w:t xml:space="preserve">I’m curious what happens for the 2017 data, since it seems much clearer that there’s an effect of mulching/planting style.</w:t>
+      </w:r>
+    </w:p>
+    <w:p>
+      <w:pPr>
+        <w:pStyle w:val="SourceCode"/>
+      </w:pPr>
+      <w:r>
+        <w:rPr>
+          <w:rStyle w:val="VerbatimChar"/>
+        </w:rPr>
+        <w:t xml:space="preserve">## </w:t>
+      </w:r>
+      <w:r>
+        <w:br w:type="textWrapping"/>
+      </w:r>
+      <w:r>
+        <w:rPr>
+          <w:rStyle w:val="VerbatimChar"/>
+        </w:rPr>
+        <w:t xml:space="preserve">## Call:</w:t>
+      </w:r>
+      <w:r>
+        <w:br w:type="textWrapping"/>
+      </w:r>
+      <w:r>
+        <w:rPr>
+          <w:rStyle w:val="VerbatimChar"/>
+        </w:rPr>
+        <w:t xml:space="preserve">## glm(formula = Cover ~ Planting * Mowing.treatment * Mulch, family = quasibinomial, </w:t>
+      </w:r>
+      <w:r>
+        <w:br w:type="textWrapping"/>
+      </w:r>
+      <w:r>
+        <w:rPr>
+          <w:rStyle w:val="VerbatimChar"/>
+        </w:rPr>
+        <w:t xml:space="preserve">##     data = F2017)</w:t>
+      </w:r>
+      <w:r>
+        <w:br w:type="textWrapping"/>
+      </w:r>
+      <w:r>
+        <w:rPr>
+          <w:rStyle w:val="VerbatimChar"/>
+        </w:rPr>
+        <w:t xml:space="preserve">## </w:t>
+      </w:r>
+      <w:r>
+        <w:br w:type="textWrapping"/>
+      </w:r>
+      <w:r>
+        <w:rPr>
+          <w:rStyle w:val="VerbatimChar"/>
+        </w:rPr>
+        <w:t xml:space="preserve">## Deviance Residuals: </w:t>
+      </w:r>
+      <w:r>
+        <w:br w:type="textWrapping"/>
+      </w:r>
+      <w:r>
+        <w:rPr>
+          <w:rStyle w:val="VerbatimChar"/>
+        </w:rPr>
+        <w:t xml:space="preserve">##      Min        1Q    Median        3Q       Max  </w:t>
+      </w:r>
+      <w:r>
+        <w:br w:type="textWrapping"/>
+      </w:r>
+      <w:r>
+        <w:rPr>
+          <w:rStyle w:val="VerbatimChar"/>
+        </w:rPr>
+        <w:t xml:space="preserve">## -0.83330  -0.38569  -0.01656   0.28059   0.85599  </w:t>
+      </w:r>
+      <w:r>
+        <w:br w:type="textWrapping"/>
+      </w:r>
+      <w:r>
+        <w:rPr>
+          <w:rStyle w:val="VerbatimChar"/>
+        </w:rPr>
+        <w:t xml:space="preserve">## </w:t>
+      </w:r>
+      <w:r>
+        <w:br w:type="textWrapping"/>
+      </w:r>
+      <w:r>
+        <w:rPr>
+          <w:rStyle w:val="VerbatimChar"/>
+        </w:rPr>
+        <w:t xml:space="preserve">## Coefficients: (2 not defined because of singularities)</w:t>
+      </w:r>
+      <w:r>
+        <w:br w:type="textWrapping"/>
+      </w:r>
+      <w:r>
+        <w:rPr>
+          <w:rStyle w:val="VerbatimChar"/>
+        </w:rPr>
+        <w:t xml:space="preserve">##                                                      Estimate Std. Error</w:t>
+      </w:r>
+      <w:r>
+        <w:br w:type="textWrapping"/>
+      </w:r>
+      <w:r>
+        <w:rPr>
+          <w:rStyle w:val="VerbatimChar"/>
+        </w:rPr>
+        <w:t xml:space="preserve">## (Intercept)                                           -0.1201     0.4096</w:t>
+      </w:r>
+      <w:r>
+        <w:br w:type="textWrapping"/>
+      </w:r>
+      <w:r>
+        <w:rPr>
+          <w:rStyle w:val="VerbatimChar"/>
+        </w:rPr>
+        <w:t xml:space="preserve">## PlantingIsland                                        -0.8078     0.6111</w:t>
+      </w:r>
+      <w:r>
+        <w:br w:type="textWrapping"/>
+      </w:r>
+      <w:r>
+        <w:rPr>
+          <w:rStyle w:val="VerbatimChar"/>
+        </w:rPr>
+        <w:t xml:space="preserve">## Mowing.treatmentUnmowed                               -0.8058     0.6110</w:t>
+      </w:r>
+      <w:r>
+        <w:br w:type="textWrapping"/>
+      </w:r>
+      <w:r>
+        <w:rPr>
+          <w:rStyle w:val="VerbatimChar"/>
+        </w:rPr>
+        <w:t xml:space="preserve">## MulchNo Mulch                                         -2.6999     0.9771</w:t>
+      </w:r>
+      <w:r>
+        <w:br w:type="textWrapping"/>
+      </w:r>
+      <w:r>
+        <w:rPr>
+          <w:rStyle w:val="VerbatimChar"/>
+        </w:rPr>
+        <w:t xml:space="preserve">## PlantingIsland:Mowing.treatmentUnmowed                 0.8545     0.8835</w:t>
+      </w:r>
+      <w:r>
+        <w:br w:type="textWrapping"/>
+      </w:r>
+      <w:r>
+        <w:rPr>
+          <w:rStyle w:val="VerbatimChar"/>
+        </w:rPr>
+        <w:t xml:space="preserve">## PlantingIsland:MulchNo Mulch                               NA         NA</w:t>
+      </w:r>
+      <w:r>
+        <w:br w:type="textWrapping"/>
+      </w:r>
+      <w:r>
+        <w:rPr>
+          <w:rStyle w:val="VerbatimChar"/>
+        </w:rPr>
+        <w:t xml:space="preserve">## Mowing.treatmentUnmowed:MulchNo Mulch                  1.4830     1.2669</w:t>
+      </w:r>
+      <w:r>
+        <w:br w:type="textWrapping"/>
+      </w:r>
+      <w:r>
+        <w:rPr>
+          <w:rStyle w:val="VerbatimChar"/>
+        </w:rPr>
+        <w:t xml:space="preserve">## PlantingIsland:Mowing.treatmentUnmowed:MulchNo Mulch       NA         NA</w:t>
+      </w:r>
+      <w:r>
+        <w:br w:type="textWrapping"/>
+      </w:r>
+      <w:r>
+        <w:rPr>
+          <w:rStyle w:val="VerbatimChar"/>
+        </w:rPr>
+        <w:t xml:space="preserve">##                                                      t value Pr(&gt;|t|)  </w:t>
+      </w:r>
+      <w:r>
+        <w:br w:type="textWrapping"/>
+      </w:r>
+      <w:r>
+        <w:rPr>
+          <w:rStyle w:val="VerbatimChar"/>
+        </w:rPr>
+        <w:t xml:space="preserve">## (Intercept)                                           -0.293   0.7718  </w:t>
+      </w:r>
+      <w:r>
+        <w:br w:type="textWrapping"/>
+      </w:r>
+      <w:r>
+        <w:rPr>
+          <w:rStyle w:val="VerbatimChar"/>
+        </w:rPr>
+        <w:t xml:space="preserve">## PlantingIsland                                        -1.322   0.1987  </w:t>
+      </w:r>
+      <w:r>
+        <w:br w:type="textWrapping"/>
+      </w:r>
+      <w:r>
+        <w:rPr>
+          <w:rStyle w:val="VerbatimChar"/>
+        </w:rPr>
+        <w:t xml:space="preserve">## Mowing.treatmentUnmowed                               -1.319   0.1997  </w:t>
+      </w:r>
+      <w:r>
+        <w:br w:type="textWrapping"/>
+      </w:r>
+      <w:r>
+        <w:rPr>
+          <w:rStyle w:val="VerbatimChar"/>
+        </w:rPr>
+        <w:t xml:space="preserve">## MulchNo Mulch                                         -2.763   0.0108 *</w:t>
+      </w:r>
+      <w:r>
+        <w:br w:type="textWrapping"/>
+      </w:r>
+      <w:r>
+        <w:rPr>
+          <w:rStyle w:val="VerbatimChar"/>
+        </w:rPr>
+        <w:t xml:space="preserve">## PlantingIsland:Mowing.treatmentUnmowed                 0.967   0.3431  </w:t>
+      </w:r>
+      <w:r>
+        <w:br w:type="textWrapping"/>
+      </w:r>
+      <w:r>
+        <w:rPr>
+          <w:rStyle w:val="VerbatimChar"/>
+        </w:rPr>
+        <w:t xml:space="preserve">## PlantingIsland:MulchNo Mulch                              NA       NA  </w:t>
+      </w:r>
+      <w:r>
+        <w:br w:type="textWrapping"/>
+      </w:r>
+      <w:r>
+        <w:rPr>
+          <w:rStyle w:val="VerbatimChar"/>
+        </w:rPr>
+        <w:t xml:space="preserve">## Mowing.treatmentUnmowed:MulchNo Mulch                  1.171   0.2532  </w:t>
+      </w:r>
+      <w:r>
+        <w:br w:type="textWrapping"/>
+      </w:r>
+      <w:r>
+        <w:rPr>
+          <w:rStyle w:val="VerbatimChar"/>
+        </w:rPr>
+        <w:t xml:space="preserve">## PlantingIsland:Mowing.treatmentUnmowed:MulchNo Mulch      NA       NA  </w:t>
+      </w:r>
+      <w:r>
+        <w:br w:type="textWrapping"/>
+      </w:r>
+      <w:r>
+        <w:rPr>
+          <w:rStyle w:val="VerbatimChar"/>
+        </w:rPr>
+        <w:t xml:space="preserve">## ---</w:t>
+      </w:r>
+      <w:r>
+        <w:br w:type="textWrapping"/>
+      </w:r>
+      <w:r>
+        <w:rPr>
+          <w:rStyle w:val="VerbatimChar"/>
+        </w:rPr>
+        <w:t xml:space="preserve">## Signif. codes:  0 '***' 0.001 '**' 0.01 '*' 0.05 '.' 0.1 ' ' 1</w:t>
+      </w:r>
+      <w:r>
+        <w:br w:type="textWrapping"/>
+      </w:r>
+      <w:r>
+        <w:rPr>
+          <w:rStyle w:val="VerbatimChar"/>
+        </w:rPr>
+        <w:t xml:space="preserve">## </w:t>
+      </w:r>
+      <w:r>
+        <w:br w:type="textWrapping"/>
+      </w:r>
+      <w:r>
+        <w:rPr>
+          <w:rStyle w:val="VerbatimChar"/>
+        </w:rPr>
+        <w:t xml:space="preserve">## (Dispersion parameter for quasibinomial family taken to be 0.2089098)</w:t>
+      </w:r>
+      <w:r>
+        <w:br w:type="textWrapping"/>
+      </w:r>
+      <w:r>
+        <w:rPr>
+          <w:rStyle w:val="VerbatimChar"/>
+        </w:rPr>
+        <w:t xml:space="preserve">## </w:t>
+      </w:r>
+      <w:r>
+        <w:br w:type="textWrapping"/>
+      </w:r>
+      <w:r>
+        <w:rPr>
+          <w:rStyle w:val="VerbatimChar"/>
+        </w:rPr>
+        <w:t xml:space="preserve">##     Null deviance: 9.1045  on 29  degrees of freedom</w:t>
+      </w:r>
+      <w:r>
+        <w:br w:type="textWrapping"/>
+      </w:r>
+      <w:r>
+        <w:rPr>
+          <w:rStyle w:val="VerbatimChar"/>
+        </w:rPr>
+        <w:t xml:space="preserve">## Residual deviance: 5.8707  on 24  degrees of freedom</w:t>
+      </w:r>
+      <w:r>
+        <w:br w:type="textWrapping"/>
+      </w:r>
+      <w:r>
+        <w:rPr>
+          <w:rStyle w:val="VerbatimChar"/>
+        </w:rPr>
+        <w:t xml:space="preserve">## AIC: NA</w:t>
+      </w:r>
+      <w:r>
+        <w:br w:type="textWrapping"/>
+      </w:r>
+      <w:r>
+        <w:rPr>
+          <w:rStyle w:val="VerbatimChar"/>
+        </w:rPr>
+        <w:t xml:space="preserve">## </w:t>
+      </w:r>
+      <w:r>
+        <w:br w:type="textWrapping"/>
+      </w:r>
+      <w:r>
+        <w:rPr>
+          <w:rStyle w:val="VerbatimChar"/>
+        </w:rPr>
+        <w:t xml:space="preserve">## Number of Fisher Scoring iterations: 5</w:t>
+      </w:r>
+    </w:p>
+    <w:p>
+      <w:pPr>
+        <w:pStyle w:val="SourceCode"/>
+      </w:pPr>
+      <w:r>
+        <w:rPr>
+          <w:rStyle w:val="VerbatimChar"/>
+        </w:rPr>
+        <w:t xml:space="preserve">## Analysis of Deviance Table</w:t>
+      </w:r>
+      <w:r>
+        <w:br w:type="textWrapping"/>
+      </w:r>
+      <w:r>
+        <w:rPr>
+          <w:rStyle w:val="VerbatimChar"/>
+        </w:rPr>
+        <w:t xml:space="preserve">## </w:t>
+      </w:r>
+      <w:r>
+        <w:br w:type="textWrapping"/>
+      </w:r>
+      <w:r>
+        <w:rPr>
+          <w:rStyle w:val="VerbatimChar"/>
+        </w:rPr>
+        <w:t xml:space="preserve">## Model: quasibinomial, link: logit</w:t>
+      </w:r>
+      <w:r>
+        <w:br w:type="textWrapping"/>
+      </w:r>
+      <w:r>
+        <w:rPr>
+          <w:rStyle w:val="VerbatimChar"/>
+        </w:rPr>
+        <w:t xml:space="preserve">## </w:t>
+      </w:r>
+      <w:r>
+        <w:br w:type="textWrapping"/>
+      </w:r>
+      <w:r>
+        <w:rPr>
+          <w:rStyle w:val="VerbatimChar"/>
+        </w:rPr>
+        <w:t xml:space="preserve">## Response: Cover</w:t>
+      </w:r>
+      <w:r>
+        <w:br w:type="textWrapping"/>
+      </w:r>
+      <w:r>
+        <w:rPr>
+          <w:rStyle w:val="VerbatimChar"/>
+        </w:rPr>
+        <w:t xml:space="preserve">## </w:t>
+      </w:r>
+      <w:r>
+        <w:br w:type="textWrapping"/>
+      </w:r>
+      <w:r>
+        <w:rPr>
+          <w:rStyle w:val="VerbatimChar"/>
+        </w:rPr>
+        <w:t xml:space="preserve">## Terms added sequentially (first to last)</w:t>
+      </w:r>
+      <w:r>
+        <w:br w:type="textWrapping"/>
+      </w:r>
+      <w:r>
+        <w:rPr>
+          <w:rStyle w:val="VerbatimChar"/>
+        </w:rPr>
+        <w:t xml:space="preserve">## </w:t>
+      </w:r>
+      <w:r>
+        <w:br w:type="textWrapping"/>
+      </w:r>
+      <w:r>
+        <w:rPr>
+          <w:rStyle w:val="VerbatimChar"/>
+        </w:rPr>
+        <w:t xml:space="preserve">## </w:t>
+      </w:r>
+      <w:r>
+        <w:br w:type="textWrapping"/>
+      </w:r>
+      <w:r>
+        <w:rPr>
+          <w:rStyle w:val="VerbatimChar"/>
+        </w:rPr>
+        <w:t xml:space="preserve">##                                 Df Deviance Resid. Df Resid. Dev  Pr(&gt;Chi)</w:t>
+      </w:r>
+      <w:r>
+        <w:br w:type="textWrapping"/>
+      </w:r>
+      <w:r>
+        <w:rPr>
+          <w:rStyle w:val="VerbatimChar"/>
+        </w:rPr>
+        <w:t xml:space="preserve">## NULL                                               29     9.1045          </w:t>
+      </w:r>
+      <w:r>
+        <w:br w:type="textWrapping"/>
+      </w:r>
+      <w:r>
+        <w:rPr>
+          <w:rStyle w:val="VerbatimChar"/>
+        </w:rPr>
+        <w:t xml:space="preserve">## Planting                         1  0.12473        28     8.9797 0.4396964</w:t>
+      </w:r>
+      <w:r>
+        <w:br w:type="textWrapping"/>
+      </w:r>
+      <w:r>
+        <w:rPr>
+          <w:rStyle w:val="VerbatimChar"/>
+        </w:rPr>
+        <w:t xml:space="preserve">## Mowing.treatment                 1  0.07290        27     8.9068 0.5547148</w:t>
+      </w:r>
+      <w:r>
+        <w:br w:type="textWrapping"/>
+      </w:r>
+      <w:r>
+        <w:rPr>
+          <w:rStyle w:val="VerbatimChar"/>
+        </w:rPr>
+        <w:t xml:space="preserve">## Mulch                            1  2.66055        26     6.2463 0.0003588</w:t>
+      </w:r>
+      <w:r>
+        <w:br w:type="textWrapping"/>
+      </w:r>
+      <w:r>
+        <w:rPr>
+          <w:rStyle w:val="VerbatimChar"/>
+        </w:rPr>
+        <w:t xml:space="preserve">## Planting:Mowing.treatment        1  0.07560        25     6.1707 0.5474689</w:t>
+      </w:r>
+      <w:r>
+        <w:br w:type="textWrapping"/>
+      </w:r>
+      <w:r>
+        <w:rPr>
+          <w:rStyle w:val="VerbatimChar"/>
+        </w:rPr>
+        <w:t xml:space="preserve">## Planting:Mulch                   0  0.00000        25     6.1707          </w:t>
+      </w:r>
+      <w:r>
+        <w:br w:type="textWrapping"/>
+      </w:r>
+      <w:r>
+        <w:rPr>
+          <w:rStyle w:val="VerbatimChar"/>
+        </w:rPr>
+        <w:t xml:space="preserve">## Mowing.treatment:Mulch           1  0.30002        24     5.8707 0.2307647</w:t>
+      </w:r>
+      <w:r>
+        <w:br w:type="textWrapping"/>
+      </w:r>
+      <w:r>
+        <w:rPr>
+          <w:rStyle w:val="VerbatimChar"/>
+        </w:rPr>
+        <w:t xml:space="preserve">## Planting:Mowing.treatment:Mulch  0  0.00000        24     5.8707          </w:t>
+      </w:r>
+      <w:r>
+        <w:br w:type="textWrapping"/>
+      </w:r>
+      <w:r>
+        <w:rPr>
+          <w:rStyle w:val="VerbatimChar"/>
+        </w:rPr>
+        <w:t xml:space="preserve">##                                    </w:t>
+      </w:r>
+      <w:r>
+        <w:br w:type="textWrapping"/>
+      </w:r>
+      <w:r>
+        <w:rPr>
+          <w:rStyle w:val="VerbatimChar"/>
+        </w:rPr>
+        <w:t xml:space="preserve">## NULL                               </w:t>
+      </w:r>
+      <w:r>
+        <w:br w:type="textWrapping"/>
+      </w:r>
+      <w:r>
+        <w:rPr>
+          <w:rStyle w:val="VerbatimChar"/>
+        </w:rPr>
+        <w:t xml:space="preserve">## Planting                           </w:t>
+      </w:r>
+      <w:r>
+        <w:br w:type="textWrapping"/>
+      </w:r>
+      <w:r>
+        <w:rPr>
+          <w:rStyle w:val="VerbatimChar"/>
+        </w:rPr>
+        <w:t xml:space="preserve">## Mowing.treatment                   </w:t>
+      </w:r>
+      <w:r>
+        <w:br w:type="textWrapping"/>
+      </w:r>
+      <w:r>
+        <w:rPr>
+          <w:rStyle w:val="VerbatimChar"/>
+        </w:rPr>
+        <w:t xml:space="preserve">## Mulch                           ***</w:t>
+      </w:r>
+      <w:r>
+        <w:br w:type="textWrapping"/>
+      </w:r>
+      <w:r>
+        <w:rPr>
+          <w:rStyle w:val="VerbatimChar"/>
+        </w:rPr>
+        <w:t xml:space="preserve">## Planting:Mowing.treatment          </w:t>
+      </w:r>
+      <w:r>
+        <w:br w:type="textWrapping"/>
+      </w:r>
+      <w:r>
+        <w:rPr>
+          <w:rStyle w:val="VerbatimChar"/>
+        </w:rPr>
+        <w:t xml:space="preserve">## Planting:Mulch                     </w:t>
+      </w:r>
+      <w:r>
+        <w:br w:type="textWrapping"/>
+      </w:r>
+      <w:r>
+        <w:rPr>
+          <w:rStyle w:val="VerbatimChar"/>
+        </w:rPr>
+        <w:t xml:space="preserve">## Mowing.treatment:Mulch             </w:t>
+      </w:r>
+      <w:r>
+        <w:br w:type="textWrapping"/>
+      </w:r>
+      <w:r>
+        <w:rPr>
+          <w:rStyle w:val="VerbatimChar"/>
+        </w:rPr>
+        <w:t xml:space="preserve">## Planting:Mowing.treatment:Mulch    </w:t>
+      </w:r>
+      <w:r>
+        <w:br w:type="textWrapping"/>
+      </w:r>
+      <w:r>
+        <w:rPr>
+          <w:rStyle w:val="VerbatimChar"/>
+        </w:rPr>
+        <w:t xml:space="preserve">## ---</w:t>
+      </w:r>
+      <w:r>
+        <w:br w:type="textWrapping"/>
+      </w:r>
+      <w:r>
+        <w:rPr>
+          <w:rStyle w:val="VerbatimChar"/>
+        </w:rPr>
+        <w:t xml:space="preserve">## Signif. codes:  0 '***' 0.001 '**' 0.01 '*' 0.05 '.' 0.1 ' ' 1</w:t>
+      </w:r>
+    </w:p>
+    <w:p>
+      <w:pPr>
+        <w:pStyle w:val="FirstParagraph"/>
+      </w:pPr>
+      <w:r>
+        <w:drawing>
+          <wp:inline>
+            <wp:extent cx="4620126" cy="3696101"/>
+            <wp:effectExtent b="0" l="0" r="0" t="0"/>
+            <wp:docPr descr="" title="" id="1" name="Picture"/>
+            <a:graphic>
+              <a:graphicData uri="http://schemas.openxmlformats.org/drawingml/2006/picture">
+                <pic:pic>
+                  <pic:nvPicPr>
+                    <pic:cNvPr descr="Exploratory-Analysis_files/figure-docx/2017%20Forb%20data-1.png" id="0" name="Picture"/>
+                    <pic:cNvPicPr>
+                      <a:picLocks noChangeArrowheads="1" noChangeAspect="1"/>
+                    </pic:cNvPicPr>
+                  </pic:nvPicPr>
+                  <pic:blipFill>
+                    <a:blip r:embed="rId41"/>
+                    <a:stretch>
+                      <a:fillRect/>
+                    </a:stretch>
+                  </pic:blipFill>
+                  <pic:spPr bwMode="auto">
+                    <a:xfrm>
+                      <a:off x="0" y="0"/>
+                      <a:ext cx="4620126" cy="3696101"/>
+                    </a:xfrm>
+                    <a:prstGeom prst="rect">
+                      <a:avLst/>
+                    </a:prstGeom>
+                    <a:noFill/>
+                    <a:ln w="9525">
+                      <a:noFill/>
+                      <a:headEnd/>
+                      <a:tailEnd/>
+                    </a:ln>
+                  </pic:spPr>
+                </pic:pic>
+              </a:graphicData>
+            </a:graphic>
+          </wp:inline>
+        </w:drawing>
+      </w:r>
     </w:p>
     <w:p>
       <w:pPr>
         <w:pStyle w:val="Heading2"/>
       </w:pPr>
-      <w:bookmarkStart w:id="37" w:name="X55e944ee55a2181bbec2561b13519872b98dd6b"/>
-      <w:r>
-        <w:t xml:space="preserve">Question 2: Does annual mowing benefit native species cover for either grasses or forbs?</w:t>
-      </w:r>
-      <w:bookmarkEnd w:id="37"/>
-    </w:p>
-    <w:p>
-      <w:pPr>
-        <w:pStyle w:val="Heading2"/>
-      </w:pPr>
-      <w:bookmarkStart w:id="38" w:name="Xc37ac1b5d2d24fd5469b7935d1b6570347f6dd8"/>
-      <w:r>
-        <w:t xml:space="preserve">Question 3: Does mulching affect native cover in the long-term/how long does the mulching effect last?</w:t>
-      </w:r>
-      <w:bookmarkEnd w:id="38"/>
-    </w:p>
-    <w:p>
-      <w:pPr>
-        <w:pStyle w:val="Heading2"/>
-      </w:pPr>
-      <w:bookmarkStart w:id="39" w:name="X7a1daf2076c2679915f717092ef8e924791b7de"/>
-      <w:r>
-        <w:t xml:space="preserve">Question 4: Of the species planted, which were most successful in the long term?</w:t>
-      </w:r>
-      <w:bookmarkEnd w:id="39"/>
+      <w:bookmarkStart w:id="42" w:name="Xcce9ce543a064cf1296012af53aa0e9af27f1c6"/>
+      <w:r>
+        <w:t xml:space="preserve">Question 4: Did the cover in island planted plots spread outside of the planted areas?</w:t>
+      </w:r>
+      <w:bookmarkEnd w:id="42"/>
+    </w:p>
+    <w:p>
+      <w:pPr>
+        <w:pStyle w:val="FirstParagraph"/>
+      </w:pPr>
+      <w:r>
+        <w:t xml:space="preserve">First, we need to create a dataframe of the island planted sections vs. the full sections for only 2018.</w:t>
+      </w:r>
+    </w:p>
+    <w:p>
+      <w:pPr>
+        <w:pStyle w:val="SourceCode"/>
+      </w:pPr>
+      <w:r>
+        <w:rPr>
+          <w:rStyle w:val="VerbatimChar"/>
+        </w:rPr>
+        <w:t xml:space="preserve">##       Year           Plot        Cover              QuadLocation</w:t>
+      </w:r>
+      <w:r>
+        <w:br w:type="textWrapping"/>
+      </w:r>
+      <w:r>
+        <w:rPr>
+          <w:rStyle w:val="VerbatimChar"/>
+        </w:rPr>
+        <w:t xml:space="preserve">##  Min.   :2013   1 CIM  :12   Min.   : 0.000   Edge        :20   </w:t>
+      </w:r>
+      <w:r>
+        <w:br w:type="textWrapping"/>
+      </w:r>
+      <w:r>
+        <w:rPr>
+          <w:rStyle w:val="VerbatimChar"/>
+        </w:rPr>
+        <w:t xml:space="preserve">##  1st Qu.:2015   15 CIM :12   1st Qu.: 5.703   Full        :50   </w:t>
+      </w:r>
+      <w:r>
+        <w:br w:type="textWrapping"/>
+      </w:r>
+      <w:r>
+        <w:rPr>
+          <w:rStyle w:val="VerbatimChar"/>
+        </w:rPr>
+        <w:t xml:space="preserve">##  Median :2016   18 CIM :12   Median :21.375   Island      :20   </w:t>
+      </w:r>
+      <w:r>
+        <w:br w:type="textWrapping"/>
+      </w:r>
+      <w:r>
+        <w:rPr>
+          <w:rStyle w:val="VerbatimChar"/>
+        </w:rPr>
+        <w:t xml:space="preserve">##  Mean   :2016   19 CIM :12   Mean   :27.161   Not recorded: 0   </w:t>
+      </w:r>
+      <w:r>
+        <w:br w:type="textWrapping"/>
+      </w:r>
+      <w:r>
+        <w:rPr>
+          <w:rStyle w:val="VerbatimChar"/>
+        </w:rPr>
+        <w:t xml:space="preserve">##  3rd Qu.:2017   4 CIM  :12   3rd Qu.:43.719   Out         :20   </w:t>
+      </w:r>
+      <w:r>
+        <w:br w:type="textWrapping"/>
+      </w:r>
+      <w:r>
+        <w:rPr>
+          <w:rStyle w:val="VerbatimChar"/>
+        </w:rPr>
+        <w:t xml:space="preserve">##  Max.   :2018   12 CFM : 5   Max.   :97.250                     </w:t>
+      </w:r>
+      <w:r>
+        <w:br w:type="textWrapping"/>
+      </w:r>
+      <w:r>
+        <w:rPr>
+          <w:rStyle w:val="VerbatimChar"/>
+        </w:rPr>
+        <w:t xml:space="preserve">##                 (Other):45                                      </w:t>
+      </w:r>
+      <w:r>
+        <w:br w:type="textWrapping"/>
+      </w:r>
+      <w:r>
+        <w:rPr>
+          <w:rStyle w:val="VerbatimChar"/>
+        </w:rPr>
+        <w:t xml:space="preserve">##     guild          </w:t>
+      </w:r>
+      <w:r>
+        <w:br w:type="textWrapping"/>
+      </w:r>
+      <w:r>
+        <w:rPr>
+          <w:rStyle w:val="VerbatimChar"/>
+        </w:rPr>
+        <w:t xml:space="preserve">##  Length:110        </w:t>
+      </w:r>
+      <w:r>
+        <w:br w:type="textWrapping"/>
+      </w:r>
+      <w:r>
+        <w:rPr>
+          <w:rStyle w:val="VerbatimChar"/>
+        </w:rPr>
+        <w:t xml:space="preserve">##  Class :character  </w:t>
+      </w:r>
+      <w:r>
+        <w:br w:type="textWrapping"/>
+      </w:r>
+      <w:r>
+        <w:rPr>
+          <w:rStyle w:val="VerbatimChar"/>
+        </w:rPr>
+        <w:t xml:space="preserve">##  Mode  :character  </w:t>
+      </w:r>
+      <w:r>
+        <w:br w:type="textWrapping"/>
+      </w:r>
+      <w:r>
+        <w:rPr>
+          <w:rStyle w:val="VerbatimChar"/>
+        </w:rPr>
+        <w:t xml:space="preserve">##                    </w:t>
+      </w:r>
+      <w:r>
+        <w:br w:type="textWrapping"/>
+      </w:r>
+      <w:r>
+        <w:rPr>
+          <w:rStyle w:val="VerbatimChar"/>
+        </w:rPr>
+        <w:t xml:space="preserve">##                    </w:t>
+      </w:r>
+      <w:r>
+        <w:br w:type="textWrapping"/>
+      </w:r>
+      <w:r>
+        <w:rPr>
+          <w:rStyle w:val="VerbatimChar"/>
+        </w:rPr>
+        <w:t xml:space="preserve">##                    </w:t>
+      </w:r>
+      <w:r>
+        <w:br w:type="textWrapping"/>
+      </w:r>
+      <w:r>
+        <w:rPr>
+          <w:rStyle w:val="VerbatimChar"/>
+        </w:rPr>
+        <w:t xml:space="preserve">## </w:t>
+      </w:r>
+    </w:p>
+    <w:p>
+      <w:pPr>
+        <w:pStyle w:val="SourceCode"/>
+      </w:pPr>
+      <w:r>
+        <w:rPr>
+          <w:rStyle w:val="VerbatimChar"/>
+        </w:rPr>
+        <w:t xml:space="preserve">## Classes 'tbl_df', 'tbl' and 'data.frame':    110 obs. of  5 variables:</w:t>
+      </w:r>
+      <w:r>
+        <w:br w:type="textWrapping"/>
+      </w:r>
+      <w:r>
+        <w:rPr>
+          <w:rStyle w:val="VerbatimChar"/>
+        </w:rPr>
+        <w:t xml:space="preserve">##  $ Year        : int  2013 2013 2013 2013 2013 2013 2013 2013 2013 2013 ...</w:t>
+      </w:r>
+      <w:r>
+        <w:br w:type="textWrapping"/>
+      </w:r>
+      <w:r>
+        <w:rPr>
+          <w:rStyle w:val="VerbatimChar"/>
+        </w:rPr>
+        <w:t xml:space="preserve">##  $ Plot        : Factor w/ 15 levels "1 CIM","12 CFM",..: 2 3 5 8 9 10 11 13 14 15 ...</w:t>
+      </w:r>
+      <w:r>
+        <w:br w:type="textWrapping"/>
+      </w:r>
+      <w:r>
+        <w:rPr>
+          <w:rStyle w:val="VerbatimChar"/>
+        </w:rPr>
+        <w:t xml:space="preserve">##  $ Cover       : num  15 3.75 0.833 8.75 7.917 ...</w:t>
+      </w:r>
+      <w:r>
+        <w:br w:type="textWrapping"/>
+      </w:r>
+      <w:r>
+        <w:rPr>
+          <w:rStyle w:val="VerbatimChar"/>
+        </w:rPr>
+        <w:t xml:space="preserve">##  $ QuadLocation: Factor w/ 5 levels "Edge","Full",..: 2 2 2 2 2 2 2 2 2 2 ...</w:t>
+      </w:r>
+      <w:r>
+        <w:br w:type="textWrapping"/>
+      </w:r>
+      <w:r>
+        <w:rPr>
+          <w:rStyle w:val="VerbatimChar"/>
+        </w:rPr>
+        <w:t xml:space="preserve">##  $ guild       : chr  "forb" "forb" "forb" "forb" ...</w:t>
+      </w:r>
+    </w:p>
+    <w:p>
+      <w:pPr>
+        <w:pStyle w:val="SourceCode"/>
+      </w:pPr>
+      <w:r>
+        <w:rPr>
+          <w:rStyle w:val="VerbatimChar"/>
+        </w:rPr>
+        <w:t xml:space="preserve">## Joining, by = c("Year", "Plot", "Cover", "QuadLocation", "guild")</w:t>
+      </w:r>
+    </w:p>
+    <w:p>
+      <w:pPr>
+        <w:pStyle w:val="SourceCode"/>
+      </w:pPr>
+      <w:r>
+        <w:rPr>
+          <w:rStyle w:val="VerbatimChar"/>
+        </w:rPr>
+        <w:t xml:space="preserve">## </w:t>
+      </w:r>
+      <w:r>
+        <w:br w:type="textWrapping"/>
+      </w:r>
+      <w:r>
+        <w:rPr>
+          <w:rStyle w:val="VerbatimChar"/>
+        </w:rPr>
+        <w:t xml:space="preserve">## Call:</w:t>
+      </w:r>
+      <w:r>
+        <w:br w:type="textWrapping"/>
+      </w:r>
+      <w:r>
+        <w:rPr>
+          <w:rStyle w:val="VerbatimChar"/>
+        </w:rPr>
+        <w:t xml:space="preserve">## glm(formula = Cover ~ QuadLocation, family = quasibinomial, data = F_spread18)</w:t>
+      </w:r>
+      <w:r>
+        <w:br w:type="textWrapping"/>
+      </w:r>
+      <w:r>
+        <w:rPr>
+          <w:rStyle w:val="VerbatimChar"/>
+        </w:rPr>
+        <w:t xml:space="preserve">## </w:t>
+      </w:r>
+      <w:r>
+        <w:br w:type="textWrapping"/>
+      </w:r>
+      <w:r>
+        <w:rPr>
+          <w:rStyle w:val="VerbatimChar"/>
+        </w:rPr>
+        <w:t xml:space="preserve">## Deviance Residuals: </w:t>
+      </w:r>
+      <w:r>
+        <w:br w:type="textWrapping"/>
+      </w:r>
+      <w:r>
+        <w:rPr>
+          <w:rStyle w:val="VerbatimChar"/>
+        </w:rPr>
+        <w:t xml:space="preserve">##      Min        1Q    Median        3Q       Max  </w:t>
+      </w:r>
+      <w:r>
+        <w:br w:type="textWrapping"/>
+      </w:r>
+      <w:r>
+        <w:rPr>
+          <w:rStyle w:val="VerbatimChar"/>
+        </w:rPr>
+        <w:t xml:space="preserve">## -1.03937  -0.46090  -0.05102   0.40025   1.12131  </w:t>
+      </w:r>
+      <w:r>
+        <w:br w:type="textWrapping"/>
+      </w:r>
+      <w:r>
+        <w:rPr>
+          <w:rStyle w:val="VerbatimChar"/>
+        </w:rPr>
+        <w:t xml:space="preserve">## </w:t>
+      </w:r>
+      <w:r>
+        <w:br w:type="textWrapping"/>
+      </w:r>
+      <w:r>
+        <w:rPr>
+          <w:rStyle w:val="VerbatimChar"/>
+        </w:rPr>
+        <w:t xml:space="preserve">## Coefficients:</w:t>
+      </w:r>
+      <w:r>
+        <w:br w:type="textWrapping"/>
+      </w:r>
+      <w:r>
+        <w:rPr>
+          <w:rStyle w:val="VerbatimChar"/>
+        </w:rPr>
+        <w:t xml:space="preserve">##                    Estimate Std. Error t value Pr(&gt;|t|)</w:t>
+      </w:r>
+      <w:r>
+        <w:br w:type="textWrapping"/>
+      </w:r>
+      <w:r>
+        <w:rPr>
+          <w:rStyle w:val="VerbatimChar"/>
+        </w:rPr>
+        <w:t xml:space="preserve">## (Intercept)         -0.7711     0.5395  -1.429    0.168</w:t>
+      </w:r>
+      <w:r>
+        <w:br w:type="textWrapping"/>
+      </w:r>
+      <w:r>
+        <w:rPr>
+          <w:rStyle w:val="VerbatimChar"/>
+        </w:rPr>
+        <w:t xml:space="preserve">## QuadLocationFull     0.1901     0.6541   0.291    0.774</w:t>
+      </w:r>
+      <w:r>
+        <w:br w:type="textWrapping"/>
+      </w:r>
+      <w:r>
+        <w:rPr>
+          <w:rStyle w:val="VerbatimChar"/>
+        </w:rPr>
+        <w:t xml:space="preserve">## QuadLocationIsland   0.4373     0.7416   0.590    0.562</w:t>
+      </w:r>
+      <w:r>
+        <w:br w:type="textWrapping"/>
+      </w:r>
+      <w:r>
+        <w:rPr>
+          <w:rStyle w:val="VerbatimChar"/>
+        </w:rPr>
+        <w:t xml:space="preserve">## QuadLocationOut     -0.2932     0.7881  -0.372    0.714</w:t>
+      </w:r>
+      <w:r>
+        <w:br w:type="textWrapping"/>
+      </w:r>
+      <w:r>
+        <w:rPr>
+          <w:rStyle w:val="VerbatimChar"/>
+        </w:rPr>
+        <w:t xml:space="preserve">## </w:t>
+      </w:r>
+      <w:r>
+        <w:br w:type="textWrapping"/>
+      </w:r>
+      <w:r>
+        <w:rPr>
+          <w:rStyle w:val="VerbatimChar"/>
+        </w:rPr>
+        <w:t xml:space="preserve">## (Dispersion parameter for quasibinomial family taken to be 0.3147187)</w:t>
+      </w:r>
+      <w:r>
+        <w:br w:type="textWrapping"/>
+      </w:r>
+      <w:r>
+        <w:rPr>
+          <w:rStyle w:val="VerbatimChar"/>
+        </w:rPr>
+        <w:t xml:space="preserve">## </w:t>
+      </w:r>
+      <w:r>
+        <w:br w:type="textWrapping"/>
+      </w:r>
+      <w:r>
+        <w:rPr>
+          <w:rStyle w:val="VerbatimChar"/>
+        </w:rPr>
+        <w:t xml:space="preserve">##     Null deviance: 7.9710  on 24  degrees of freedom</w:t>
+      </w:r>
+      <w:r>
+        <w:br w:type="textWrapping"/>
+      </w:r>
+      <w:r>
+        <w:rPr>
+          <w:rStyle w:val="VerbatimChar"/>
+        </w:rPr>
+        <w:t xml:space="preserve">## Residual deviance: 7.6511  on 21  degrees of freedom</w:t>
+      </w:r>
+      <w:r>
+        <w:br w:type="textWrapping"/>
+      </w:r>
+      <w:r>
+        <w:rPr>
+          <w:rStyle w:val="VerbatimChar"/>
+        </w:rPr>
+        <w:t xml:space="preserve">## AIC: NA</w:t>
+      </w:r>
+      <w:r>
+        <w:br w:type="textWrapping"/>
+      </w:r>
+      <w:r>
+        <w:rPr>
+          <w:rStyle w:val="VerbatimChar"/>
+        </w:rPr>
+        <w:t xml:space="preserve">## </w:t>
+      </w:r>
+      <w:r>
+        <w:br w:type="textWrapping"/>
+      </w:r>
+      <w:r>
+        <w:rPr>
+          <w:rStyle w:val="VerbatimChar"/>
+        </w:rPr>
+        <w:t xml:space="preserve">## Number of Fisher Scoring iterations: 4</w:t>
+      </w:r>
+    </w:p>
+    <w:p>
+      <w:pPr>
+        <w:pStyle w:val="SourceCode"/>
+      </w:pPr>
+      <w:r>
+        <w:rPr>
+          <w:rStyle w:val="VerbatimChar"/>
+        </w:rPr>
+        <w:t xml:space="preserve">## Analysis of Deviance Table</w:t>
+      </w:r>
+      <w:r>
+        <w:br w:type="textWrapping"/>
+      </w:r>
+      <w:r>
+        <w:rPr>
+          <w:rStyle w:val="VerbatimChar"/>
+        </w:rPr>
+        <w:t xml:space="preserve">## </w:t>
+      </w:r>
+      <w:r>
+        <w:br w:type="textWrapping"/>
+      </w:r>
+      <w:r>
+        <w:rPr>
+          <w:rStyle w:val="VerbatimChar"/>
+        </w:rPr>
+        <w:t xml:space="preserve">## Model: quasibinomial, link: logit</w:t>
+      </w:r>
+      <w:r>
+        <w:br w:type="textWrapping"/>
+      </w:r>
+      <w:r>
+        <w:rPr>
+          <w:rStyle w:val="VerbatimChar"/>
+        </w:rPr>
+        <w:t xml:space="preserve">## </w:t>
+      </w:r>
+      <w:r>
+        <w:br w:type="textWrapping"/>
+      </w:r>
+      <w:r>
+        <w:rPr>
+          <w:rStyle w:val="VerbatimChar"/>
+        </w:rPr>
+        <w:t xml:space="preserve">## Response: Cover</w:t>
+      </w:r>
+      <w:r>
+        <w:br w:type="textWrapping"/>
+      </w:r>
+      <w:r>
+        <w:rPr>
+          <w:rStyle w:val="VerbatimChar"/>
+        </w:rPr>
+        <w:t xml:space="preserve">## </w:t>
+      </w:r>
+      <w:r>
+        <w:br w:type="textWrapping"/>
+      </w:r>
+      <w:r>
+        <w:rPr>
+          <w:rStyle w:val="VerbatimChar"/>
+        </w:rPr>
+        <w:t xml:space="preserve">## Terms added sequentially (first to last)</w:t>
+      </w:r>
+      <w:r>
+        <w:br w:type="textWrapping"/>
+      </w:r>
+      <w:r>
+        <w:rPr>
+          <w:rStyle w:val="VerbatimChar"/>
+        </w:rPr>
+        <w:t xml:space="preserve">## </w:t>
+      </w:r>
+      <w:r>
+        <w:br w:type="textWrapping"/>
+      </w:r>
+      <w:r>
+        <w:rPr>
+          <w:rStyle w:val="VerbatimChar"/>
+        </w:rPr>
+        <w:t xml:space="preserve">## </w:t>
+      </w:r>
+      <w:r>
+        <w:br w:type="textWrapping"/>
+      </w:r>
+      <w:r>
+        <w:rPr>
+          <w:rStyle w:val="VerbatimChar"/>
+        </w:rPr>
+        <w:t xml:space="preserve">##              Df Deviance Resid. Df Resid. Dev Pr(&gt;Chi)</w:t>
+      </w:r>
+      <w:r>
+        <w:br w:type="textWrapping"/>
+      </w:r>
+      <w:r>
+        <w:rPr>
+          <w:rStyle w:val="VerbatimChar"/>
+        </w:rPr>
+        <w:t xml:space="preserve">## NULL                            24     7.9710         </w:t>
+      </w:r>
+      <w:r>
+        <w:br w:type="textWrapping"/>
+      </w:r>
+      <w:r>
+        <w:rPr>
+          <w:rStyle w:val="VerbatimChar"/>
+        </w:rPr>
+        <w:t xml:space="preserve">## QuadLocation  3  0.31995        21     7.6511   0.7972</w:t>
+      </w:r>
+    </w:p>
+    <w:p>
+      <w:pPr>
+        <w:pStyle w:val="SourceCode"/>
+      </w:pPr>
+      <w:r>
+        <w:rPr>
+          <w:rStyle w:val="VerbatimChar"/>
+        </w:rPr>
+        <w:t xml:space="preserve">## </w:t>
+      </w:r>
+      <w:r>
+        <w:br w:type="textWrapping"/>
+      </w:r>
+      <w:r>
+        <w:rPr>
+          <w:rStyle w:val="VerbatimChar"/>
+        </w:rPr>
+        <w:t xml:space="preserve">## Call:</w:t>
+      </w:r>
+      <w:r>
+        <w:br w:type="textWrapping"/>
+      </w:r>
+      <w:r>
+        <w:rPr>
+          <w:rStyle w:val="VerbatimChar"/>
+        </w:rPr>
+        <w:t xml:space="preserve">## glm(formula = Cover ~ QuadLocation, family = quasibinomial, data = G_spread18)</w:t>
+      </w:r>
+      <w:r>
+        <w:br w:type="textWrapping"/>
+      </w:r>
+      <w:r>
+        <w:rPr>
+          <w:rStyle w:val="VerbatimChar"/>
+        </w:rPr>
+        <w:t xml:space="preserve">## </w:t>
+      </w:r>
+      <w:r>
+        <w:br w:type="textWrapping"/>
+      </w:r>
+      <w:r>
+        <w:rPr>
+          <w:rStyle w:val="VerbatimChar"/>
+        </w:rPr>
+        <w:t xml:space="preserve">## Deviance Residuals: </w:t>
+      </w:r>
+      <w:r>
+        <w:br w:type="textWrapping"/>
+      </w:r>
+      <w:r>
+        <w:rPr>
+          <w:rStyle w:val="VerbatimChar"/>
+        </w:rPr>
+        <w:t xml:space="preserve">##      Min        1Q    Median        3Q       Max  </w:t>
+      </w:r>
+      <w:r>
+        <w:br w:type="textWrapping"/>
+      </w:r>
+      <w:r>
+        <w:rPr>
+          <w:rStyle w:val="VerbatimChar"/>
+        </w:rPr>
+        <w:t xml:space="preserve">## -0.37832  -0.12407  -0.01492   0.06542   0.48442  </w:t>
+      </w:r>
+      <w:r>
+        <w:br w:type="textWrapping"/>
+      </w:r>
+      <w:r>
+        <w:rPr>
+          <w:rStyle w:val="VerbatimChar"/>
+        </w:rPr>
+        <w:t xml:space="preserve">## </w:t>
+      </w:r>
+      <w:r>
+        <w:br w:type="textWrapping"/>
+      </w:r>
+      <w:r>
+        <w:rPr>
+          <w:rStyle w:val="VerbatimChar"/>
+        </w:rPr>
+        <w:t xml:space="preserve">## Coefficients:</w:t>
+      </w:r>
+      <w:r>
+        <w:br w:type="textWrapping"/>
+      </w:r>
+      <w:r>
+        <w:rPr>
+          <w:rStyle w:val="VerbatimChar"/>
+        </w:rPr>
+        <w:t xml:space="preserve">##                    Estimate Std. Error t value Pr(&gt;|t|)    </w:t>
+      </w:r>
+      <w:r>
+        <w:br w:type="textWrapping"/>
+      </w:r>
+      <w:r>
+        <w:rPr>
+          <w:rStyle w:val="VerbatimChar"/>
+        </w:rPr>
+        <w:t xml:space="preserve">## (Intercept)         -2.8584     0.4351  -6.569 1.66e-06 ***</w:t>
+      </w:r>
+      <w:r>
+        <w:br w:type="textWrapping"/>
+      </w:r>
+      <w:r>
+        <w:rPr>
+          <w:rStyle w:val="VerbatimChar"/>
+        </w:rPr>
+        <w:t xml:space="preserve">## QuadLocationFull     0.2572     0.5147   0.500    0.622    </w:t>
+      </w:r>
+      <w:r>
+        <w:br w:type="textWrapping"/>
+      </w:r>
+      <w:r>
+        <w:rPr>
+          <w:rStyle w:val="VerbatimChar"/>
+        </w:rPr>
+        <w:t xml:space="preserve">## QuadLocationIsland   0.3909     0.5693   0.687    0.500    </w:t>
+      </w:r>
+      <w:r>
+        <w:br w:type="textWrapping"/>
+      </w:r>
+      <w:r>
+        <w:rPr>
+          <w:rStyle w:val="VerbatimChar"/>
+        </w:rPr>
+        <w:t xml:space="preserve">## QuadLocationOut     -2.0048     1.2108  -1.656    0.113    </w:t>
+      </w:r>
+      <w:r>
+        <w:br w:type="textWrapping"/>
+      </w:r>
+      <w:r>
+        <w:rPr>
+          <w:rStyle w:val="VerbatimChar"/>
+        </w:rPr>
+        <w:t xml:space="preserve">## ---</w:t>
+      </w:r>
+      <w:r>
+        <w:br w:type="textWrapping"/>
+      </w:r>
+      <w:r>
+        <w:rPr>
+          <w:rStyle w:val="VerbatimChar"/>
+        </w:rPr>
+        <w:t xml:space="preserve">## Signif. codes:  0 '***' 0.001 '**' 0.01 '*' 0.05 '.' 0.1 ' ' 1</w:t>
+      </w:r>
+      <w:r>
+        <w:br w:type="textWrapping"/>
+      </w:r>
+      <w:r>
+        <w:rPr>
+          <w:rStyle w:val="VerbatimChar"/>
+        </w:rPr>
+        <w:t xml:space="preserve">## </w:t>
+      </w:r>
+      <w:r>
+        <w:br w:type="textWrapping"/>
+      </w:r>
+      <w:r>
+        <w:rPr>
+          <w:rStyle w:val="VerbatimChar"/>
+        </w:rPr>
+        <w:t xml:space="preserve">## (Dispersion parameter for quasibinomial family taken to be 0.04856866)</w:t>
+      </w:r>
+      <w:r>
+        <w:br w:type="textWrapping"/>
+      </w:r>
+      <w:r>
+        <w:rPr>
+          <w:rStyle w:val="VerbatimChar"/>
+        </w:rPr>
+        <w:t xml:space="preserve">## </w:t>
+      </w:r>
+      <w:r>
+        <w:br w:type="textWrapping"/>
+      </w:r>
+      <w:r>
+        <w:rPr>
+          <w:rStyle w:val="VerbatimChar"/>
+        </w:rPr>
+        <w:t xml:space="preserve">##     Null deviance: 1.5267  on 24  degrees of freedom</w:t>
+      </w:r>
+      <w:r>
+        <w:br w:type="textWrapping"/>
+      </w:r>
+      <w:r>
+        <w:rPr>
+          <w:rStyle w:val="VerbatimChar"/>
+        </w:rPr>
+        <w:t xml:space="preserve">## Residual deviance: 1.1117  on 21  degrees of freedom</w:t>
+      </w:r>
+      <w:r>
+        <w:br w:type="textWrapping"/>
+      </w:r>
+      <w:r>
+        <w:rPr>
+          <w:rStyle w:val="VerbatimChar"/>
+        </w:rPr>
+        <w:t xml:space="preserve">## AIC: NA</w:t>
+      </w:r>
+      <w:r>
+        <w:br w:type="textWrapping"/>
+      </w:r>
+      <w:r>
+        <w:rPr>
+          <w:rStyle w:val="VerbatimChar"/>
+        </w:rPr>
+        <w:t xml:space="preserve">## </w:t>
+      </w:r>
+      <w:r>
+        <w:br w:type="textWrapping"/>
+      </w:r>
+      <w:r>
+        <w:rPr>
+          <w:rStyle w:val="VerbatimChar"/>
+        </w:rPr>
+        <w:t xml:space="preserve">## Number of Fisher Scoring iterations: 7</w:t>
+      </w:r>
+    </w:p>
+    <w:p>
+      <w:pPr>
+        <w:pStyle w:val="SourceCode"/>
+      </w:pPr>
+      <w:r>
+        <w:rPr>
+          <w:rStyle w:val="VerbatimChar"/>
+        </w:rPr>
+        <w:t xml:space="preserve">## Analysis of Deviance Table</w:t>
+      </w:r>
+      <w:r>
+        <w:br w:type="textWrapping"/>
+      </w:r>
+      <w:r>
+        <w:rPr>
+          <w:rStyle w:val="VerbatimChar"/>
+        </w:rPr>
+        <w:t xml:space="preserve">## </w:t>
+      </w:r>
+      <w:r>
+        <w:br w:type="textWrapping"/>
+      </w:r>
+      <w:r>
+        <w:rPr>
+          <w:rStyle w:val="VerbatimChar"/>
+        </w:rPr>
+        <w:t xml:space="preserve">## Model: quasibinomial, link: logit</w:t>
+      </w:r>
+      <w:r>
+        <w:br w:type="textWrapping"/>
+      </w:r>
+      <w:r>
+        <w:rPr>
+          <w:rStyle w:val="VerbatimChar"/>
+        </w:rPr>
+        <w:t xml:space="preserve">## </w:t>
+      </w:r>
+      <w:r>
+        <w:br w:type="textWrapping"/>
+      </w:r>
+      <w:r>
+        <w:rPr>
+          <w:rStyle w:val="VerbatimChar"/>
+        </w:rPr>
+        <w:t xml:space="preserve">## Response: Cover</w:t>
+      </w:r>
+      <w:r>
+        <w:br w:type="textWrapping"/>
+      </w:r>
+      <w:r>
+        <w:rPr>
+          <w:rStyle w:val="VerbatimChar"/>
+        </w:rPr>
+        <w:t xml:space="preserve">## </w:t>
+      </w:r>
+      <w:r>
+        <w:br w:type="textWrapping"/>
+      </w:r>
+      <w:r>
+        <w:rPr>
+          <w:rStyle w:val="VerbatimChar"/>
+        </w:rPr>
+        <w:t xml:space="preserve">## Terms added sequentially (first to last)</w:t>
+      </w:r>
+      <w:r>
+        <w:br w:type="textWrapping"/>
+      </w:r>
+      <w:r>
+        <w:rPr>
+          <w:rStyle w:val="VerbatimChar"/>
+        </w:rPr>
+        <w:t xml:space="preserve">## </w:t>
+      </w:r>
+      <w:r>
+        <w:br w:type="textWrapping"/>
+      </w:r>
+      <w:r>
+        <w:rPr>
+          <w:rStyle w:val="VerbatimChar"/>
+        </w:rPr>
+        <w:t xml:space="preserve">## </w:t>
+      </w:r>
+      <w:r>
+        <w:br w:type="textWrapping"/>
+      </w:r>
+      <w:r>
+        <w:rPr>
+          <w:rStyle w:val="VerbatimChar"/>
+        </w:rPr>
+        <w:t xml:space="preserve">##              Df Deviance Resid. Df Resid. Dev Pr(&gt;Chi)  </w:t>
+      </w:r>
+      <w:r>
+        <w:br w:type="textWrapping"/>
+      </w:r>
+      <w:r>
+        <w:rPr>
+          <w:rStyle w:val="VerbatimChar"/>
+        </w:rPr>
+        <w:t xml:space="preserve">## NULL                            24     1.5267           </w:t>
+      </w:r>
+      <w:r>
+        <w:br w:type="textWrapping"/>
+      </w:r>
+      <w:r>
+        <w:rPr>
+          <w:rStyle w:val="VerbatimChar"/>
+        </w:rPr>
+        <w:t xml:space="preserve">## QuadLocation  3  0.41508        21     1.1117  0.03597 *</w:t>
+      </w:r>
+      <w:r>
+        <w:br w:type="textWrapping"/>
+      </w:r>
+      <w:r>
+        <w:rPr>
+          <w:rStyle w:val="VerbatimChar"/>
+        </w:rPr>
+        <w:t xml:space="preserve">## ---</w:t>
+      </w:r>
+      <w:r>
+        <w:br w:type="textWrapping"/>
+      </w:r>
+      <w:r>
+        <w:rPr>
+          <w:rStyle w:val="VerbatimChar"/>
+        </w:rPr>
+        <w:t xml:space="preserve">## Signif. codes:  0 '***' 0.001 '**' 0.01 '*' 0.05 '.' 0.1 ' ' 1</w:t>
+      </w:r>
+    </w:p>
+    <w:p>
+      <w:pPr>
+        <w:pStyle w:val="FirstParagraph"/>
+      </w:pPr>
+      <w:r>
+        <w:drawing>
+          <wp:inline>
+            <wp:extent cx="4620126" cy="3696101"/>
+            <wp:effectExtent b="0" l="0" r="0" t="0"/>
+            <wp:docPr descr="" title="" id="1" name="Picture"/>
+            <a:graphic>
+              <a:graphicData uri="http://schemas.openxmlformats.org/drawingml/2006/picture">
+                <pic:pic>
+                  <pic:nvPicPr>
+                    <pic:cNvPr descr="Exploratory-Analysis_files/figure-docx/spread%20residuals-1.png" id="0" name="Picture"/>
+                    <pic:cNvPicPr>
+                      <a:picLocks noChangeArrowheads="1" noChangeAspect="1"/>
+                    </pic:cNvPicPr>
+                  </pic:nvPicPr>
+                  <pic:blipFill>
+                    <a:blip r:embed="rId43"/>
+                    <a:stretch>
+                      <a:fillRect/>
+                    </a:stretch>
+                  </pic:blipFill>
+                  <pic:spPr bwMode="auto">
+                    <a:xfrm>
+                      <a:off x="0" y="0"/>
+                      <a:ext cx="4620126" cy="3696101"/>
+                    </a:xfrm>
+                    <a:prstGeom prst="rect">
+                      <a:avLst/>
+                    </a:prstGeom>
+                    <a:noFill/>
+                    <a:ln w="9525">
+                      <a:noFill/>
+                      <a:headEnd/>
+                      <a:tailEnd/>
+                    </a:ln>
+                  </pic:spPr>
+                </pic:pic>
+              </a:graphicData>
+            </a:graphic>
+          </wp:inline>
+        </w:drawing>
+      </w:r>
+      <w:r>
+        <w:drawing>
+          <wp:inline>
+            <wp:extent cx="4620126" cy="3696101"/>
+            <wp:effectExtent b="0" l="0" r="0" t="0"/>
+            <wp:docPr descr="" title="" id="1" name="Picture"/>
+            <a:graphic>
+              <a:graphicData uri="http://schemas.openxmlformats.org/drawingml/2006/picture">
+                <pic:pic>
+                  <pic:nvPicPr>
+                    <pic:cNvPr descr="Exploratory-Analysis_files/figure-docx/spread%20residuals-2.png" id="0" name="Picture"/>
+                    <pic:cNvPicPr>
+                      <a:picLocks noChangeArrowheads="1" noChangeAspect="1"/>
+                    </pic:cNvPicPr>
+                  </pic:nvPicPr>
+                  <pic:blipFill>
+                    <a:blip r:embed="rId44"/>
+                    <a:stretch>
+                      <a:fillRect/>
+                    </a:stretch>
+                  </pic:blipFill>
+                  <pic:spPr bwMode="auto">
+                    <a:xfrm>
+                      <a:off x="0" y="0"/>
+                      <a:ext cx="4620126" cy="3696101"/>
+                    </a:xfrm>
+                    <a:prstGeom prst="rect">
+                      <a:avLst/>
+                    </a:prstGeom>
+                    <a:noFill/>
+                    <a:ln w="9525">
+                      <a:noFill/>
+                      <a:headEnd/>
+                      <a:tailEnd/>
+                    </a:ln>
+                  </pic:spPr>
+                </pic:pic>
+              </a:graphicData>
+            </a:graphic>
+          </wp:inline>
+        </w:drawing>
+      </w:r>
+    </w:p>
+    <w:p>
+      <w:pPr>
+        <w:pStyle w:val="Heading1"/>
+      </w:pPr>
+      <w:bookmarkStart w:id="45" w:name="means-and-std.-err-reports"/>
+      <w:r>
+        <w:t xml:space="preserve">Means and Std. Err reports</w:t>
+      </w:r>
+      <w:bookmarkEnd w:id="45"/>
+    </w:p>
+    <w:p>
+      <w:pPr>
+        <w:pStyle w:val="FirstParagraph"/>
+      </w:pPr>
+      <w:r>
+        <w:t xml:space="preserve">These are the calculations for the means and std. errors, to be reported in the final paper.</w:t>
+      </w:r>
+    </w:p>
+    <w:p>
+      <w:pPr>
+        <w:pStyle w:val="SourceCode"/>
+      </w:pPr>
+      <w:r>
+        <w:rPr>
+          <w:rStyle w:val="VerbatimChar"/>
+        </w:rPr>
+        <w:t xml:space="preserve">## Warning: Removed 3 rows containing missing values (geom_path).</w:t>
+      </w:r>
+    </w:p>
+    <w:p>
+      <w:pPr>
+        <w:pStyle w:val="SourceCode"/>
+      </w:pPr>
+      <w:r>
+        <w:rPr>
+          <w:rStyle w:val="VerbatimChar"/>
+        </w:rPr>
+        <w:t xml:space="preserve">## Warning: Removed 3 rows containing missing values (geom_point).</w:t>
+      </w:r>
+    </w:p>
+    <w:p>
+      <w:pPr>
+        <w:pStyle w:val="SourceCode"/>
+      </w:pPr>
+      <w:r>
+        <w:rPr>
+          <w:rStyle w:val="VerbatimChar"/>
+        </w:rPr>
+        <w:t xml:space="preserve">## Warning: Removed 3 rows containing missing values (geom_path).</w:t>
+      </w:r>
+    </w:p>
+    <w:p>
+      <w:pPr>
+        <w:pStyle w:val="SourceCode"/>
+      </w:pPr>
+      <w:r>
+        <w:rPr>
+          <w:rStyle w:val="VerbatimChar"/>
+        </w:rPr>
+        <w:t xml:space="preserve">## Warning: Removed 3 rows containing missing values (geom_point).</w:t>
+      </w:r>
+    </w:p>
+    <w:p>
+      <w:pPr>
+        <w:pStyle w:val="SourceCode"/>
+      </w:pPr>
+      <w:r>
+        <w:rPr>
+          <w:rStyle w:val="VerbatimChar"/>
+        </w:rPr>
+        <w:t xml:space="preserve">## Warning: Removed 3 rows containing missing values (geom_path).</w:t>
+      </w:r>
+    </w:p>
+    <w:p>
+      <w:pPr>
+        <w:pStyle w:val="SourceCode"/>
+      </w:pPr>
+      <w:r>
+        <w:rPr>
+          <w:rStyle w:val="VerbatimChar"/>
+        </w:rPr>
+        <w:t xml:space="preserve">## Warning: Removed 3 rows containing missing values (geom_point).</w:t>
+      </w:r>
+    </w:p>
+    <w:p>
+      <w:pPr>
+        <w:pStyle w:val="SourceCode"/>
+      </w:pPr>
+      <w:r>
+        <w:rPr>
+          <w:rStyle w:val="VerbatimChar"/>
+        </w:rPr>
+        <w:t xml:space="preserve">## Warning: Graphs cannot be vertically aligned unless the axis parameter is</w:t>
+      </w:r>
+      <w:r>
+        <w:br w:type="textWrapping"/>
+      </w:r>
+      <w:r>
+        <w:rPr>
+          <w:rStyle w:val="VerbatimChar"/>
+        </w:rPr>
+        <w:t xml:space="preserve">## set. Placing graphs unaligned.</w:t>
+      </w:r>
+    </w:p>
+    <w:p>
+      <w:pPr>
+        <w:pStyle w:val="FirstParagraph"/>
+      </w:pPr>
+      <w:r>
+        <w:drawing>
+          <wp:inline>
+            <wp:extent cx="4620126" cy="3696101"/>
+            <wp:effectExtent b="0" l="0" r="0" t="0"/>
+            <wp:docPr descr="" title="" id="1" name="Picture"/>
+            <a:graphic>
+              <a:graphicData uri="http://schemas.openxmlformats.org/drawingml/2006/picture">
+                <pic:pic>
+                  <pic:nvPicPr>
+                    <pic:cNvPr descr="Exploratory-Analysis_files/figure-docx/Means+SE%20Calcs%20&amp;%20plots-1.png" id="0" name="Picture"/>
+                    <pic:cNvPicPr>
+                      <a:picLocks noChangeArrowheads="1" noChangeAspect="1"/>
+                    </pic:cNvPicPr>
+                  </pic:nvPicPr>
+                  <pic:blipFill>
+                    <a:blip r:embed="rId46"/>
+                    <a:stretch>
+                      <a:fillRect/>
+                    </a:stretch>
+                  </pic:blipFill>
+                  <pic:spPr bwMode="auto">
+                    <a:xfrm>
+                      <a:off x="0" y="0"/>
+                      <a:ext cx="4620126" cy="3696101"/>
+                    </a:xfrm>
+                    <a:prstGeom prst="rect">
+                      <a:avLst/>
+                    </a:prstGeom>
+                    <a:noFill/>
+                    <a:ln w="9525">
+                      <a:noFill/>
+                      <a:headEnd/>
+                      <a:tailEnd/>
+                    </a:ln>
+                  </pic:spPr>
+                </pic:pic>
+              </a:graphicData>
+            </a:graphic>
+          </wp:inline>
+        </w:drawing>
+      </w:r>
     </w:p>
     <w:sectPr/>
   </w:body>

</xml_diff>